<commit_message>
Fix problems with rentprice (method LoadFromFile)
</commit_message>
<xml_diff>
--- a/reports/Solyshko/3/rep/Lab3.docx
+++ b/reports/Solyshko/3/rep/Lab3.docx
@@ -799,6 +799,7 @@
           <w:b/>
           <w:sz w:val="28"/>
           <w:szCs w:val="28"/>
+          <w:lang w:val="en-US"/>
         </w:rPr>
       </w:pPr>
       <w:r>
@@ -808,7 +809,7 @@
           <w:sz w:val="28"/>
           <w:szCs w:val="28"/>
         </w:rPr>
-        <w:t>Код программы</w:t>
+        <w:t>Код</w:t>
       </w:r>
       <w:r>
         <w:rPr>
@@ -816,6 +817,26 @@
           <w:b/>
           <w:sz w:val="28"/>
           <w:szCs w:val="28"/>
+          <w:lang w:val="en-US"/>
+        </w:rPr>
+        <w:t xml:space="preserve"> </w:t>
+      </w:r>
+      <w:r>
+        <w:rPr>
+          <w:rFonts w:ascii="Calibri" w:eastAsia="Calibri" w:hAnsi="Calibri" w:cs="Calibri"/>
+          <w:b/>
+          <w:sz w:val="28"/>
+          <w:szCs w:val="28"/>
+        </w:rPr>
+        <w:t>программы</w:t>
+      </w:r>
+      <w:r>
+        <w:rPr>
+          <w:rFonts w:ascii="Calibri" w:eastAsia="Calibri" w:hAnsi="Calibri" w:cs="Calibri"/>
+          <w:b/>
+          <w:sz w:val="28"/>
+          <w:szCs w:val="28"/>
+          <w:lang w:val="en-US"/>
         </w:rPr>
         <w:t>:</w:t>
       </w:r>
@@ -3400,29 +3421,7 @@
           <w:szCs w:val="20"/>
           <w:lang w:val="en-US"/>
         </w:rPr>
-        <w:t xml:space="preserve">; </w:t>
-      </w:r>
-      <w:proofErr w:type="spellStart"/>
-      <w:r>
-        <w:rPr>
-          <w:rFonts w:ascii="Courier New" w:eastAsia="Times New Roman" w:hAnsi="Courier New" w:cs="Courier New"/>
-          <w:color w:val="BCBEC4"/>
-          <w:sz w:val="20"/>
-          <w:szCs w:val="20"/>
-          <w:lang w:val="en-US"/>
-        </w:rPr>
-        <w:t>i</w:t>
-      </w:r>
-      <w:proofErr w:type="spellEnd"/>
-      <w:r>
-        <w:rPr>
-          <w:rFonts w:ascii="Courier New" w:eastAsia="Times New Roman" w:hAnsi="Courier New" w:cs="Courier New"/>
-          <w:color w:val="BCBEC4"/>
-          <w:sz w:val="20"/>
-          <w:szCs w:val="20"/>
-          <w:lang w:val="en-US"/>
-        </w:rPr>
-        <w:t>++) {</w:t>
+        <w:t>; i++) {</w:t>
       </w:r>
       <w:r>
         <w:rPr>
@@ -8750,6 +8749,9 @@
     </w:p>
     <w:p>
       <w:r>
+        <w:rPr>
+          <w:noProof/>
+        </w:rPr>
         <w:drawing>
           <wp:inline distT="0" distB="0" distL="0" distR="0" wp14:anchorId="67067E8A" wp14:editId="7F316738">
             <wp:extent cx="5265876" cy="2591025"/>
@@ -9097,6 +9099,7 @@
           <w:b/>
           <w:sz w:val="28"/>
           <w:szCs w:val="28"/>
+          <w:lang w:val="en-US"/>
         </w:rPr>
       </w:pPr>
       <w:r>
@@ -9106,7 +9109,36 @@
           <w:sz w:val="28"/>
           <w:szCs w:val="28"/>
         </w:rPr>
-        <w:t xml:space="preserve">Код программы </w:t>
+        <w:t>Код</w:t>
+      </w:r>
+      <w:r>
+        <w:rPr>
+          <w:rFonts w:ascii="Calibri" w:eastAsia="Calibri" w:hAnsi="Calibri" w:cs="Calibri"/>
+          <w:b/>
+          <w:sz w:val="28"/>
+          <w:szCs w:val="28"/>
+          <w:lang w:val="en-US"/>
+        </w:rPr>
+        <w:t xml:space="preserve"> </w:t>
+      </w:r>
+      <w:r>
+        <w:rPr>
+          <w:rFonts w:ascii="Calibri" w:eastAsia="Calibri" w:hAnsi="Calibri" w:cs="Calibri"/>
+          <w:b/>
+          <w:sz w:val="28"/>
+          <w:szCs w:val="28"/>
+        </w:rPr>
+        <w:t>программы</w:t>
+      </w:r>
+      <w:r>
+        <w:rPr>
+          <w:rFonts w:ascii="Calibri" w:eastAsia="Calibri" w:hAnsi="Calibri" w:cs="Calibri"/>
+          <w:b/>
+          <w:sz w:val="28"/>
+          <w:szCs w:val="28"/>
+          <w:lang w:val="en-US"/>
+        </w:rPr>
+        <w:t xml:space="preserve"> </w:t>
       </w:r>
     </w:p>
     <w:p>
@@ -9137,6 +9169,7 @@
           <w:b/>
           <w:sz w:val="28"/>
           <w:szCs w:val="28"/>
+          <w:lang w:val="en-US"/>
         </w:rPr>
         <w:t>.</w:t>
       </w:r>
@@ -11139,9 +11172,61 @@
           <w:szCs w:val="20"/>
           <w:lang w:val="en-US"/>
         </w:rPr>
-        <w:t>"</w:t>
-      </w:r>
-      <w:proofErr w:type="spellStart"/>
+        <w:t xml:space="preserve">"Rooms=" </w:t>
+      </w:r>
+      <w:r>
+        <w:rPr>
+          <w:rFonts w:ascii="Courier New" w:eastAsia="Times New Roman" w:hAnsi="Courier New" w:cs="Courier New"/>
+          <w:color w:val="BCBEC4"/>
+          <w:sz w:val="20"/>
+          <w:szCs w:val="20"/>
+          <w:lang w:val="en-US"/>
+        </w:rPr>
+        <w:t xml:space="preserve">+ </w:t>
+      </w:r>
+      <w:proofErr w:type="spellStart"/>
+      <w:r>
+        <w:rPr>
+          <w:rFonts w:ascii="Courier New" w:eastAsia="Times New Roman" w:hAnsi="Courier New" w:cs="Courier New"/>
+          <w:color w:val="C77DBB"/>
+          <w:sz w:val="20"/>
+          <w:szCs w:val="20"/>
+          <w:lang w:val="en-US"/>
+        </w:rPr>
+        <w:t>numberOfRooms</w:t>
+      </w:r>
+      <w:proofErr w:type="spellEnd"/>
+      <w:r>
+        <w:rPr>
+          <w:rFonts w:ascii="Courier New" w:eastAsia="Times New Roman" w:hAnsi="Courier New" w:cs="Courier New"/>
+          <w:color w:val="C77DBB"/>
+          <w:sz w:val="20"/>
+          <w:szCs w:val="20"/>
+          <w:lang w:val="en-US"/>
+        </w:rPr>
+        <w:t xml:space="preserve"> </w:t>
+      </w:r>
+      <w:r>
+        <w:rPr>
+          <w:rFonts w:ascii="Courier New" w:eastAsia="Times New Roman" w:hAnsi="Courier New" w:cs="Courier New"/>
+          <w:color w:val="BCBEC4"/>
+          <w:sz w:val="20"/>
+          <w:szCs w:val="20"/>
+          <w:lang w:val="en-US"/>
+        </w:rPr>
+        <w:t>+</w:t>
+      </w:r>
+      <w:r>
+        <w:rPr>
+          <w:rFonts w:ascii="Courier New" w:eastAsia="Times New Roman" w:hAnsi="Courier New" w:cs="Courier New"/>
+          <w:color w:val="BCBEC4"/>
+          <w:sz w:val="20"/>
+          <w:szCs w:val="20"/>
+          <w:lang w:val="en-US"/>
+        </w:rPr>
+        <w:br/>
+        <w:t xml:space="preserve">                </w:t>
+      </w:r>
       <w:r>
         <w:rPr>
           <w:rFonts w:ascii="Courier New" w:eastAsia="Times New Roman" w:hAnsi="Courier New" w:cs="Courier New"/>
@@ -11150,9 +11235,61 @@
           <w:szCs w:val="20"/>
           <w:lang w:val="en-US"/>
         </w:rPr>
-        <w:t>numberOfRooms</w:t>
-      </w:r>
-      <w:proofErr w:type="spellEnd"/>
+        <w:t xml:space="preserve">", Area=" </w:t>
+      </w:r>
+      <w:r>
+        <w:rPr>
+          <w:rFonts w:ascii="Courier New" w:eastAsia="Times New Roman" w:hAnsi="Courier New" w:cs="Courier New"/>
+          <w:color w:val="BCBEC4"/>
+          <w:sz w:val="20"/>
+          <w:szCs w:val="20"/>
+          <w:lang w:val="en-US"/>
+        </w:rPr>
+        <w:t xml:space="preserve">+ </w:t>
+      </w:r>
+      <w:proofErr w:type="spellStart"/>
+      <w:r>
+        <w:rPr>
+          <w:rFonts w:ascii="Courier New" w:eastAsia="Times New Roman" w:hAnsi="Courier New" w:cs="Courier New"/>
+          <w:color w:val="C77DBB"/>
+          <w:sz w:val="20"/>
+          <w:szCs w:val="20"/>
+          <w:lang w:val="en-US"/>
+        </w:rPr>
+        <w:t>totalArea</w:t>
+      </w:r>
+      <w:proofErr w:type="spellEnd"/>
+      <w:r>
+        <w:rPr>
+          <w:rFonts w:ascii="Courier New" w:eastAsia="Times New Roman" w:hAnsi="Courier New" w:cs="Courier New"/>
+          <w:color w:val="C77DBB"/>
+          <w:sz w:val="20"/>
+          <w:szCs w:val="20"/>
+          <w:lang w:val="en-US"/>
+        </w:rPr>
+        <w:t xml:space="preserve"> </w:t>
+      </w:r>
+      <w:r>
+        <w:rPr>
+          <w:rFonts w:ascii="Courier New" w:eastAsia="Times New Roman" w:hAnsi="Courier New" w:cs="Courier New"/>
+          <w:color w:val="BCBEC4"/>
+          <w:sz w:val="20"/>
+          <w:szCs w:val="20"/>
+          <w:lang w:val="en-US"/>
+        </w:rPr>
+        <w:t>+</w:t>
+      </w:r>
+      <w:r>
+        <w:rPr>
+          <w:rFonts w:ascii="Courier New" w:eastAsia="Times New Roman" w:hAnsi="Courier New" w:cs="Courier New"/>
+          <w:color w:val="BCBEC4"/>
+          <w:sz w:val="20"/>
+          <w:szCs w:val="20"/>
+          <w:lang w:val="en-US"/>
+        </w:rPr>
+        <w:br/>
+        <w:t xml:space="preserve">                </w:t>
+      </w:r>
       <w:r>
         <w:rPr>
           <w:rFonts w:ascii="Courier New" w:eastAsia="Times New Roman" w:hAnsi="Courier New" w:cs="Courier New"/>
@@ -11161,7 +11298,7 @@
           <w:szCs w:val="20"/>
           <w:lang w:val="en-US"/>
         </w:rPr>
-        <w:t xml:space="preserve">=" </w:t>
+        <w:t xml:space="preserve">", floor=" </w:t>
       </w:r>
       <w:r>
         <w:rPr>
@@ -11173,7 +11310,6 @@
         </w:rPr>
         <w:t xml:space="preserve">+ </w:t>
       </w:r>
-      <w:proofErr w:type="spellStart"/>
       <w:r>
         <w:rPr>
           <w:rFonts w:ascii="Courier New" w:eastAsia="Times New Roman" w:hAnsi="Courier New" w:cs="Courier New"/>
@@ -11182,9 +11318,49 @@
           <w:szCs w:val="20"/>
           <w:lang w:val="en-US"/>
         </w:rPr>
-        <w:t>numberOfRooms</w:t>
-      </w:r>
-      <w:proofErr w:type="spellEnd"/>
+        <w:t xml:space="preserve">floor </w:t>
+      </w:r>
+      <w:r>
+        <w:rPr>
+          <w:rFonts w:ascii="Courier New" w:eastAsia="Times New Roman" w:hAnsi="Courier New" w:cs="Courier New"/>
+          <w:color w:val="BCBEC4"/>
+          <w:sz w:val="20"/>
+          <w:szCs w:val="20"/>
+          <w:lang w:val="en-US"/>
+        </w:rPr>
+        <w:t>+</w:t>
+      </w:r>
+      <w:r>
+        <w:rPr>
+          <w:rFonts w:ascii="Courier New" w:eastAsia="Times New Roman" w:hAnsi="Courier New" w:cs="Courier New"/>
+          <w:color w:val="BCBEC4"/>
+          <w:sz w:val="20"/>
+          <w:szCs w:val="20"/>
+          <w:lang w:val="en-US"/>
+        </w:rPr>
+        <w:br/>
+        <w:t xml:space="preserve">                </w:t>
+      </w:r>
+      <w:r>
+        <w:rPr>
+          <w:rFonts w:ascii="Courier New" w:eastAsia="Times New Roman" w:hAnsi="Courier New" w:cs="Courier New"/>
+          <w:color w:val="6AAB73"/>
+          <w:sz w:val="20"/>
+          <w:szCs w:val="20"/>
+          <w:lang w:val="en-US"/>
+        </w:rPr>
+        <w:t xml:space="preserve">", address='" </w:t>
+      </w:r>
+      <w:r>
+        <w:rPr>
+          <w:rFonts w:ascii="Courier New" w:eastAsia="Times New Roman" w:hAnsi="Courier New" w:cs="Courier New"/>
+          <w:color w:val="BCBEC4"/>
+          <w:sz w:val="20"/>
+          <w:szCs w:val="20"/>
+          <w:lang w:val="en-US"/>
+        </w:rPr>
+        <w:t xml:space="preserve">+ </w:t>
+      </w:r>
       <w:r>
         <w:rPr>
           <w:rFonts w:ascii="Courier New" w:eastAsia="Times New Roman" w:hAnsi="Courier New" w:cs="Courier New"/>
@@ -11193,6 +11369,109 @@
           <w:szCs w:val="20"/>
           <w:lang w:val="en-US"/>
         </w:rPr>
+        <w:t xml:space="preserve">address </w:t>
+      </w:r>
+      <w:r>
+        <w:rPr>
+          <w:rFonts w:ascii="Courier New" w:eastAsia="Times New Roman" w:hAnsi="Courier New" w:cs="Courier New"/>
+          <w:color w:val="BCBEC4"/>
+          <w:sz w:val="20"/>
+          <w:szCs w:val="20"/>
+          <w:lang w:val="en-US"/>
+        </w:rPr>
+        <w:t xml:space="preserve">+ </w:t>
+      </w:r>
+      <w:r>
+        <w:rPr>
+          <w:rFonts w:ascii="Courier New" w:eastAsia="Times New Roman" w:hAnsi="Courier New" w:cs="Courier New"/>
+          <w:color w:val="6AAB73"/>
+          <w:sz w:val="20"/>
+          <w:szCs w:val="20"/>
+          <w:lang w:val="en-US"/>
+        </w:rPr>
+        <w:t>'</w:t>
+      </w:r>
+      <w:r>
+        <w:rPr>
+          <w:rFonts w:ascii="Courier New" w:eastAsia="Times New Roman" w:hAnsi="Courier New" w:cs="Courier New"/>
+          <w:color w:val="CF8E6D"/>
+          <w:sz w:val="20"/>
+          <w:szCs w:val="20"/>
+          <w:lang w:val="en-US"/>
+        </w:rPr>
+        <w:t>\'</w:t>
+      </w:r>
+      <w:r>
+        <w:rPr>
+          <w:rFonts w:ascii="Courier New" w:eastAsia="Times New Roman" w:hAnsi="Courier New" w:cs="Courier New"/>
+          <w:color w:val="6AAB73"/>
+          <w:sz w:val="20"/>
+          <w:szCs w:val="20"/>
+          <w:lang w:val="en-US"/>
+        </w:rPr>
+        <w:t xml:space="preserve">' </w:t>
+      </w:r>
+      <w:r>
+        <w:rPr>
+          <w:rFonts w:ascii="Courier New" w:eastAsia="Times New Roman" w:hAnsi="Courier New" w:cs="Courier New"/>
+          <w:color w:val="BCBEC4"/>
+          <w:sz w:val="20"/>
+          <w:szCs w:val="20"/>
+          <w:lang w:val="en-US"/>
+        </w:rPr>
+        <w:t>+</w:t>
+      </w:r>
+      <w:r>
+        <w:rPr>
+          <w:rFonts w:ascii="Courier New" w:eastAsia="Times New Roman" w:hAnsi="Courier New" w:cs="Courier New"/>
+          <w:color w:val="BCBEC4"/>
+          <w:sz w:val="20"/>
+          <w:szCs w:val="20"/>
+          <w:lang w:val="en-US"/>
+        </w:rPr>
+        <w:br/>
+        <w:t xml:space="preserve">                </w:t>
+      </w:r>
+      <w:r>
+        <w:rPr>
+          <w:rFonts w:ascii="Courier New" w:eastAsia="Times New Roman" w:hAnsi="Courier New" w:cs="Courier New"/>
+          <w:color w:val="6AAB73"/>
+          <w:sz w:val="20"/>
+          <w:szCs w:val="20"/>
+          <w:lang w:val="en-US"/>
+        </w:rPr>
+        <w:t xml:space="preserve">", Price=" </w:t>
+      </w:r>
+      <w:r>
+        <w:rPr>
+          <w:rFonts w:ascii="Courier New" w:eastAsia="Times New Roman" w:hAnsi="Courier New" w:cs="Courier New"/>
+          <w:color w:val="BCBEC4"/>
+          <w:sz w:val="20"/>
+          <w:szCs w:val="20"/>
+          <w:lang w:val="en-US"/>
+        </w:rPr>
+        <w:t xml:space="preserve">+ </w:t>
+      </w:r>
+      <w:proofErr w:type="spellStart"/>
+      <w:r>
+        <w:rPr>
+          <w:rFonts w:ascii="Courier New" w:eastAsia="Times New Roman" w:hAnsi="Courier New" w:cs="Courier New"/>
+          <w:color w:val="C77DBB"/>
+          <w:sz w:val="20"/>
+          <w:szCs w:val="20"/>
+          <w:lang w:val="en-US"/>
+        </w:rPr>
+        <w:t>rentPrice</w:t>
+      </w:r>
+      <w:proofErr w:type="spellEnd"/>
+      <w:r>
+        <w:rPr>
+          <w:rFonts w:ascii="Courier New" w:eastAsia="Times New Roman" w:hAnsi="Courier New" w:cs="Courier New"/>
+          <w:color w:val="C77DBB"/>
+          <w:sz w:val="20"/>
+          <w:szCs w:val="20"/>
+          <w:lang w:val="en-US"/>
+        </w:rPr>
         <w:t xml:space="preserve"> </w:t>
       </w:r>
       <w:r>
@@ -11224,341 +11503,7 @@
           <w:szCs w:val="20"/>
           <w:lang w:val="en-US"/>
         </w:rPr>
-        <w:t xml:space="preserve">", </w:t>
-      </w:r>
-      <w:proofErr w:type="spellStart"/>
-      <w:r>
-        <w:rPr>
-          <w:rFonts w:ascii="Courier New" w:eastAsia="Times New Roman" w:hAnsi="Courier New" w:cs="Courier New"/>
-          <w:color w:val="6AAB73"/>
-          <w:sz w:val="20"/>
-          <w:szCs w:val="20"/>
-          <w:lang w:val="en-US"/>
-        </w:rPr>
-        <w:t>totalArea</w:t>
-      </w:r>
-      <w:proofErr w:type="spellEnd"/>
-      <w:r>
-        <w:rPr>
-          <w:rFonts w:ascii="Courier New" w:eastAsia="Times New Roman" w:hAnsi="Courier New" w:cs="Courier New"/>
-          <w:color w:val="6AAB73"/>
-          <w:sz w:val="20"/>
-          <w:szCs w:val="20"/>
-          <w:lang w:val="en-US"/>
-        </w:rPr>
-        <w:t xml:space="preserve">=" </w:t>
-      </w:r>
-      <w:r>
-        <w:rPr>
-          <w:rFonts w:ascii="Courier New" w:eastAsia="Times New Roman" w:hAnsi="Courier New" w:cs="Courier New"/>
-          <w:color w:val="BCBEC4"/>
-          <w:sz w:val="20"/>
-          <w:szCs w:val="20"/>
-          <w:lang w:val="en-US"/>
-        </w:rPr>
-        <w:t xml:space="preserve">+ </w:t>
-      </w:r>
-      <w:proofErr w:type="spellStart"/>
-      <w:r>
-        <w:rPr>
-          <w:rFonts w:ascii="Courier New" w:eastAsia="Times New Roman" w:hAnsi="Courier New" w:cs="Courier New"/>
-          <w:color w:val="C77DBB"/>
-          <w:sz w:val="20"/>
-          <w:szCs w:val="20"/>
-          <w:lang w:val="en-US"/>
-        </w:rPr>
-        <w:t>totalArea</w:t>
-      </w:r>
-      <w:proofErr w:type="spellEnd"/>
-      <w:r>
-        <w:rPr>
-          <w:rFonts w:ascii="Courier New" w:eastAsia="Times New Roman" w:hAnsi="Courier New" w:cs="Courier New"/>
-          <w:color w:val="C77DBB"/>
-          <w:sz w:val="20"/>
-          <w:szCs w:val="20"/>
-          <w:lang w:val="en-US"/>
-        </w:rPr>
-        <w:t xml:space="preserve"> </w:t>
-      </w:r>
-      <w:r>
-        <w:rPr>
-          <w:rFonts w:ascii="Courier New" w:eastAsia="Times New Roman" w:hAnsi="Courier New" w:cs="Courier New"/>
-          <w:color w:val="BCBEC4"/>
-          <w:sz w:val="20"/>
-          <w:szCs w:val="20"/>
-          <w:lang w:val="en-US"/>
-        </w:rPr>
-        <w:t>+</w:t>
-      </w:r>
-      <w:r>
-        <w:rPr>
-          <w:rFonts w:ascii="Courier New" w:eastAsia="Times New Roman" w:hAnsi="Courier New" w:cs="Courier New"/>
-          <w:color w:val="BCBEC4"/>
-          <w:sz w:val="20"/>
-          <w:szCs w:val="20"/>
-          <w:lang w:val="en-US"/>
-        </w:rPr>
-        <w:br/>
-        <w:t xml:space="preserve">                </w:t>
-      </w:r>
-      <w:r>
-        <w:rPr>
-          <w:rFonts w:ascii="Courier New" w:eastAsia="Times New Roman" w:hAnsi="Courier New" w:cs="Courier New"/>
-          <w:color w:val="6AAB73"/>
-          <w:sz w:val="20"/>
-          <w:szCs w:val="20"/>
-          <w:lang w:val="en-US"/>
-        </w:rPr>
-        <w:t xml:space="preserve">", floor=" </w:t>
-      </w:r>
-      <w:r>
-        <w:rPr>
-          <w:rFonts w:ascii="Courier New" w:eastAsia="Times New Roman" w:hAnsi="Courier New" w:cs="Courier New"/>
-          <w:color w:val="BCBEC4"/>
-          <w:sz w:val="20"/>
-          <w:szCs w:val="20"/>
-          <w:lang w:val="en-US"/>
-        </w:rPr>
-        <w:t xml:space="preserve">+ </w:t>
-      </w:r>
-      <w:r>
-        <w:rPr>
-          <w:rFonts w:ascii="Courier New" w:eastAsia="Times New Roman" w:hAnsi="Courier New" w:cs="Courier New"/>
-          <w:color w:val="C77DBB"/>
-          <w:sz w:val="20"/>
-          <w:szCs w:val="20"/>
-          <w:lang w:val="en-US"/>
-        </w:rPr>
-        <w:t xml:space="preserve">floor </w:t>
-      </w:r>
-      <w:r>
-        <w:rPr>
-          <w:rFonts w:ascii="Courier New" w:eastAsia="Times New Roman" w:hAnsi="Courier New" w:cs="Courier New"/>
-          <w:color w:val="BCBEC4"/>
-          <w:sz w:val="20"/>
-          <w:szCs w:val="20"/>
-          <w:lang w:val="en-US"/>
-        </w:rPr>
-        <w:t>+</w:t>
-      </w:r>
-      <w:r>
-        <w:rPr>
-          <w:rFonts w:ascii="Courier New" w:eastAsia="Times New Roman" w:hAnsi="Courier New" w:cs="Courier New"/>
-          <w:color w:val="BCBEC4"/>
-          <w:sz w:val="20"/>
-          <w:szCs w:val="20"/>
-          <w:lang w:val="en-US"/>
-        </w:rPr>
-        <w:br/>
-        <w:t xml:space="preserve">                </w:t>
-      </w:r>
-      <w:r>
-        <w:rPr>
-          <w:rFonts w:ascii="Courier New" w:eastAsia="Times New Roman" w:hAnsi="Courier New" w:cs="Courier New"/>
-          <w:color w:val="6AAB73"/>
-          <w:sz w:val="20"/>
-          <w:szCs w:val="20"/>
-          <w:lang w:val="en-US"/>
-        </w:rPr>
-        <w:t xml:space="preserve">", address='" </w:t>
-      </w:r>
-      <w:r>
-        <w:rPr>
-          <w:rFonts w:ascii="Courier New" w:eastAsia="Times New Roman" w:hAnsi="Courier New" w:cs="Courier New"/>
-          <w:color w:val="BCBEC4"/>
-          <w:sz w:val="20"/>
-          <w:szCs w:val="20"/>
-          <w:lang w:val="en-US"/>
-        </w:rPr>
-        <w:t xml:space="preserve">+ </w:t>
-      </w:r>
-      <w:r>
-        <w:rPr>
-          <w:rFonts w:ascii="Courier New" w:eastAsia="Times New Roman" w:hAnsi="Courier New" w:cs="Courier New"/>
-          <w:color w:val="C77DBB"/>
-          <w:sz w:val="20"/>
-          <w:szCs w:val="20"/>
-          <w:lang w:val="en-US"/>
-        </w:rPr>
-        <w:t xml:space="preserve">address </w:t>
-      </w:r>
-      <w:r>
-        <w:rPr>
-          <w:rFonts w:ascii="Courier New" w:eastAsia="Times New Roman" w:hAnsi="Courier New" w:cs="Courier New"/>
-          <w:color w:val="BCBEC4"/>
-          <w:sz w:val="20"/>
-          <w:szCs w:val="20"/>
-          <w:lang w:val="en-US"/>
-        </w:rPr>
-        <w:t xml:space="preserve">+ </w:t>
-      </w:r>
-      <w:r>
-        <w:rPr>
-          <w:rFonts w:ascii="Courier New" w:eastAsia="Times New Roman" w:hAnsi="Courier New" w:cs="Courier New"/>
-          <w:color w:val="6AAB73"/>
-          <w:sz w:val="20"/>
-          <w:szCs w:val="20"/>
-          <w:lang w:val="en-US"/>
-        </w:rPr>
-        <w:t>'</w:t>
-      </w:r>
-      <w:r>
-        <w:rPr>
-          <w:rFonts w:ascii="Courier New" w:eastAsia="Times New Roman" w:hAnsi="Courier New" w:cs="Courier New"/>
-          <w:color w:val="CF8E6D"/>
-          <w:sz w:val="20"/>
-          <w:szCs w:val="20"/>
-          <w:lang w:val="en-US"/>
-        </w:rPr>
-        <w:t>\'</w:t>
-      </w:r>
-      <w:r>
-        <w:rPr>
-          <w:rFonts w:ascii="Courier New" w:eastAsia="Times New Roman" w:hAnsi="Courier New" w:cs="Courier New"/>
-          <w:color w:val="6AAB73"/>
-          <w:sz w:val="20"/>
-          <w:szCs w:val="20"/>
-          <w:lang w:val="en-US"/>
-        </w:rPr>
-        <w:t xml:space="preserve">' </w:t>
-      </w:r>
-      <w:r>
-        <w:rPr>
-          <w:rFonts w:ascii="Courier New" w:eastAsia="Times New Roman" w:hAnsi="Courier New" w:cs="Courier New"/>
-          <w:color w:val="BCBEC4"/>
-          <w:sz w:val="20"/>
-          <w:szCs w:val="20"/>
-          <w:lang w:val="en-US"/>
-        </w:rPr>
-        <w:t>+</w:t>
-      </w:r>
-      <w:r>
-        <w:rPr>
-          <w:rFonts w:ascii="Courier New" w:eastAsia="Times New Roman" w:hAnsi="Courier New" w:cs="Courier New"/>
-          <w:color w:val="BCBEC4"/>
-          <w:sz w:val="20"/>
-          <w:szCs w:val="20"/>
-          <w:lang w:val="en-US"/>
-        </w:rPr>
-        <w:br/>
-        <w:t xml:space="preserve">                </w:t>
-      </w:r>
-      <w:r>
-        <w:rPr>
-          <w:rFonts w:ascii="Courier New" w:eastAsia="Times New Roman" w:hAnsi="Courier New" w:cs="Courier New"/>
-          <w:color w:val="6AAB73"/>
-          <w:sz w:val="20"/>
-          <w:szCs w:val="20"/>
-          <w:lang w:val="en-US"/>
-        </w:rPr>
-        <w:t xml:space="preserve">", </w:t>
-      </w:r>
-      <w:proofErr w:type="spellStart"/>
-      <w:r>
-        <w:rPr>
-          <w:rFonts w:ascii="Courier New" w:eastAsia="Times New Roman" w:hAnsi="Courier New" w:cs="Courier New"/>
-          <w:color w:val="6AAB73"/>
-          <w:sz w:val="20"/>
-          <w:szCs w:val="20"/>
-          <w:lang w:val="en-US"/>
-        </w:rPr>
-        <w:t>rentPrice</w:t>
-      </w:r>
-      <w:proofErr w:type="spellEnd"/>
-      <w:r>
-        <w:rPr>
-          <w:rFonts w:ascii="Courier New" w:eastAsia="Times New Roman" w:hAnsi="Courier New" w:cs="Courier New"/>
-          <w:color w:val="6AAB73"/>
-          <w:sz w:val="20"/>
-          <w:szCs w:val="20"/>
-          <w:lang w:val="en-US"/>
-        </w:rPr>
-        <w:t xml:space="preserve">=" </w:t>
-      </w:r>
-      <w:r>
-        <w:rPr>
-          <w:rFonts w:ascii="Courier New" w:eastAsia="Times New Roman" w:hAnsi="Courier New" w:cs="Courier New"/>
-          <w:color w:val="BCBEC4"/>
-          <w:sz w:val="20"/>
-          <w:szCs w:val="20"/>
-          <w:lang w:val="en-US"/>
-        </w:rPr>
-        <w:t xml:space="preserve">+ </w:t>
-      </w:r>
-      <w:proofErr w:type="spellStart"/>
-      <w:r>
-        <w:rPr>
-          <w:rFonts w:ascii="Courier New" w:eastAsia="Times New Roman" w:hAnsi="Courier New" w:cs="Courier New"/>
-          <w:color w:val="C77DBB"/>
-          <w:sz w:val="20"/>
-          <w:szCs w:val="20"/>
-          <w:lang w:val="en-US"/>
-        </w:rPr>
-        <w:t>rentPrice</w:t>
-      </w:r>
-      <w:proofErr w:type="spellEnd"/>
-      <w:r>
-        <w:rPr>
-          <w:rFonts w:ascii="Courier New" w:eastAsia="Times New Roman" w:hAnsi="Courier New" w:cs="Courier New"/>
-          <w:color w:val="C77DBB"/>
-          <w:sz w:val="20"/>
-          <w:szCs w:val="20"/>
-          <w:lang w:val="en-US"/>
-        </w:rPr>
-        <w:t xml:space="preserve"> </w:t>
-      </w:r>
-      <w:r>
-        <w:rPr>
-          <w:rFonts w:ascii="Courier New" w:eastAsia="Times New Roman" w:hAnsi="Courier New" w:cs="Courier New"/>
-          <w:color w:val="BCBEC4"/>
-          <w:sz w:val="20"/>
-          <w:szCs w:val="20"/>
-          <w:lang w:val="en-US"/>
-        </w:rPr>
-        <w:t>+</w:t>
-      </w:r>
-      <w:r>
-        <w:rPr>
-          <w:rFonts w:ascii="Courier New" w:eastAsia="Times New Roman" w:hAnsi="Courier New" w:cs="Courier New"/>
-          <w:color w:val="BCBEC4"/>
-          <w:sz w:val="20"/>
-          <w:szCs w:val="20"/>
-          <w:lang w:val="en-US"/>
-        </w:rPr>
-        <w:br/>
-        <w:t xml:space="preserve">                </w:t>
-      </w:r>
-      <w:r>
-        <w:rPr>
-          <w:rFonts w:ascii="Courier New" w:eastAsia="Times New Roman" w:hAnsi="Courier New" w:cs="Courier New"/>
-          <w:color w:val="6AAB73"/>
-          <w:sz w:val="20"/>
-          <w:szCs w:val="20"/>
-          <w:lang w:val="en-US"/>
-        </w:rPr>
-        <w:t xml:space="preserve">", </w:t>
-      </w:r>
-      <w:proofErr w:type="spellStart"/>
-      <w:r>
-        <w:rPr>
-          <w:rFonts w:ascii="Courier New" w:eastAsia="Times New Roman" w:hAnsi="Courier New" w:cs="Courier New"/>
-          <w:color w:val="6AAB73"/>
-          <w:sz w:val="20"/>
-          <w:szCs w:val="20"/>
-          <w:lang w:val="en-US"/>
-        </w:rPr>
-        <w:t>isOccupied</w:t>
-      </w:r>
-      <w:proofErr w:type="spellEnd"/>
-      <w:r>
-        <w:rPr>
-          <w:rFonts w:ascii="Courier New" w:eastAsia="Times New Roman" w:hAnsi="Courier New" w:cs="Courier New"/>
-          <w:color w:val="6AAB73"/>
-          <w:sz w:val="20"/>
-          <w:szCs w:val="20"/>
-          <w:lang w:val="en-US"/>
-        </w:rPr>
-        <w:t xml:space="preserve">=" </w:t>
+        <w:t xml:space="preserve">", " </w:t>
       </w:r>
       <w:r>
         <w:rPr>
@@ -11749,7 +11694,6 @@
           <w:lang w:val="en-US"/>
         </w:rPr>
       </w:pPr>
-      <w:proofErr w:type="spellStart"/>
       <w:r>
         <w:rPr>
           <w:rFonts w:ascii="Calibri" w:eastAsia="Calibri" w:hAnsi="Calibri" w:cs="Calibri"/>
@@ -11761,7 +11705,6 @@
         </w:rPr>
         <w:t>ApartmentSystem</w:t>
       </w:r>
-      <w:proofErr w:type="spellEnd"/>
       <w:r>
         <w:rPr>
           <w:rFonts w:ascii="Calibri" w:eastAsia="Calibri" w:hAnsi="Calibri" w:cs="Calibri"/>
@@ -11769,6 +11712,7 @@
           <w:bCs/>
           <w:sz w:val="28"/>
           <w:szCs w:val="28"/>
+          <w:lang w:val="en-US"/>
         </w:rPr>
         <w:t>.</w:t>
       </w:r>
@@ -15799,29 +15743,23 @@
         <w:spacing w:after="4"/>
         <w:ind w:left="-5" w:right="752"/>
         <w:rPr>
+          <w:rFonts w:ascii="Courier New" w:eastAsia="Times New Roman" w:hAnsi="Courier New" w:cs="Courier New"/>
+          <w:color w:val="BCBEC4"/>
+          <w:sz w:val="28"/>
+          <w:szCs w:val="28"/>
+          <w:lang w:val="en-US"/>
+        </w:rPr>
+      </w:pPr>
+      <w:r>
+        <w:rPr>
           <w:rFonts w:ascii="Calibri" w:eastAsia="Calibri" w:hAnsi="Calibri" w:cs="Calibri"/>
           <w:b/>
           <w:bCs/>
-          <w:lang w:val="en-US"/>
-        </w:rPr>
-      </w:pPr>
-      <w:r>
-        <w:rPr>
-          <w:rFonts w:ascii="Calibri" w:eastAsia="Calibri" w:hAnsi="Calibri" w:cs="Calibri"/>
-          <w:b/>
-          <w:bCs/>
+          <w:sz w:val="28"/>
+          <w:szCs w:val="28"/>
           <w:lang w:val="en-US"/>
         </w:rPr>
         <w:t>MainApartmentSystem.java:</w:t>
-      </w:r>
-      <w:r>
-        <w:rPr>
-          <w:rFonts w:ascii="Calibri" w:eastAsia="Calibri" w:hAnsi="Calibri" w:cs="Calibri"/>
-          <w:b/>
-          <w:bCs/>
-          <w:lang w:val="en-US"/>
-        </w:rPr>
-        <w:br/>
       </w:r>
     </w:p>
     <w:p>
@@ -16030,49 +15968,49 @@
           <w:szCs w:val="20"/>
           <w:lang w:val="en-US"/>
         </w:rPr>
+        <w:t xml:space="preserve">import </w:t>
+      </w:r>
+      <w:proofErr w:type="spellStart"/>
+      <w:r>
+        <w:rPr>
+          <w:rFonts w:ascii="Courier New" w:eastAsia="Times New Roman" w:hAnsi="Courier New" w:cs="Courier New"/>
+          <w:color w:val="BCBEC4"/>
+          <w:sz w:val="20"/>
+          <w:szCs w:val="20"/>
+          <w:lang w:val="en-US"/>
+        </w:rPr>
+        <w:t>java.util.List</w:t>
+      </w:r>
+      <w:proofErr w:type="spellEnd"/>
+      <w:r>
+        <w:rPr>
+          <w:rFonts w:ascii="Courier New" w:eastAsia="Times New Roman" w:hAnsi="Courier New" w:cs="Courier New"/>
+          <w:color w:val="BCBEC4"/>
+          <w:sz w:val="20"/>
+          <w:szCs w:val="20"/>
+          <w:lang w:val="en-US"/>
+        </w:rPr>
+        <w:t>;</w:t>
+      </w:r>
+      <w:r>
+        <w:rPr>
+          <w:rFonts w:ascii="Courier New" w:eastAsia="Times New Roman" w:hAnsi="Courier New" w:cs="Courier New"/>
+          <w:color w:val="BCBEC4"/>
+          <w:sz w:val="20"/>
+          <w:szCs w:val="20"/>
+          <w:lang w:val="en-US"/>
+        </w:rPr>
+        <w:br/>
+      </w:r>
+      <w:r>
+        <w:rPr>
+          <w:rFonts w:ascii="Courier New" w:eastAsia="Times New Roman" w:hAnsi="Courier New" w:cs="Courier New"/>
+          <w:color w:val="BCBEC4"/>
+          <w:sz w:val="20"/>
+          <w:szCs w:val="20"/>
+          <w:lang w:val="en-US"/>
+        </w:rPr>
         <w:lastRenderedPageBreak/>
-        <w:t xml:space="preserve">import </w:t>
-      </w:r>
-      <w:proofErr w:type="spellStart"/>
-      <w:r>
-        <w:rPr>
-          <w:rFonts w:ascii="Courier New" w:eastAsia="Times New Roman" w:hAnsi="Courier New" w:cs="Courier New"/>
-          <w:color w:val="BCBEC4"/>
-          <w:sz w:val="20"/>
-          <w:szCs w:val="20"/>
-          <w:lang w:val="en-US"/>
-        </w:rPr>
-        <w:t>java.util.List</w:t>
-      </w:r>
-      <w:proofErr w:type="spellEnd"/>
-      <w:r>
-        <w:rPr>
-          <w:rFonts w:ascii="Courier New" w:eastAsia="Times New Roman" w:hAnsi="Courier New" w:cs="Courier New"/>
-          <w:color w:val="BCBEC4"/>
-          <w:sz w:val="20"/>
-          <w:szCs w:val="20"/>
-          <w:lang w:val="en-US"/>
-        </w:rPr>
-        <w:t>;</w:t>
-      </w:r>
-      <w:r>
-        <w:rPr>
-          <w:rFonts w:ascii="Courier New" w:eastAsia="Times New Roman" w:hAnsi="Courier New" w:cs="Courier New"/>
-          <w:color w:val="BCBEC4"/>
-          <w:sz w:val="20"/>
-          <w:szCs w:val="20"/>
-          <w:lang w:val="en-US"/>
-        </w:rPr>
-        <w:br/>
-      </w:r>
-      <w:r>
-        <w:rPr>
-          <w:rFonts w:ascii="Courier New" w:eastAsia="Times New Roman" w:hAnsi="Courier New" w:cs="Courier New"/>
-          <w:color w:val="BCBEC4"/>
-          <w:sz w:val="20"/>
-          <w:szCs w:val="20"/>
-          <w:lang w:val="en-US"/>
-        </w:rPr>
         <w:br/>
       </w:r>
       <w:r>
@@ -18977,94 +18915,94 @@
           <w:shd w:val="clear" w:color="auto" w:fill="293C40"/>
           <w:lang w:val="en-US"/>
         </w:rPr>
+        <w:t xml:space="preserve">, </w:t>
+      </w:r>
+      <w:r>
+        <w:rPr>
+          <w:rFonts w:ascii="Courier New" w:eastAsia="Times New Roman" w:hAnsi="Courier New" w:cs="Courier New"/>
+          <w:color w:val="6AAB73"/>
+          <w:sz w:val="20"/>
+          <w:szCs w:val="20"/>
+          <w:lang w:val="en-US"/>
+        </w:rPr>
+        <w:t>"</w:t>
+      </w:r>
+      <w:r>
+        <w:rPr>
+          <w:rFonts w:ascii="Courier New" w:eastAsia="Times New Roman" w:hAnsi="Courier New" w:cs="Courier New"/>
+          <w:color w:val="BCBEC4"/>
+          <w:sz w:val="20"/>
+          <w:szCs w:val="20"/>
+          <w:lang w:val="en-US"/>
+        </w:rPr>
+        <w:t>);</w:t>
+      </w:r>
+      <w:r>
+        <w:rPr>
+          <w:rFonts w:ascii="Courier New" w:eastAsia="Times New Roman" w:hAnsi="Courier New" w:cs="Courier New"/>
+          <w:color w:val="BCBEC4"/>
+          <w:sz w:val="20"/>
+          <w:szCs w:val="20"/>
+          <w:lang w:val="en-US"/>
+        </w:rPr>
+        <w:br/>
+        <w:t xml:space="preserve">                </w:t>
+      </w:r>
+      <w:r>
+        <w:rPr>
+          <w:rFonts w:ascii="Courier New" w:eastAsia="Times New Roman" w:hAnsi="Courier New" w:cs="Courier New"/>
+          <w:color w:val="CF8E6D"/>
+          <w:sz w:val="20"/>
+          <w:szCs w:val="20"/>
+          <w:lang w:val="en-US"/>
+        </w:rPr>
+        <w:t xml:space="preserve">if </w:t>
+      </w:r>
+      <w:r>
+        <w:rPr>
+          <w:rFonts w:ascii="Courier New" w:eastAsia="Times New Roman" w:hAnsi="Courier New" w:cs="Courier New"/>
+          <w:color w:val="BCBEC4"/>
+          <w:sz w:val="20"/>
+          <w:szCs w:val="20"/>
+          <w:lang w:val="en-US"/>
+        </w:rPr>
+        <w:t>(</w:t>
+      </w:r>
+      <w:proofErr w:type="spellStart"/>
+      <w:r>
+        <w:rPr>
+          <w:rFonts w:ascii="Courier New" w:eastAsia="Times New Roman" w:hAnsi="Courier New" w:cs="Courier New"/>
+          <w:color w:val="BCBEC4"/>
+          <w:sz w:val="20"/>
+          <w:szCs w:val="20"/>
+          <w:lang w:val="en-US"/>
+        </w:rPr>
+        <w:t>parts.</w:t>
+      </w:r>
+      <w:r>
+        <w:rPr>
+          <w:rFonts w:ascii="Courier New" w:eastAsia="Times New Roman" w:hAnsi="Courier New" w:cs="Courier New"/>
+          <w:color w:val="C77DBB"/>
+          <w:sz w:val="20"/>
+          <w:szCs w:val="20"/>
+          <w:lang w:val="en-US"/>
+        </w:rPr>
+        <w:t>length</w:t>
+      </w:r>
+      <w:proofErr w:type="spellEnd"/>
+      <w:r>
+        <w:rPr>
+          <w:rFonts w:ascii="Courier New" w:eastAsia="Times New Roman" w:hAnsi="Courier New" w:cs="Courier New"/>
+          <w:color w:val="C77DBB"/>
+          <w:sz w:val="20"/>
+          <w:szCs w:val="20"/>
+          <w:lang w:val="en-US"/>
+        </w:rPr>
         <w:t xml:space="preserve"> </w:t>
       </w:r>
       <w:r>
         <w:rPr>
           <w:rFonts w:ascii="Courier New" w:eastAsia="Times New Roman" w:hAnsi="Courier New" w:cs="Courier New"/>
-          <w:color w:val="6AAB73"/>
-          <w:sz w:val="20"/>
-          <w:szCs w:val="20"/>
-          <w:lang w:val="en-US"/>
-        </w:rPr>
-        <w:t>"</w:t>
-      </w:r>
-      <w:r>
-        <w:rPr>
-          <w:rFonts w:ascii="Courier New" w:eastAsia="Times New Roman" w:hAnsi="Courier New" w:cs="Courier New"/>
-          <w:color w:val="BCBEC4"/>
-          <w:sz w:val="20"/>
-          <w:szCs w:val="20"/>
-          <w:lang w:val="en-US"/>
-        </w:rPr>
-        <w:t>);</w:t>
-      </w:r>
-      <w:r>
-        <w:rPr>
-          <w:rFonts w:ascii="Courier New" w:eastAsia="Times New Roman" w:hAnsi="Courier New" w:cs="Courier New"/>
-          <w:color w:val="BCBEC4"/>
-          <w:sz w:val="20"/>
-          <w:szCs w:val="20"/>
-          <w:lang w:val="en-US"/>
-        </w:rPr>
-        <w:br/>
-        <w:t xml:space="preserve">                </w:t>
-      </w:r>
-      <w:r>
-        <w:rPr>
-          <w:rFonts w:ascii="Courier New" w:eastAsia="Times New Roman" w:hAnsi="Courier New" w:cs="Courier New"/>
-          <w:color w:val="CF8E6D"/>
-          <w:sz w:val="20"/>
-          <w:szCs w:val="20"/>
-          <w:lang w:val="en-US"/>
-        </w:rPr>
-        <w:t xml:space="preserve">if </w:t>
-      </w:r>
-      <w:r>
-        <w:rPr>
-          <w:rFonts w:ascii="Courier New" w:eastAsia="Times New Roman" w:hAnsi="Courier New" w:cs="Courier New"/>
-          <w:color w:val="BCBEC4"/>
-          <w:sz w:val="20"/>
-          <w:szCs w:val="20"/>
-          <w:lang w:val="en-US"/>
-        </w:rPr>
-        <w:t>(</w:t>
-      </w:r>
-      <w:proofErr w:type="spellStart"/>
-      <w:r>
-        <w:rPr>
-          <w:rFonts w:ascii="Courier New" w:eastAsia="Times New Roman" w:hAnsi="Courier New" w:cs="Courier New"/>
-          <w:color w:val="BCBEC4"/>
-          <w:sz w:val="20"/>
-          <w:szCs w:val="20"/>
-          <w:lang w:val="en-US"/>
-        </w:rPr>
-        <w:t>parts.</w:t>
-      </w:r>
-      <w:r>
-        <w:rPr>
-          <w:rFonts w:ascii="Courier New" w:eastAsia="Times New Roman" w:hAnsi="Courier New" w:cs="Courier New"/>
-          <w:color w:val="C77DBB"/>
-          <w:sz w:val="20"/>
-          <w:szCs w:val="20"/>
-          <w:lang w:val="en-US"/>
-        </w:rPr>
-        <w:t>length</w:t>
-      </w:r>
-      <w:proofErr w:type="spellEnd"/>
-      <w:r>
-        <w:rPr>
-          <w:rFonts w:ascii="Courier New" w:eastAsia="Times New Roman" w:hAnsi="Courier New" w:cs="Courier New"/>
-          <w:color w:val="C77DBB"/>
-          <w:sz w:val="20"/>
-          <w:szCs w:val="20"/>
-          <w:lang w:val="en-US"/>
-        </w:rPr>
-        <w:t xml:space="preserve"> </w:t>
-      </w:r>
-      <w:r>
-        <w:rPr>
-          <w:rFonts w:ascii="Courier New" w:eastAsia="Times New Roman" w:hAnsi="Courier New" w:cs="Courier New"/>
           <w:color w:val="BCBEC4"/>
           <w:sz w:val="20"/>
           <w:szCs w:val="20"/>
@@ -19080,7 +19018,7 @@
           <w:szCs w:val="20"/>
           <w:lang w:val="en-US"/>
         </w:rPr>
-        <w:t>7</w:t>
+        <w:t>5</w:t>
       </w:r>
       <w:r>
         <w:rPr>
@@ -19400,46 +19338,6 @@
           <w:szCs w:val="20"/>
           <w:lang w:val="en-US"/>
         </w:rPr>
-        <w:t xml:space="preserve">] + </w:t>
-      </w:r>
-      <w:r>
-        <w:rPr>
-          <w:rFonts w:ascii="Courier New" w:eastAsia="Times New Roman" w:hAnsi="Courier New" w:cs="Courier New"/>
-          <w:color w:val="6AAB73"/>
-          <w:sz w:val="20"/>
-          <w:szCs w:val="20"/>
-          <w:lang w:val="en-US"/>
-        </w:rPr>
-        <w:t xml:space="preserve">" " </w:t>
-      </w:r>
-      <w:r>
-        <w:rPr>
-          <w:rFonts w:ascii="Courier New" w:eastAsia="Times New Roman" w:hAnsi="Courier New" w:cs="Courier New"/>
-          <w:color w:val="BCBEC4"/>
-          <w:sz w:val="20"/>
-          <w:szCs w:val="20"/>
-          <w:lang w:val="en-US"/>
-        </w:rPr>
-        <w:t>+ parts[</w:t>
-      </w:r>
-      <w:r>
-        <w:rPr>
-          <w:rFonts w:ascii="Courier New" w:eastAsia="Times New Roman" w:hAnsi="Courier New" w:cs="Courier New"/>
-          <w:color w:val="2AACB8"/>
-          <w:sz w:val="20"/>
-          <w:szCs w:val="20"/>
-          <w:lang w:val="en-US"/>
-        </w:rPr>
-        <w:t>4</w:t>
-      </w:r>
-      <w:r>
-        <w:rPr>
-          <w:rFonts w:ascii="Courier New" w:eastAsia="Times New Roman" w:hAnsi="Courier New" w:cs="Courier New"/>
-          <w:color w:val="BCBEC4"/>
-          <w:sz w:val="20"/>
-          <w:szCs w:val="20"/>
-          <w:lang w:val="en-US"/>
-        </w:rPr>
         <w:t>];</w:t>
       </w:r>
       <w:r>
@@ -19527,7 +19425,7 @@
           <w:szCs w:val="20"/>
           <w:lang w:val="en-US"/>
         </w:rPr>
-        <w:t>5</w:t>
+        <w:t>4</w:t>
       </w:r>
       <w:r>
         <w:rPr>
@@ -19557,8 +19455,17 @@
           <w:szCs w:val="20"/>
           <w:lang w:val="en-US"/>
         </w:rPr>
+        <w:br/>
+      </w:r>
+      <w:r>
+        <w:rPr>
+          <w:rFonts w:ascii="Courier New" w:eastAsia="Times New Roman" w:hAnsi="Courier New" w:cs="Courier New"/>
+          <w:color w:val="BCBEC4"/>
+          <w:sz w:val="20"/>
+          <w:szCs w:val="20"/>
+          <w:lang w:val="en-US"/>
+        </w:rPr>
         <w:lastRenderedPageBreak/>
-        <w:br/>
         <w:t xml:space="preserve">                    Apartment </w:t>
       </w:r>
       <w:proofErr w:type="spellStart"/>
@@ -19893,12 +19800,24 @@
         <w:spacing w:after="4"/>
         <w:ind w:left="-5" w:right="752"/>
         <w:rPr>
+          <w:rFonts w:ascii="Courier New" w:eastAsia="Times New Roman" w:hAnsi="Courier New" w:cs="Courier New"/>
+          <w:color w:val="BCBEC4"/>
+          <w:sz w:val="28"/>
+          <w:szCs w:val="28"/>
+          <w:lang w:val="en-US"/>
+        </w:rPr>
+      </w:pPr>
+    </w:p>
+    <w:p>
+      <w:pPr>
+        <w:spacing w:after="4"/>
+        <w:ind w:left="-5" w:right="752"/>
+        <w:rPr>
           <w:rFonts w:ascii="Calibri" w:eastAsia="Calibri" w:hAnsi="Calibri" w:cs="Calibri"/>
           <w:b/>
           <w:bCs/>
           <w:sz w:val="28"/>
           <w:szCs w:val="28"/>
-          <w:lang w:val="en-US"/>
         </w:rPr>
       </w:pPr>
       <w:r>
@@ -19910,7 +19829,857 @@
           <w:szCs w:val="28"/>
           <w:lang w:val="en-US"/>
         </w:rPr>
-        <w:t>apartments.txt:</w:t>
+        <w:t>apartments</w:t>
+      </w:r>
+      <w:r>
+        <w:rPr>
+          <w:rFonts w:ascii="Calibri" w:eastAsia="Calibri" w:hAnsi="Calibri" w:cs="Calibri"/>
+          <w:b/>
+          <w:bCs/>
+          <w:sz w:val="28"/>
+          <w:szCs w:val="28"/>
+        </w:rPr>
+        <w:t>.</w:t>
+      </w:r>
+      <w:r>
+        <w:rPr>
+          <w:rFonts w:ascii="Calibri" w:eastAsia="Calibri" w:hAnsi="Calibri" w:cs="Calibri"/>
+          <w:b/>
+          <w:bCs/>
+          <w:sz w:val="28"/>
+          <w:szCs w:val="28"/>
+          <w:lang w:val="en-US"/>
+        </w:rPr>
+        <w:t>txt</w:t>
+      </w:r>
+      <w:r>
+        <w:rPr>
+          <w:rFonts w:ascii="Calibri" w:eastAsia="Calibri" w:hAnsi="Calibri" w:cs="Calibri"/>
+          <w:b/>
+          <w:bCs/>
+          <w:sz w:val="28"/>
+          <w:szCs w:val="28"/>
+        </w:rPr>
+        <w:t>:</w:t>
+      </w:r>
+    </w:p>
+    <w:p>
+      <w:pPr>
+        <w:spacing w:after="4"/>
+        <w:ind w:left="-5" w:right="752"/>
+        <w:rPr>
+          <w:rFonts w:ascii="Calibri" w:eastAsia="Calibri" w:hAnsi="Calibri" w:cs="Calibri"/>
+        </w:rPr>
+      </w:pPr>
+      <w:r>
+        <w:rPr>
+          <w:rFonts w:ascii="Calibri" w:eastAsia="Calibri" w:hAnsi="Calibri" w:cs="Calibri"/>
+        </w:rPr>
+        <w:drawing>
+          <wp:inline distT="0" distB="0" distL="0" distR="0" wp14:anchorId="0CDB8C0B" wp14:editId="418A060B">
+            <wp:extent cx="5866765" cy="1470660"/>
+            <wp:effectExtent l="0" t="0" r="635" b="0"/>
+            <wp:docPr id="2" name="Рисунок 2"/>
+            <wp:cNvGraphicFramePr>
+              <a:graphicFrameLocks xmlns:a="http://schemas.openxmlformats.org/drawingml/2006/main" noChangeAspect="1"/>
+            </wp:cNvGraphicFramePr>
+            <a:graphic xmlns:a="http://schemas.openxmlformats.org/drawingml/2006/main">
+              <a:graphicData uri="http://schemas.openxmlformats.org/drawingml/2006/picture">
+                <pic:pic xmlns:pic="http://schemas.openxmlformats.org/drawingml/2006/picture">
+                  <pic:nvPicPr>
+                    <pic:cNvPr id="1" name=""/>
+                    <pic:cNvPicPr/>
+                  </pic:nvPicPr>
+                  <pic:blipFill>
+                    <a:blip r:embed="rId5"/>
+                    <a:stretch>
+                      <a:fillRect/>
+                    </a:stretch>
+                  </pic:blipFill>
+                  <pic:spPr>
+                    <a:xfrm>
+                      <a:off x="0" y="0"/>
+                      <a:ext cx="5866765" cy="1470660"/>
+                    </a:xfrm>
+                    <a:prstGeom prst="rect">
+                      <a:avLst/>
+                    </a:prstGeom>
+                  </pic:spPr>
+                </pic:pic>
+              </a:graphicData>
+            </a:graphic>
+          </wp:inline>
+        </w:drawing>
+      </w:r>
+    </w:p>
+    <w:p>
+      <w:pPr>
+        <w:spacing w:after="4"/>
+        <w:ind w:left="-5" w:right="752"/>
+        <w:rPr>
+          <w:rFonts w:ascii="Calibri" w:eastAsia="Calibri" w:hAnsi="Calibri" w:cs="Calibri"/>
+        </w:rPr>
+      </w:pPr>
+    </w:p>
+    <w:p>
+      <w:pPr>
+        <w:tabs>
+          <w:tab w:val="center" w:pos="8342"/>
+        </w:tabs>
+        <w:spacing w:after="0"/>
+        <w:ind w:left="-1"/>
+        <w:rPr>
+          <w:rFonts w:ascii="Calibri" w:eastAsia="Calibri" w:hAnsi="Calibri" w:cs="Calibri"/>
+          <w:b/>
+          <w:sz w:val="28"/>
+          <w:szCs w:val="28"/>
+        </w:rPr>
+      </w:pPr>
+      <w:r>
+        <w:rPr>
+          <w:rFonts w:ascii="Calibri" w:eastAsia="Calibri" w:hAnsi="Calibri" w:cs="Calibri"/>
+          <w:b/>
+          <w:sz w:val="28"/>
+          <w:szCs w:val="28"/>
+        </w:rPr>
+        <w:t>Результат</w:t>
+      </w:r>
+      <w:r>
+        <w:rPr>
+          <w:rFonts w:ascii="Calibri" w:eastAsia="Calibri" w:hAnsi="Calibri" w:cs="Calibri"/>
+          <w:b/>
+          <w:sz w:val="28"/>
+          <w:szCs w:val="28"/>
+        </w:rPr>
+        <w:t xml:space="preserve"> </w:t>
+      </w:r>
+      <w:r>
+        <w:rPr>
+          <w:rFonts w:ascii="Calibri" w:eastAsia="Calibri" w:hAnsi="Calibri" w:cs="Calibri"/>
+          <w:b/>
+          <w:sz w:val="28"/>
+          <w:szCs w:val="28"/>
+        </w:rPr>
+        <w:t>работы</w:t>
+      </w:r>
+      <w:r>
+        <w:rPr>
+          <w:rFonts w:ascii="Calibri" w:eastAsia="Calibri" w:hAnsi="Calibri" w:cs="Calibri"/>
+          <w:b/>
+          <w:sz w:val="28"/>
+          <w:szCs w:val="28"/>
+        </w:rPr>
+        <w:t xml:space="preserve"> </w:t>
+      </w:r>
+      <w:r>
+        <w:rPr>
+          <w:rFonts w:ascii="Calibri" w:eastAsia="Calibri" w:hAnsi="Calibri" w:cs="Calibri"/>
+          <w:b/>
+          <w:sz w:val="28"/>
+          <w:szCs w:val="28"/>
+        </w:rPr>
+        <w:t>программы</w:t>
+      </w:r>
+      <w:r>
+        <w:rPr>
+          <w:rFonts w:ascii="Calibri" w:eastAsia="Calibri" w:hAnsi="Calibri" w:cs="Calibri"/>
+          <w:b/>
+          <w:sz w:val="28"/>
+          <w:szCs w:val="28"/>
+        </w:rPr>
+        <w:t>:</w:t>
+      </w:r>
+    </w:p>
+    <w:p>
+      <w:pPr>
+        <w:tabs>
+          <w:tab w:val="center" w:pos="8342"/>
+        </w:tabs>
+        <w:spacing w:after="0"/>
+        <w:ind w:left="-1"/>
+        <w:rPr>
+          <w:rFonts w:ascii="Calibri" w:eastAsia="Calibri" w:hAnsi="Calibri" w:cs="Calibri"/>
+          <w:bCs/>
+          <w:sz w:val="28"/>
+          <w:szCs w:val="28"/>
+        </w:rPr>
+      </w:pPr>
+      <w:r>
+        <w:rPr>
+          <w:rFonts w:ascii="Calibri" w:eastAsia="Calibri" w:hAnsi="Calibri" w:cs="Calibri"/>
+          <w:bCs/>
+          <w:sz w:val="28"/>
+          <w:szCs w:val="28"/>
+        </w:rPr>
+        <w:t>Считываем из файла квартиры и выводим их на экран</w:t>
+      </w:r>
+      <w:r>
+        <w:rPr>
+          <w:rFonts w:ascii="Calibri" w:eastAsia="Calibri" w:hAnsi="Calibri" w:cs="Calibri"/>
+          <w:bCs/>
+          <w:sz w:val="28"/>
+          <w:szCs w:val="28"/>
+        </w:rPr>
+        <w:t>:</w:t>
+      </w:r>
+    </w:p>
+    <w:p>
+      <w:pPr>
+        <w:spacing w:after="0"/>
+        <w:rPr>
+          <w:rFonts w:ascii="Calibri" w:eastAsia="Calibri" w:hAnsi="Calibri" w:cs="Calibri"/>
+          <w:b/>
+          <w:lang w:val="en-US"/>
+        </w:rPr>
+      </w:pPr>
+      <w:r>
+        <w:rPr>
+          <w:rFonts w:ascii="Calibri" w:eastAsia="Calibri" w:hAnsi="Calibri" w:cs="Calibri"/>
+          <w:b/>
+          <w:lang w:val="en-US"/>
+        </w:rPr>
+        <w:drawing>
+          <wp:inline distT="0" distB="0" distL="0" distR="0" wp14:anchorId="1751DBE0" wp14:editId="0EE98EB7">
+            <wp:extent cx="5866765" cy="1303020"/>
+            <wp:effectExtent l="0" t="0" r="635" b="0"/>
+            <wp:docPr id="3" name="Рисунок 3"/>
+            <wp:cNvGraphicFramePr>
+              <a:graphicFrameLocks xmlns:a="http://schemas.openxmlformats.org/drawingml/2006/main" noChangeAspect="1"/>
+            </wp:cNvGraphicFramePr>
+            <a:graphic xmlns:a="http://schemas.openxmlformats.org/drawingml/2006/main">
+              <a:graphicData uri="http://schemas.openxmlformats.org/drawingml/2006/picture">
+                <pic:pic xmlns:pic="http://schemas.openxmlformats.org/drawingml/2006/picture">
+                  <pic:nvPicPr>
+                    <pic:cNvPr id="1" name=""/>
+                    <pic:cNvPicPr/>
+                  </pic:nvPicPr>
+                  <pic:blipFill>
+                    <a:blip r:embed="rId6"/>
+                    <a:stretch>
+                      <a:fillRect/>
+                    </a:stretch>
+                  </pic:blipFill>
+                  <pic:spPr>
+                    <a:xfrm>
+                      <a:off x="0" y="0"/>
+                      <a:ext cx="5866765" cy="1303020"/>
+                    </a:xfrm>
+                    <a:prstGeom prst="rect">
+                      <a:avLst/>
+                    </a:prstGeom>
+                  </pic:spPr>
+                </pic:pic>
+              </a:graphicData>
+            </a:graphic>
+          </wp:inline>
+        </w:drawing>
+      </w:r>
+    </w:p>
+    <w:p>
+      <w:pPr>
+        <w:spacing w:after="0"/>
+        <w:rPr>
+          <w:rFonts w:ascii="Calibri" w:eastAsia="Calibri" w:hAnsi="Calibri" w:cs="Calibri"/>
+          <w:bCs/>
+          <w:sz w:val="28"/>
+          <w:szCs w:val="28"/>
+        </w:rPr>
+      </w:pPr>
+      <w:r>
+        <w:rPr>
+          <w:rFonts w:ascii="Calibri" w:eastAsia="Calibri" w:hAnsi="Calibri" w:cs="Calibri"/>
+          <w:bCs/>
+          <w:sz w:val="28"/>
+          <w:szCs w:val="28"/>
+        </w:rPr>
+        <w:t xml:space="preserve">Успешно арендуем квартиру, предварительно создав список, который через метод </w:t>
+      </w:r>
+      <w:proofErr w:type="spellStart"/>
+      <w:r>
+        <w:rPr>
+          <w:rFonts w:ascii="Calibri" w:eastAsia="Calibri" w:hAnsi="Calibri" w:cs="Calibri"/>
+          <w:bCs/>
+          <w:sz w:val="28"/>
+          <w:szCs w:val="28"/>
+          <w:lang w:val="en-US"/>
+        </w:rPr>
+        <w:t>getAvailableApartments</w:t>
+      </w:r>
+      <w:proofErr w:type="spellEnd"/>
+      <w:r>
+        <w:rPr>
+          <w:rFonts w:ascii="Calibri" w:eastAsia="Calibri" w:hAnsi="Calibri" w:cs="Calibri"/>
+          <w:bCs/>
+          <w:sz w:val="28"/>
+          <w:szCs w:val="28"/>
+        </w:rPr>
+        <w:t>, заполняем сдающимися квартирами.</w:t>
+      </w:r>
+    </w:p>
+    <w:p>
+      <w:pPr>
+        <w:spacing w:after="0"/>
+        <w:rPr>
+          <w:rFonts w:ascii="Calibri" w:eastAsia="Calibri" w:hAnsi="Calibri" w:cs="Calibri"/>
+          <w:bCs/>
+          <w:sz w:val="28"/>
+          <w:szCs w:val="28"/>
+        </w:rPr>
+      </w:pPr>
+      <w:r>
+        <w:rPr>
+          <w:rFonts w:ascii="Calibri" w:eastAsia="Calibri" w:hAnsi="Calibri" w:cs="Calibri"/>
+          <w:bCs/>
+          <w:sz w:val="28"/>
+          <w:szCs w:val="28"/>
+        </w:rPr>
+        <w:drawing>
+          <wp:inline distT="0" distB="0" distL="0" distR="0" wp14:anchorId="562C0B59" wp14:editId="15661AFA">
+            <wp:extent cx="6271820" cy="304800"/>
+            <wp:effectExtent l="0" t="0" r="0" b="0"/>
+            <wp:docPr id="5" name="Рисунок 5"/>
+            <wp:cNvGraphicFramePr>
+              <a:graphicFrameLocks xmlns:a="http://schemas.openxmlformats.org/drawingml/2006/main" noChangeAspect="1"/>
+            </wp:cNvGraphicFramePr>
+            <a:graphic xmlns:a="http://schemas.openxmlformats.org/drawingml/2006/main">
+              <a:graphicData uri="http://schemas.openxmlformats.org/drawingml/2006/picture">
+                <pic:pic xmlns:pic="http://schemas.openxmlformats.org/drawingml/2006/picture">
+                  <pic:nvPicPr>
+                    <pic:cNvPr id="1" name=""/>
+                    <pic:cNvPicPr/>
+                  </pic:nvPicPr>
+                  <pic:blipFill>
+                    <a:blip r:embed="rId7"/>
+                    <a:stretch>
+                      <a:fillRect/>
+                    </a:stretch>
+                  </pic:blipFill>
+                  <pic:spPr>
+                    <a:xfrm>
+                      <a:off x="0" y="0"/>
+                      <a:ext cx="6281990" cy="305294"/>
+                    </a:xfrm>
+                    <a:prstGeom prst="rect">
+                      <a:avLst/>
+                    </a:prstGeom>
+                  </pic:spPr>
+                </pic:pic>
+              </a:graphicData>
+            </a:graphic>
+          </wp:inline>
+        </w:drawing>
+      </w:r>
+    </w:p>
+    <w:p>
+      <w:pPr>
+        <w:spacing w:after="0"/>
+        <w:rPr>
+          <w:rFonts w:ascii="Calibri" w:eastAsia="Calibri" w:hAnsi="Calibri" w:cs="Calibri"/>
+          <w:bCs/>
+          <w:sz w:val="28"/>
+          <w:szCs w:val="28"/>
+        </w:rPr>
+      </w:pPr>
+      <w:r>
+        <w:rPr>
+          <w:rFonts w:ascii="Calibri" w:eastAsia="Calibri" w:hAnsi="Calibri" w:cs="Calibri"/>
+          <w:bCs/>
+          <w:sz w:val="28"/>
+          <w:szCs w:val="28"/>
+        </w:rPr>
+        <w:t xml:space="preserve">Проверяем </w:t>
+      </w:r>
+      <w:proofErr w:type="spellStart"/>
+      <w:r>
+        <w:rPr>
+          <w:rFonts w:ascii="Calibri" w:eastAsia="Calibri" w:hAnsi="Calibri" w:cs="Calibri"/>
+          <w:bCs/>
+          <w:sz w:val="28"/>
+          <w:szCs w:val="28"/>
+        </w:rPr>
+        <w:t>обьект</w:t>
+      </w:r>
+      <w:proofErr w:type="spellEnd"/>
+      <w:r>
+        <w:rPr>
+          <w:rFonts w:ascii="Calibri" w:eastAsia="Calibri" w:hAnsi="Calibri" w:cs="Calibri"/>
+          <w:bCs/>
+          <w:sz w:val="28"/>
+          <w:szCs w:val="28"/>
+        </w:rPr>
+        <w:t xml:space="preserve"> </w:t>
+      </w:r>
+      <w:r>
+        <w:rPr>
+          <w:rFonts w:ascii="Calibri" w:eastAsia="Calibri" w:hAnsi="Calibri" w:cs="Calibri"/>
+          <w:bCs/>
+          <w:sz w:val="28"/>
+          <w:szCs w:val="28"/>
+        </w:rPr>
+        <w:t>систем</w:t>
+      </w:r>
+      <w:r>
+        <w:rPr>
+          <w:rFonts w:ascii="Calibri" w:eastAsia="Calibri" w:hAnsi="Calibri" w:cs="Calibri"/>
+          <w:bCs/>
+          <w:sz w:val="28"/>
+          <w:szCs w:val="28"/>
+        </w:rPr>
+        <w:t>ы</w:t>
+      </w:r>
+      <w:r>
+        <w:rPr>
+          <w:rFonts w:ascii="Calibri" w:eastAsia="Calibri" w:hAnsi="Calibri" w:cs="Calibri"/>
+          <w:bCs/>
+          <w:sz w:val="28"/>
+          <w:szCs w:val="28"/>
+        </w:rPr>
+        <w:t xml:space="preserve"> аренды квартир</w:t>
+      </w:r>
+      <w:r>
+        <w:rPr>
+          <w:rFonts w:ascii="Calibri" w:eastAsia="Calibri" w:hAnsi="Calibri" w:cs="Calibri"/>
+          <w:bCs/>
+          <w:sz w:val="28"/>
+          <w:szCs w:val="28"/>
+        </w:rPr>
+        <w:t xml:space="preserve">, в котором после аренды должно быть на 1 квартиру меньше </w:t>
+      </w:r>
+      <w:r>
+        <w:rPr>
+          <w:rFonts w:ascii="Calibri" w:eastAsia="Calibri" w:hAnsi="Calibri" w:cs="Calibri"/>
+          <w:bCs/>
+          <w:sz w:val="28"/>
+          <w:szCs w:val="28"/>
+        </w:rPr>
+        <w:t>квартир</w:t>
+      </w:r>
+      <w:r>
+        <w:rPr>
+          <w:rFonts w:ascii="Calibri" w:eastAsia="Calibri" w:hAnsi="Calibri" w:cs="Calibri"/>
+          <w:bCs/>
+          <w:sz w:val="28"/>
+          <w:szCs w:val="28"/>
+        </w:rPr>
+        <w:t xml:space="preserve"> в списке сдающихся, и 1 квартира в списке сданных.</w:t>
+      </w:r>
+    </w:p>
+    <w:p>
+      <w:pPr>
+        <w:spacing w:after="0"/>
+        <w:rPr>
+          <w:rFonts w:ascii="Calibri" w:eastAsia="Calibri" w:hAnsi="Calibri" w:cs="Calibri"/>
+          <w:bCs/>
+          <w:sz w:val="28"/>
+          <w:szCs w:val="28"/>
+        </w:rPr>
+      </w:pPr>
+      <w:r>
+        <w:rPr>
+          <w:rFonts w:ascii="Calibri" w:eastAsia="Calibri" w:hAnsi="Calibri" w:cs="Calibri"/>
+          <w:bCs/>
+          <w:sz w:val="28"/>
+          <w:szCs w:val="28"/>
+        </w:rPr>
+        <w:drawing>
+          <wp:inline distT="0" distB="0" distL="0" distR="0" wp14:anchorId="40ACF43F" wp14:editId="2C4F20F0">
+            <wp:extent cx="5866765" cy="1491615"/>
+            <wp:effectExtent l="0" t="0" r="635" b="0"/>
+            <wp:docPr id="6" name="Рисунок 6"/>
+            <wp:cNvGraphicFramePr>
+              <a:graphicFrameLocks xmlns:a="http://schemas.openxmlformats.org/drawingml/2006/main" noChangeAspect="1"/>
+            </wp:cNvGraphicFramePr>
+            <a:graphic xmlns:a="http://schemas.openxmlformats.org/drawingml/2006/main">
+              <a:graphicData uri="http://schemas.openxmlformats.org/drawingml/2006/picture">
+                <pic:pic xmlns:pic="http://schemas.openxmlformats.org/drawingml/2006/picture">
+                  <pic:nvPicPr>
+                    <pic:cNvPr id="1" name=""/>
+                    <pic:cNvPicPr/>
+                  </pic:nvPicPr>
+                  <pic:blipFill>
+                    <a:blip r:embed="rId8"/>
+                    <a:stretch>
+                      <a:fillRect/>
+                    </a:stretch>
+                  </pic:blipFill>
+                  <pic:spPr>
+                    <a:xfrm>
+                      <a:off x="0" y="0"/>
+                      <a:ext cx="5866765" cy="1491615"/>
+                    </a:xfrm>
+                    <a:prstGeom prst="rect">
+                      <a:avLst/>
+                    </a:prstGeom>
+                  </pic:spPr>
+                </pic:pic>
+              </a:graphicData>
+            </a:graphic>
+          </wp:inline>
+        </w:drawing>
+      </w:r>
+    </w:p>
+    <w:p>
+      <w:pPr>
+        <w:spacing w:after="0"/>
+        <w:rPr>
+          <w:rFonts w:ascii="Calibri" w:eastAsia="Calibri" w:hAnsi="Calibri" w:cs="Calibri"/>
+          <w:bCs/>
+          <w:sz w:val="28"/>
+          <w:szCs w:val="28"/>
+        </w:rPr>
+      </w:pPr>
+      <w:r>
+        <w:rPr>
+          <w:rFonts w:ascii="Calibri" w:eastAsia="Calibri" w:hAnsi="Calibri" w:cs="Calibri"/>
+          <w:bCs/>
+          <w:sz w:val="28"/>
+          <w:szCs w:val="28"/>
+        </w:rPr>
+        <w:t>Теперь найдем по данным критерием доступные квартиры</w:t>
+      </w:r>
+      <w:r>
+        <w:rPr>
+          <w:rFonts w:ascii="Calibri" w:eastAsia="Calibri" w:hAnsi="Calibri" w:cs="Calibri"/>
+          <w:bCs/>
+          <w:sz w:val="28"/>
+          <w:szCs w:val="28"/>
+        </w:rPr>
+        <w:t>:</w:t>
+      </w:r>
+    </w:p>
+    <w:p>
+      <w:pPr>
+        <w:spacing w:after="0"/>
+        <w:rPr>
+          <w:rFonts w:ascii="Calibri" w:eastAsia="Calibri" w:hAnsi="Calibri" w:cs="Calibri"/>
+          <w:bCs/>
+          <w:sz w:val="24"/>
+          <w:szCs w:val="24"/>
+        </w:rPr>
+      </w:pPr>
+      <w:r>
+        <w:rPr>
+          <w:rFonts w:ascii="Calibri" w:eastAsia="Calibri" w:hAnsi="Calibri" w:cs="Calibri"/>
+          <w:bCs/>
+          <w:sz w:val="24"/>
+          <w:szCs w:val="24"/>
+        </w:rPr>
+        <w:t>1. Количество комнат: 2</w:t>
+      </w:r>
+    </w:p>
+    <w:p>
+      <w:pPr>
+        <w:spacing w:after="0"/>
+        <w:rPr>
+          <w:rFonts w:ascii="Calibri" w:eastAsia="Calibri" w:hAnsi="Calibri" w:cs="Calibri"/>
+          <w:bCs/>
+          <w:sz w:val="24"/>
+          <w:szCs w:val="24"/>
+        </w:rPr>
+      </w:pPr>
+      <w:r>
+        <w:rPr>
+          <w:rFonts w:ascii="Calibri" w:eastAsia="Calibri" w:hAnsi="Calibri" w:cs="Calibri"/>
+          <w:bCs/>
+          <w:sz w:val="24"/>
+          <w:szCs w:val="24"/>
+        </w:rPr>
+        <w:t>2. Этаж: 3</w:t>
+      </w:r>
+    </w:p>
+    <w:p>
+      <w:pPr>
+        <w:spacing w:after="0"/>
+        <w:rPr>
+          <w:rFonts w:ascii="Calibri" w:eastAsia="Calibri" w:hAnsi="Calibri" w:cs="Calibri"/>
+          <w:bCs/>
+          <w:sz w:val="24"/>
+          <w:szCs w:val="24"/>
+        </w:rPr>
+      </w:pPr>
+      <w:r>
+        <w:rPr>
+          <w:rFonts w:ascii="Calibri" w:eastAsia="Calibri" w:hAnsi="Calibri" w:cs="Calibri"/>
+          <w:bCs/>
+          <w:sz w:val="24"/>
+          <w:szCs w:val="24"/>
+        </w:rPr>
+        <w:t>3. Площадь приближена к 80 (с разницей в 10)</w:t>
+      </w:r>
+    </w:p>
+    <w:p>
+      <w:pPr>
+        <w:spacing w:after="0"/>
+        <w:rPr>
+          <w:rFonts w:ascii="Calibri" w:eastAsia="Calibri" w:hAnsi="Calibri" w:cs="Calibri"/>
+          <w:bCs/>
+          <w:sz w:val="28"/>
+          <w:szCs w:val="28"/>
+        </w:rPr>
+      </w:pPr>
+      <w:r>
+        <w:rPr>
+          <w:rFonts w:ascii="Calibri" w:eastAsia="Calibri" w:hAnsi="Calibri" w:cs="Calibri"/>
+          <w:bCs/>
+          <w:sz w:val="28"/>
+          <w:szCs w:val="28"/>
+        </w:rPr>
+        <w:drawing>
+          <wp:inline distT="0" distB="0" distL="0" distR="0" wp14:anchorId="1BBEA651" wp14:editId="4CAD1653">
+            <wp:extent cx="6308349" cy="190500"/>
+            <wp:effectExtent l="0" t="0" r="0" b="0"/>
+            <wp:docPr id="7" name="Рисунок 7"/>
+            <wp:cNvGraphicFramePr>
+              <a:graphicFrameLocks xmlns:a="http://schemas.openxmlformats.org/drawingml/2006/main" noChangeAspect="1"/>
+            </wp:cNvGraphicFramePr>
+            <a:graphic xmlns:a="http://schemas.openxmlformats.org/drawingml/2006/main">
+              <a:graphicData uri="http://schemas.openxmlformats.org/drawingml/2006/picture">
+                <pic:pic xmlns:pic="http://schemas.openxmlformats.org/drawingml/2006/picture">
+                  <pic:nvPicPr>
+                    <pic:cNvPr id="1" name=""/>
+                    <pic:cNvPicPr/>
+                  </pic:nvPicPr>
+                  <pic:blipFill>
+                    <a:blip r:embed="rId9"/>
+                    <a:stretch>
+                      <a:fillRect/>
+                    </a:stretch>
+                  </pic:blipFill>
+                  <pic:spPr>
+                    <a:xfrm>
+                      <a:off x="0" y="0"/>
+                      <a:ext cx="6314993" cy="190701"/>
+                    </a:xfrm>
+                    <a:prstGeom prst="rect">
+                      <a:avLst/>
+                    </a:prstGeom>
+                  </pic:spPr>
+                </pic:pic>
+              </a:graphicData>
+            </a:graphic>
+          </wp:inline>
+        </w:drawing>
+      </w:r>
+    </w:p>
+    <w:p>
+      <w:pPr>
+        <w:spacing w:after="0"/>
+        <w:rPr>
+          <w:rFonts w:ascii="Calibri" w:eastAsia="Calibri" w:hAnsi="Calibri" w:cs="Calibri"/>
+          <w:bCs/>
+          <w:sz w:val="24"/>
+          <w:szCs w:val="24"/>
+        </w:rPr>
+      </w:pPr>
+      <w:r>
+        <w:rPr>
+          <w:rFonts w:ascii="Calibri" w:eastAsia="Calibri" w:hAnsi="Calibri" w:cs="Calibri"/>
+          <w:bCs/>
+          <w:sz w:val="24"/>
+          <w:szCs w:val="24"/>
+        </w:rPr>
+        <w:lastRenderedPageBreak/>
+        <w:t>1. Количество комнат: 2</w:t>
+      </w:r>
+    </w:p>
+    <w:p>
+      <w:pPr>
+        <w:spacing w:after="0"/>
+        <w:rPr>
+          <w:rFonts w:ascii="Calibri" w:eastAsia="Calibri" w:hAnsi="Calibri" w:cs="Calibri"/>
+          <w:bCs/>
+          <w:sz w:val="24"/>
+          <w:szCs w:val="24"/>
+        </w:rPr>
+      </w:pPr>
+      <w:r>
+        <w:rPr>
+          <w:rFonts w:ascii="Calibri" w:eastAsia="Calibri" w:hAnsi="Calibri" w:cs="Calibri"/>
+          <w:bCs/>
+          <w:sz w:val="24"/>
+          <w:szCs w:val="24"/>
+        </w:rPr>
+        <w:t xml:space="preserve">2. Этаж: </w:t>
+      </w:r>
+      <w:r>
+        <w:rPr>
+          <w:rFonts w:ascii="Calibri" w:eastAsia="Calibri" w:hAnsi="Calibri" w:cs="Calibri"/>
+          <w:bCs/>
+          <w:sz w:val="24"/>
+          <w:szCs w:val="24"/>
+        </w:rPr>
+        <w:t>4</w:t>
+      </w:r>
+    </w:p>
+    <w:p>
+      <w:pPr>
+        <w:spacing w:after="0"/>
+        <w:rPr>
+          <w:rFonts w:ascii="Calibri" w:eastAsia="Calibri" w:hAnsi="Calibri" w:cs="Calibri"/>
+          <w:bCs/>
+          <w:sz w:val="24"/>
+          <w:szCs w:val="24"/>
+        </w:rPr>
+      </w:pPr>
+      <w:r>
+        <w:rPr>
+          <w:rFonts w:ascii="Calibri" w:eastAsia="Calibri" w:hAnsi="Calibri" w:cs="Calibri"/>
+          <w:bCs/>
+          <w:sz w:val="24"/>
+          <w:szCs w:val="24"/>
+        </w:rPr>
+        <w:t xml:space="preserve">3. Площадь приближена к </w:t>
+      </w:r>
+      <w:r>
+        <w:rPr>
+          <w:rFonts w:ascii="Calibri" w:eastAsia="Calibri" w:hAnsi="Calibri" w:cs="Calibri"/>
+          <w:bCs/>
+          <w:sz w:val="24"/>
+          <w:szCs w:val="24"/>
+        </w:rPr>
+        <w:t>75.0</w:t>
+      </w:r>
+      <w:r>
+        <w:rPr>
+          <w:rFonts w:ascii="Calibri" w:eastAsia="Calibri" w:hAnsi="Calibri" w:cs="Calibri"/>
+          <w:bCs/>
+          <w:sz w:val="24"/>
+          <w:szCs w:val="24"/>
+        </w:rPr>
+        <w:t xml:space="preserve"> (с разницей в 10)</w:t>
+      </w:r>
+    </w:p>
+    <w:p>
+      <w:pPr>
+        <w:spacing w:after="0"/>
+        <w:rPr>
+          <w:rFonts w:ascii="Calibri" w:eastAsia="Calibri" w:hAnsi="Calibri" w:cs="Calibri"/>
+          <w:b/>
+        </w:rPr>
+      </w:pPr>
+      <w:r>
+        <w:rPr>
+          <w:rFonts w:ascii="Calibri" w:eastAsia="Calibri" w:hAnsi="Calibri" w:cs="Calibri"/>
+          <w:b/>
+        </w:rPr>
+        <w:drawing>
+          <wp:inline distT="0" distB="0" distL="0" distR="0" wp14:anchorId="53166720" wp14:editId="44D5F05E">
+            <wp:extent cx="6225185" cy="209550"/>
+            <wp:effectExtent l="0" t="0" r="4445" b="0"/>
+            <wp:docPr id="9" name="Рисунок 9"/>
+            <wp:cNvGraphicFramePr>
+              <a:graphicFrameLocks xmlns:a="http://schemas.openxmlformats.org/drawingml/2006/main" noChangeAspect="1"/>
+            </wp:cNvGraphicFramePr>
+            <a:graphic xmlns:a="http://schemas.openxmlformats.org/drawingml/2006/main">
+              <a:graphicData uri="http://schemas.openxmlformats.org/drawingml/2006/picture">
+                <pic:pic xmlns:pic="http://schemas.openxmlformats.org/drawingml/2006/picture">
+                  <pic:nvPicPr>
+                    <pic:cNvPr id="1" name=""/>
+                    <pic:cNvPicPr/>
+                  </pic:nvPicPr>
+                  <pic:blipFill>
+                    <a:blip r:embed="rId10"/>
+                    <a:stretch>
+                      <a:fillRect/>
+                    </a:stretch>
+                  </pic:blipFill>
+                  <pic:spPr>
+                    <a:xfrm>
+                      <a:off x="0" y="0"/>
+                      <a:ext cx="6228895" cy="209675"/>
+                    </a:xfrm>
+                    <a:prstGeom prst="rect">
+                      <a:avLst/>
+                    </a:prstGeom>
+                  </pic:spPr>
+                </pic:pic>
+              </a:graphicData>
+            </a:graphic>
+          </wp:inline>
+        </w:drawing>
+      </w:r>
+    </w:p>
+    <w:p>
+      <w:pPr>
+        <w:spacing w:after="0"/>
+        <w:rPr>
+          <w:rFonts w:ascii="Calibri" w:eastAsia="Calibri" w:hAnsi="Calibri" w:cs="Calibri"/>
+          <w:bCs/>
+          <w:sz w:val="28"/>
+          <w:szCs w:val="28"/>
+        </w:rPr>
+      </w:pPr>
+      <w:r>
+        <w:rPr>
+          <w:rFonts w:ascii="Calibri" w:eastAsia="Calibri" w:hAnsi="Calibri" w:cs="Calibri"/>
+          <w:bCs/>
+          <w:sz w:val="28"/>
+          <w:szCs w:val="28"/>
+        </w:rPr>
+        <w:t xml:space="preserve">И далее найдем квартиры </w:t>
+      </w:r>
+      <w:r>
+        <w:rPr>
+          <w:rFonts w:ascii="Calibri" w:eastAsia="Calibri" w:hAnsi="Calibri" w:cs="Calibri"/>
+          <w:bCs/>
+          <w:sz w:val="28"/>
+          <w:szCs w:val="28"/>
+        </w:rPr>
+        <w:t>по последним пунктам лабораторной работы</w:t>
+      </w:r>
+    </w:p>
+    <w:p>
+      <w:pPr>
+        <w:spacing w:after="0"/>
+        <w:rPr>
+          <w:rFonts w:ascii="Calibri" w:eastAsia="Calibri" w:hAnsi="Calibri" w:cs="Calibri"/>
+          <w:bCs/>
+          <w:sz w:val="28"/>
+          <w:szCs w:val="28"/>
+        </w:rPr>
+      </w:pPr>
+      <w:r>
+        <w:rPr>
+          <w:rFonts w:ascii="Calibri" w:eastAsia="Calibri" w:hAnsi="Calibri" w:cs="Calibri"/>
+          <w:bCs/>
+          <w:sz w:val="28"/>
+          <w:szCs w:val="28"/>
+        </w:rPr>
+        <w:drawing>
+          <wp:inline distT="0" distB="0" distL="0" distR="0" wp14:anchorId="3B7FD34B" wp14:editId="79D5C416">
+            <wp:extent cx="4875112" cy="657225"/>
+            <wp:effectExtent l="0" t="0" r="1905" b="0"/>
+            <wp:docPr id="11" name="Рисунок 11"/>
+            <wp:cNvGraphicFramePr>
+              <a:graphicFrameLocks xmlns:a="http://schemas.openxmlformats.org/drawingml/2006/main" noChangeAspect="1"/>
+            </wp:cNvGraphicFramePr>
+            <a:graphic xmlns:a="http://schemas.openxmlformats.org/drawingml/2006/main">
+              <a:graphicData uri="http://schemas.openxmlformats.org/drawingml/2006/picture">
+                <pic:pic xmlns:pic="http://schemas.openxmlformats.org/drawingml/2006/picture">
+                  <pic:nvPicPr>
+                    <pic:cNvPr id="1" name=""/>
+                    <pic:cNvPicPr/>
+                  </pic:nvPicPr>
+                  <pic:blipFill>
+                    <a:blip r:embed="rId11"/>
+                    <a:stretch>
+                      <a:fillRect/>
+                    </a:stretch>
+                  </pic:blipFill>
+                  <pic:spPr>
+                    <a:xfrm>
+                      <a:off x="0" y="0"/>
+                      <a:ext cx="4879045" cy="657755"/>
+                    </a:xfrm>
+                    <a:prstGeom prst="rect">
+                      <a:avLst/>
+                    </a:prstGeom>
+                  </pic:spPr>
+                </pic:pic>
+              </a:graphicData>
+            </a:graphic>
+          </wp:inline>
+        </w:drawing>
       </w:r>
     </w:p>
     <w:p>
@@ -19951,432 +20720,7 @@
           <w:szCs w:val="20"/>
           <w:lang w:val="en-US"/>
         </w:rPr>
-        <w:t>2 75.5 3 First Street 123 1200.0</w:t>
-      </w:r>
-      <w:r>
-        <w:rPr>
-          <w:rFonts w:ascii="Courier New" w:eastAsia="Times New Roman" w:hAnsi="Courier New" w:cs="Courier New"/>
-          <w:color w:val="BCBEC4"/>
-          <w:sz w:val="20"/>
-          <w:szCs w:val="20"/>
-          <w:lang w:val="en-US"/>
-        </w:rPr>
-        <w:br/>
-        <w:t>3 90.0 5 Oak Avenue 456 1500.0</w:t>
-      </w:r>
-      <w:r>
-        <w:rPr>
-          <w:rFonts w:ascii="Courier New" w:eastAsia="Times New Roman" w:hAnsi="Courier New" w:cs="Courier New"/>
-          <w:color w:val="BCBEC4"/>
-          <w:sz w:val="20"/>
-          <w:szCs w:val="20"/>
-          <w:lang w:val="en-US"/>
-        </w:rPr>
-        <w:br/>
-        <w:t>1 50.0 2 Maple Lane 789 900.0</w:t>
-      </w:r>
-      <w:r>
-        <w:rPr>
-          <w:rFonts w:ascii="Courier New" w:eastAsia="Times New Roman" w:hAnsi="Courier New" w:cs="Courier New"/>
-          <w:color w:val="BCBEC4"/>
-          <w:sz w:val="20"/>
-          <w:szCs w:val="20"/>
-          <w:lang w:val="en-US"/>
-        </w:rPr>
-        <w:br/>
-        <w:t>2 80.0 4 Pine Road 101 1300.0</w:t>
-      </w:r>
-      <w:r>
-        <w:rPr>
-          <w:rFonts w:ascii="Courier New" w:eastAsia="Times New Roman" w:hAnsi="Courier New" w:cs="Courier New"/>
-          <w:color w:val="BCBEC4"/>
-          <w:sz w:val="20"/>
-          <w:szCs w:val="20"/>
-          <w:lang w:val="en-US"/>
-        </w:rPr>
-        <w:br/>
-        <w:t>2 80.0 3 Pine Road 102 1400.0</w:t>
-      </w:r>
-      <w:r>
-        <w:rPr>
-          <w:rFonts w:ascii="Courier New" w:eastAsia="Times New Roman" w:hAnsi="Courier New" w:cs="Courier New"/>
-          <w:color w:val="BCBEC4"/>
-          <w:sz w:val="20"/>
-          <w:szCs w:val="20"/>
-          <w:lang w:val="en-US"/>
-        </w:rPr>
-        <w:br/>
-        <w:t>2 80.0 6 Pine Road 102 1400.0</w:t>
-      </w:r>
-    </w:p>
-    <w:p>
-      <w:pPr>
-        <w:spacing w:after="4"/>
-        <w:ind w:left="-5" w:right="752"/>
-        <w:rPr>
-          <w:rFonts w:ascii="Calibri" w:eastAsia="Calibri" w:hAnsi="Calibri" w:cs="Calibri"/>
-          <w:lang w:val="en-US"/>
-        </w:rPr>
-      </w:pPr>
-    </w:p>
-    <w:p>
-      <w:pPr>
-        <w:tabs>
-          <w:tab w:val="center" w:pos="8342"/>
-        </w:tabs>
-        <w:spacing w:after="0"/>
-        <w:ind w:left="-1"/>
-        <w:rPr>
-          <w:rFonts w:ascii="Calibri" w:eastAsia="Calibri" w:hAnsi="Calibri" w:cs="Calibri"/>
-          <w:b/>
-          <w:sz w:val="28"/>
-          <w:szCs w:val="28"/>
-          <w:lang w:val="en-US"/>
-        </w:rPr>
-      </w:pPr>
-      <w:r>
-        <w:rPr>
-          <w:rFonts w:ascii="Calibri" w:eastAsia="Calibri" w:hAnsi="Calibri" w:cs="Calibri"/>
-          <w:b/>
-          <w:sz w:val="28"/>
-          <w:szCs w:val="28"/>
-        </w:rPr>
-        <w:t>Результат</w:t>
-      </w:r>
-      <w:r>
-        <w:rPr>
-          <w:rFonts w:ascii="Calibri" w:eastAsia="Calibri" w:hAnsi="Calibri" w:cs="Calibri"/>
-          <w:b/>
-          <w:sz w:val="28"/>
-          <w:szCs w:val="28"/>
-          <w:lang w:val="en-US"/>
-        </w:rPr>
-        <w:t xml:space="preserve"> </w:t>
-      </w:r>
-      <w:r>
-        <w:rPr>
-          <w:rFonts w:ascii="Calibri" w:eastAsia="Calibri" w:hAnsi="Calibri" w:cs="Calibri"/>
-          <w:b/>
-          <w:sz w:val="28"/>
-          <w:szCs w:val="28"/>
-        </w:rPr>
-        <w:t>работы</w:t>
-      </w:r>
-      <w:r>
-        <w:rPr>
-          <w:rFonts w:ascii="Calibri" w:eastAsia="Calibri" w:hAnsi="Calibri" w:cs="Calibri"/>
-          <w:b/>
-          <w:sz w:val="28"/>
-          <w:szCs w:val="28"/>
-          <w:lang w:val="en-US"/>
-        </w:rPr>
-        <w:t xml:space="preserve"> </w:t>
-      </w:r>
-      <w:r>
-        <w:rPr>
-          <w:rFonts w:ascii="Calibri" w:eastAsia="Calibri" w:hAnsi="Calibri" w:cs="Calibri"/>
-          <w:b/>
-          <w:sz w:val="28"/>
-          <w:szCs w:val="28"/>
-        </w:rPr>
-        <w:t>программы</w:t>
-      </w:r>
-      <w:r>
-        <w:rPr>
-          <w:rFonts w:ascii="Calibri" w:eastAsia="Calibri" w:hAnsi="Calibri" w:cs="Calibri"/>
-          <w:b/>
-          <w:sz w:val="28"/>
-          <w:szCs w:val="28"/>
-          <w:lang w:val="en-US"/>
-        </w:rPr>
-        <w:t>:</w:t>
-      </w:r>
-    </w:p>
-    <w:p>
-      <w:pPr>
-        <w:tabs>
-          <w:tab w:val="center" w:pos="8342"/>
-        </w:tabs>
-        <w:spacing w:after="0"/>
-        <w:ind w:left="-1"/>
-        <w:rPr>
-          <w:rFonts w:ascii="Calibri" w:eastAsia="Calibri" w:hAnsi="Calibri" w:cs="Calibri"/>
-          <w:b/>
-          <w:lang w:val="en-US"/>
-        </w:rPr>
-      </w:pPr>
-    </w:p>
-    <w:p>
-      <w:pPr>
-        <w:shd w:val="clear" w:color="auto" w:fill="1E1F22"/>
-        <w:tabs>
-          <w:tab w:val="left" w:pos="916"/>
-          <w:tab w:val="left" w:pos="1832"/>
-          <w:tab w:val="left" w:pos="2748"/>
-          <w:tab w:val="left" w:pos="3664"/>
-          <w:tab w:val="left" w:pos="4580"/>
-          <w:tab w:val="left" w:pos="5496"/>
-          <w:tab w:val="left" w:pos="6412"/>
-          <w:tab w:val="left" w:pos="7328"/>
-          <w:tab w:val="left" w:pos="8244"/>
-          <w:tab w:val="left" w:pos="9160"/>
-          <w:tab w:val="left" w:pos="10076"/>
-          <w:tab w:val="left" w:pos="10992"/>
-          <w:tab w:val="left" w:pos="11908"/>
-          <w:tab w:val="left" w:pos="12824"/>
-          <w:tab w:val="left" w:pos="13740"/>
-          <w:tab w:val="left" w:pos="14656"/>
-        </w:tabs>
-        <w:spacing w:after="0" w:line="240" w:lineRule="auto"/>
-        <w:rPr>
-          <w:rFonts w:ascii="Courier New" w:eastAsia="Times New Roman" w:hAnsi="Courier New" w:cs="Courier New"/>
-          <w:color w:val="BCBEC4"/>
-          <w:sz w:val="20"/>
-          <w:szCs w:val="20"/>
-          <w:lang w:val="en-US"/>
-        </w:rPr>
-      </w:pPr>
-      <w:r>
-        <w:rPr>
-          <w:rFonts w:ascii="Courier New" w:eastAsia="Times New Roman" w:hAnsi="Courier New" w:cs="Courier New"/>
-          <w:color w:val="BCBEC4"/>
-          <w:sz w:val="20"/>
-          <w:szCs w:val="20"/>
-          <w:lang w:val="en-US"/>
-        </w:rPr>
-        <w:t>C:\Users\Disoland\.jdks\openjdk-21.0.2\bin\java.exe "-</w:t>
-      </w:r>
-      <w:proofErr w:type="spellStart"/>
-      <w:r>
-        <w:rPr>
-          <w:rFonts w:ascii="Courier New" w:eastAsia="Times New Roman" w:hAnsi="Courier New" w:cs="Courier New"/>
-          <w:color w:val="BCBEC4"/>
-          <w:sz w:val="20"/>
-          <w:szCs w:val="20"/>
-          <w:lang w:val="en-US"/>
-        </w:rPr>
-        <w:t>javaagent:D</w:t>
-      </w:r>
-      <w:proofErr w:type="spellEnd"/>
-      <w:r>
-        <w:rPr>
-          <w:rFonts w:ascii="Courier New" w:eastAsia="Times New Roman" w:hAnsi="Courier New" w:cs="Courier New"/>
-          <w:color w:val="BCBEC4"/>
-          <w:sz w:val="20"/>
-          <w:szCs w:val="20"/>
-          <w:lang w:val="en-US"/>
-        </w:rPr>
-        <w:t>:\IntelliJ IDEA 2023.3.3\lib\idea_rt.jar=50871:D:\IntelliJ IDEA 2023.3.3\bin" -</w:t>
-      </w:r>
-      <w:proofErr w:type="spellStart"/>
-      <w:r>
-        <w:rPr>
-          <w:rFonts w:ascii="Courier New" w:eastAsia="Times New Roman" w:hAnsi="Courier New" w:cs="Courier New"/>
-          <w:color w:val="BCBEC4"/>
-          <w:sz w:val="20"/>
-          <w:szCs w:val="20"/>
-          <w:lang w:val="en-US"/>
-        </w:rPr>
-        <w:t>Dfile.encoding</w:t>
-      </w:r>
-      <w:proofErr w:type="spellEnd"/>
-      <w:r>
-        <w:rPr>
-          <w:rFonts w:ascii="Courier New" w:eastAsia="Times New Roman" w:hAnsi="Courier New" w:cs="Courier New"/>
-          <w:color w:val="BCBEC4"/>
-          <w:sz w:val="20"/>
-          <w:szCs w:val="20"/>
-          <w:lang w:val="en-US"/>
-        </w:rPr>
-        <w:t>=UTF-8 -</w:t>
-      </w:r>
-      <w:proofErr w:type="spellStart"/>
-      <w:r>
-        <w:rPr>
-          <w:rFonts w:ascii="Courier New" w:eastAsia="Times New Roman" w:hAnsi="Courier New" w:cs="Courier New"/>
-          <w:color w:val="BCBEC4"/>
-          <w:sz w:val="20"/>
-          <w:szCs w:val="20"/>
-          <w:lang w:val="en-US"/>
-        </w:rPr>
-        <w:t>Dsun.stdout.encoding</w:t>
-      </w:r>
-      <w:proofErr w:type="spellEnd"/>
-      <w:r>
-        <w:rPr>
-          <w:rFonts w:ascii="Courier New" w:eastAsia="Times New Roman" w:hAnsi="Courier New" w:cs="Courier New"/>
-          <w:color w:val="BCBEC4"/>
-          <w:sz w:val="20"/>
-          <w:szCs w:val="20"/>
-          <w:lang w:val="en-US"/>
-        </w:rPr>
-        <w:t>=UTF-8 -</w:t>
-      </w:r>
-      <w:proofErr w:type="spellStart"/>
-      <w:r>
-        <w:rPr>
-          <w:rFonts w:ascii="Courier New" w:eastAsia="Times New Roman" w:hAnsi="Courier New" w:cs="Courier New"/>
-          <w:color w:val="BCBEC4"/>
-          <w:sz w:val="20"/>
-          <w:szCs w:val="20"/>
-          <w:lang w:val="en-US"/>
-        </w:rPr>
-        <w:t>Dsun.stderr.encoding</w:t>
-      </w:r>
-      <w:proofErr w:type="spellEnd"/>
-      <w:r>
-        <w:rPr>
-          <w:rFonts w:ascii="Courier New" w:eastAsia="Times New Roman" w:hAnsi="Courier New" w:cs="Courier New"/>
-          <w:color w:val="BCBEC4"/>
-          <w:sz w:val="20"/>
-          <w:szCs w:val="20"/>
-          <w:lang w:val="en-US"/>
-        </w:rPr>
-        <w:t>=UTF-8 -</w:t>
-      </w:r>
-      <w:proofErr w:type="spellStart"/>
-      <w:r>
-        <w:rPr>
-          <w:rFonts w:ascii="Courier New" w:eastAsia="Times New Roman" w:hAnsi="Courier New" w:cs="Courier New"/>
-          <w:color w:val="BCBEC4"/>
-          <w:sz w:val="20"/>
-          <w:szCs w:val="20"/>
-          <w:lang w:val="en-US"/>
-        </w:rPr>
-        <w:t>classpath</w:t>
-      </w:r>
-      <w:proofErr w:type="spellEnd"/>
-      <w:r>
-        <w:rPr>
-          <w:rFonts w:ascii="Courier New" w:eastAsia="Times New Roman" w:hAnsi="Courier New" w:cs="Courier New"/>
-          <w:color w:val="BCBEC4"/>
-          <w:sz w:val="20"/>
-          <w:szCs w:val="20"/>
-          <w:lang w:val="en-US"/>
-        </w:rPr>
-        <w:t xml:space="preserve"> D:\Githab_Repositories\spp_po9\reports\Solyshko\3\out\production\3 </w:t>
-      </w:r>
-      <w:proofErr w:type="spellStart"/>
-      <w:r>
-        <w:rPr>
-          <w:rFonts w:ascii="Courier New" w:eastAsia="Times New Roman" w:hAnsi="Courier New" w:cs="Courier New"/>
-          <w:color w:val="BCBEC4"/>
-          <w:sz w:val="20"/>
-          <w:szCs w:val="20"/>
-          <w:lang w:val="en-US"/>
-        </w:rPr>
-        <w:t>MainApartmentSystem</w:t>
-      </w:r>
-      <w:proofErr w:type="spellEnd"/>
-      <w:r>
-        <w:rPr>
-          <w:rFonts w:ascii="Courier New" w:eastAsia="Times New Roman" w:hAnsi="Courier New" w:cs="Courier New"/>
-          <w:color w:val="BCBEC4"/>
-          <w:sz w:val="20"/>
-          <w:szCs w:val="20"/>
-          <w:lang w:val="en-US"/>
-        </w:rPr>
-        <w:br/>
-        <w:t>Available Apartments:</w:t>
-      </w:r>
-      <w:r>
-        <w:rPr>
-          <w:rFonts w:ascii="Courier New" w:eastAsia="Times New Roman" w:hAnsi="Courier New" w:cs="Courier New"/>
-          <w:color w:val="BCBEC4"/>
-          <w:sz w:val="20"/>
-          <w:szCs w:val="20"/>
-          <w:lang w:val="en-US"/>
-        </w:rPr>
-        <w:br/>
-        <w:t>Apartment{</w:t>
-      </w:r>
-      <w:proofErr w:type="spellStart"/>
-      <w:r>
-        <w:rPr>
-          <w:rFonts w:ascii="Courier New" w:eastAsia="Times New Roman" w:hAnsi="Courier New" w:cs="Courier New"/>
-          <w:color w:val="BCBEC4"/>
-          <w:sz w:val="20"/>
-          <w:szCs w:val="20"/>
-          <w:lang w:val="en-US"/>
-        </w:rPr>
-        <w:t>numberOfRooms</w:t>
-      </w:r>
-      <w:proofErr w:type="spellEnd"/>
-      <w:r>
-        <w:rPr>
-          <w:rFonts w:ascii="Courier New" w:eastAsia="Times New Roman" w:hAnsi="Courier New" w:cs="Courier New"/>
-          <w:color w:val="BCBEC4"/>
-          <w:sz w:val="20"/>
-          <w:szCs w:val="20"/>
-          <w:lang w:val="en-US"/>
-        </w:rPr>
-        <w:t xml:space="preserve">=2, </w:t>
-      </w:r>
-      <w:proofErr w:type="spellStart"/>
-      <w:r>
-        <w:rPr>
-          <w:rFonts w:ascii="Courier New" w:eastAsia="Times New Roman" w:hAnsi="Courier New" w:cs="Courier New"/>
-          <w:color w:val="BCBEC4"/>
-          <w:sz w:val="20"/>
-          <w:szCs w:val="20"/>
-          <w:lang w:val="en-US"/>
-        </w:rPr>
-        <w:t>totalArea</w:t>
-      </w:r>
-      <w:proofErr w:type="spellEnd"/>
-      <w:r>
-        <w:rPr>
-          <w:rFonts w:ascii="Courier New" w:eastAsia="Times New Roman" w:hAnsi="Courier New" w:cs="Courier New"/>
-          <w:color w:val="BCBEC4"/>
-          <w:sz w:val="20"/>
-          <w:szCs w:val="20"/>
-          <w:lang w:val="en-US"/>
-        </w:rPr>
-        <w:t xml:space="preserve">=75.5, floor=3, address='First Street', </w:t>
-      </w:r>
-      <w:proofErr w:type="spellStart"/>
-      <w:r>
-        <w:rPr>
-          <w:rFonts w:ascii="Courier New" w:eastAsia="Times New Roman" w:hAnsi="Courier New" w:cs="Courier New"/>
-          <w:color w:val="BCBEC4"/>
-          <w:sz w:val="20"/>
-          <w:szCs w:val="20"/>
-          <w:lang w:val="en-US"/>
-        </w:rPr>
-        <w:t>rentPrice</w:t>
-      </w:r>
-      <w:proofErr w:type="spellEnd"/>
-      <w:r>
-        <w:rPr>
-          <w:rFonts w:ascii="Courier New" w:eastAsia="Times New Roman" w:hAnsi="Courier New" w:cs="Courier New"/>
-          <w:color w:val="BCBEC4"/>
-          <w:sz w:val="20"/>
-          <w:szCs w:val="20"/>
-          <w:lang w:val="en-US"/>
-        </w:rPr>
-        <w:t xml:space="preserve">=123.0, </w:t>
-      </w:r>
-      <w:proofErr w:type="spellStart"/>
-      <w:r>
-        <w:rPr>
-          <w:rFonts w:ascii="Courier New" w:eastAsia="Times New Roman" w:hAnsi="Courier New" w:cs="Courier New"/>
-          <w:color w:val="BCBEC4"/>
-          <w:sz w:val="20"/>
-          <w:szCs w:val="20"/>
-          <w:lang w:val="en-US"/>
-        </w:rPr>
-        <w:t>isOccupied</w:t>
-      </w:r>
-      <w:proofErr w:type="spellEnd"/>
-      <w:r>
-        <w:rPr>
-          <w:rFonts w:ascii="Courier New" w:eastAsia="Times New Roman" w:hAnsi="Courier New" w:cs="Courier New"/>
-          <w:color w:val="BCBEC4"/>
-          <w:sz w:val="20"/>
-          <w:szCs w:val="20"/>
-          <w:lang w:val="en-US"/>
-        </w:rPr>
-        <w:t>=</w:t>
+        <w:t xml:space="preserve">Apartments with 2 rooms: [Apartment{Rooms=2, Area=80.0, floor=4, address='Pine Road 101', Price=1300.0, </w:t>
       </w:r>
       <w:r>
         <w:rPr>
@@ -20395,106 +20739,7 @@
           <w:szCs w:val="20"/>
           <w:lang w:val="en-US"/>
         </w:rPr>
-        <w:t>}</w:t>
-      </w:r>
-      <w:r>
-        <w:rPr>
-          <w:rFonts w:ascii="Courier New" w:eastAsia="Times New Roman" w:hAnsi="Courier New" w:cs="Courier New"/>
-          <w:color w:val="BCBEC4"/>
-          <w:sz w:val="20"/>
-          <w:szCs w:val="20"/>
-          <w:lang w:val="en-US"/>
-        </w:rPr>
-        <w:br/>
-        <w:t>Apartment{</w:t>
-      </w:r>
-      <w:proofErr w:type="spellStart"/>
-      <w:r>
-        <w:rPr>
-          <w:rFonts w:ascii="Courier New" w:eastAsia="Times New Roman" w:hAnsi="Courier New" w:cs="Courier New"/>
-          <w:color w:val="BCBEC4"/>
-          <w:sz w:val="20"/>
-          <w:szCs w:val="20"/>
-          <w:lang w:val="en-US"/>
-        </w:rPr>
-        <w:t>numberOfRooms</w:t>
-      </w:r>
-      <w:proofErr w:type="spellEnd"/>
-      <w:r>
-        <w:rPr>
-          <w:rFonts w:ascii="Courier New" w:eastAsia="Times New Roman" w:hAnsi="Courier New" w:cs="Courier New"/>
-          <w:color w:val="BCBEC4"/>
-          <w:sz w:val="20"/>
-          <w:szCs w:val="20"/>
-          <w:lang w:val="en-US"/>
-        </w:rPr>
-        <w:t xml:space="preserve">=3, </w:t>
-      </w:r>
-      <w:proofErr w:type="spellStart"/>
-      <w:r>
-        <w:rPr>
-          <w:rFonts w:ascii="Courier New" w:eastAsia="Times New Roman" w:hAnsi="Courier New" w:cs="Courier New"/>
-          <w:color w:val="BCBEC4"/>
-          <w:sz w:val="20"/>
-          <w:szCs w:val="20"/>
-          <w:lang w:val="en-US"/>
-        </w:rPr>
-        <w:t>totalArea</w:t>
-      </w:r>
-      <w:proofErr w:type="spellEnd"/>
-      <w:r>
-        <w:rPr>
-          <w:rFonts w:ascii="Courier New" w:eastAsia="Times New Roman" w:hAnsi="Courier New" w:cs="Courier New"/>
-          <w:color w:val="BCBEC4"/>
-          <w:sz w:val="20"/>
-          <w:szCs w:val="20"/>
-          <w:lang w:val="en-US"/>
-        </w:rPr>
-        <w:t xml:space="preserve">=90.0, floor=5, address='Oak Avenue', </w:t>
-      </w:r>
-      <w:proofErr w:type="spellStart"/>
-      <w:r>
-        <w:rPr>
-          <w:rFonts w:ascii="Courier New" w:eastAsia="Times New Roman" w:hAnsi="Courier New" w:cs="Courier New"/>
-          <w:color w:val="BCBEC4"/>
-          <w:sz w:val="20"/>
-          <w:szCs w:val="20"/>
-          <w:lang w:val="en-US"/>
-        </w:rPr>
-        <w:t>rentPrice</w:t>
-      </w:r>
-      <w:proofErr w:type="spellEnd"/>
-      <w:r>
-        <w:rPr>
-          <w:rFonts w:ascii="Courier New" w:eastAsia="Times New Roman" w:hAnsi="Courier New" w:cs="Courier New"/>
-          <w:color w:val="BCBEC4"/>
-          <w:sz w:val="20"/>
-          <w:szCs w:val="20"/>
-          <w:lang w:val="en-US"/>
-        </w:rPr>
-        <w:t xml:space="preserve">=456.0, </w:t>
-      </w:r>
-      <w:proofErr w:type="spellStart"/>
-      <w:r>
-        <w:rPr>
-          <w:rFonts w:ascii="Courier New" w:eastAsia="Times New Roman" w:hAnsi="Courier New" w:cs="Courier New"/>
-          <w:color w:val="BCBEC4"/>
-          <w:sz w:val="20"/>
-          <w:szCs w:val="20"/>
-          <w:lang w:val="en-US"/>
-        </w:rPr>
-        <w:t>isOccupied</w:t>
-      </w:r>
-      <w:proofErr w:type="spellEnd"/>
-      <w:r>
-        <w:rPr>
-          <w:rFonts w:ascii="Courier New" w:eastAsia="Times New Roman" w:hAnsi="Courier New" w:cs="Courier New"/>
-          <w:color w:val="BCBEC4"/>
-          <w:sz w:val="20"/>
-          <w:szCs w:val="20"/>
-          <w:lang w:val="en-US"/>
-        </w:rPr>
-        <w:t>=</w:t>
+        <w:t xml:space="preserve">}, Apartment{Rooms=2, Area=80.0, floor=3, address='Pine Road 102', Price=1400.0, </w:t>
       </w:r>
       <w:r>
         <w:rPr>
@@ -20513,106 +20758,7 @@
           <w:szCs w:val="20"/>
           <w:lang w:val="en-US"/>
         </w:rPr>
-        <w:t>}</w:t>
-      </w:r>
-      <w:r>
-        <w:rPr>
-          <w:rFonts w:ascii="Courier New" w:eastAsia="Times New Roman" w:hAnsi="Courier New" w:cs="Courier New"/>
-          <w:color w:val="BCBEC4"/>
-          <w:sz w:val="20"/>
-          <w:szCs w:val="20"/>
-          <w:lang w:val="en-US"/>
-        </w:rPr>
-        <w:br/>
-        <w:t>Apartment{</w:t>
-      </w:r>
-      <w:proofErr w:type="spellStart"/>
-      <w:r>
-        <w:rPr>
-          <w:rFonts w:ascii="Courier New" w:eastAsia="Times New Roman" w:hAnsi="Courier New" w:cs="Courier New"/>
-          <w:color w:val="BCBEC4"/>
-          <w:sz w:val="20"/>
-          <w:szCs w:val="20"/>
-          <w:lang w:val="en-US"/>
-        </w:rPr>
-        <w:t>numberOfRooms</w:t>
-      </w:r>
-      <w:proofErr w:type="spellEnd"/>
-      <w:r>
-        <w:rPr>
-          <w:rFonts w:ascii="Courier New" w:eastAsia="Times New Roman" w:hAnsi="Courier New" w:cs="Courier New"/>
-          <w:color w:val="BCBEC4"/>
-          <w:sz w:val="20"/>
-          <w:szCs w:val="20"/>
-          <w:lang w:val="en-US"/>
-        </w:rPr>
-        <w:t xml:space="preserve">=1, </w:t>
-      </w:r>
-      <w:proofErr w:type="spellStart"/>
-      <w:r>
-        <w:rPr>
-          <w:rFonts w:ascii="Courier New" w:eastAsia="Times New Roman" w:hAnsi="Courier New" w:cs="Courier New"/>
-          <w:color w:val="BCBEC4"/>
-          <w:sz w:val="20"/>
-          <w:szCs w:val="20"/>
-          <w:lang w:val="en-US"/>
-        </w:rPr>
-        <w:t>totalArea</w:t>
-      </w:r>
-      <w:proofErr w:type="spellEnd"/>
-      <w:r>
-        <w:rPr>
-          <w:rFonts w:ascii="Courier New" w:eastAsia="Times New Roman" w:hAnsi="Courier New" w:cs="Courier New"/>
-          <w:color w:val="BCBEC4"/>
-          <w:sz w:val="20"/>
-          <w:szCs w:val="20"/>
-          <w:lang w:val="en-US"/>
-        </w:rPr>
-        <w:t xml:space="preserve">=50.0, floor=2, address='Maple Lane', </w:t>
-      </w:r>
-      <w:proofErr w:type="spellStart"/>
-      <w:r>
-        <w:rPr>
-          <w:rFonts w:ascii="Courier New" w:eastAsia="Times New Roman" w:hAnsi="Courier New" w:cs="Courier New"/>
-          <w:color w:val="BCBEC4"/>
-          <w:sz w:val="20"/>
-          <w:szCs w:val="20"/>
-          <w:lang w:val="en-US"/>
-        </w:rPr>
-        <w:t>rentPrice</w:t>
-      </w:r>
-      <w:proofErr w:type="spellEnd"/>
-      <w:r>
-        <w:rPr>
-          <w:rFonts w:ascii="Courier New" w:eastAsia="Times New Roman" w:hAnsi="Courier New" w:cs="Courier New"/>
-          <w:color w:val="BCBEC4"/>
-          <w:sz w:val="20"/>
-          <w:szCs w:val="20"/>
-          <w:lang w:val="en-US"/>
-        </w:rPr>
-        <w:t xml:space="preserve">=789.0, </w:t>
-      </w:r>
-      <w:proofErr w:type="spellStart"/>
-      <w:r>
-        <w:rPr>
-          <w:rFonts w:ascii="Courier New" w:eastAsia="Times New Roman" w:hAnsi="Courier New" w:cs="Courier New"/>
-          <w:color w:val="BCBEC4"/>
-          <w:sz w:val="20"/>
-          <w:szCs w:val="20"/>
-          <w:lang w:val="en-US"/>
-        </w:rPr>
-        <w:t>isOccupied</w:t>
-      </w:r>
-      <w:proofErr w:type="spellEnd"/>
-      <w:r>
-        <w:rPr>
-          <w:rFonts w:ascii="Courier New" w:eastAsia="Times New Roman" w:hAnsi="Courier New" w:cs="Courier New"/>
-          <w:color w:val="BCBEC4"/>
-          <w:sz w:val="20"/>
-          <w:szCs w:val="20"/>
-          <w:lang w:val="en-US"/>
-        </w:rPr>
-        <w:t>=</w:t>
+        <w:t xml:space="preserve">}, Apartment{Rooms=2, Area=80.0, floor=6, address='Pine Road 102', Price=1400.0, </w:t>
       </w:r>
       <w:r>
         <w:rPr>
@@ -20631,106 +20777,18 @@
           <w:szCs w:val="20"/>
           <w:lang w:val="en-US"/>
         </w:rPr>
-        <w:t>}</w:t>
-      </w:r>
-      <w:r>
-        <w:rPr>
-          <w:rFonts w:ascii="Courier New" w:eastAsia="Times New Roman" w:hAnsi="Courier New" w:cs="Courier New"/>
-          <w:color w:val="BCBEC4"/>
-          <w:sz w:val="20"/>
-          <w:szCs w:val="20"/>
-          <w:lang w:val="en-US"/>
-        </w:rPr>
-        <w:br/>
-        <w:t>Apartment{</w:t>
-      </w:r>
-      <w:proofErr w:type="spellStart"/>
-      <w:r>
-        <w:rPr>
-          <w:rFonts w:ascii="Courier New" w:eastAsia="Times New Roman" w:hAnsi="Courier New" w:cs="Courier New"/>
-          <w:color w:val="BCBEC4"/>
-          <w:sz w:val="20"/>
-          <w:szCs w:val="20"/>
-          <w:lang w:val="en-US"/>
-        </w:rPr>
-        <w:t>numberOfRooms</w:t>
-      </w:r>
-      <w:proofErr w:type="spellEnd"/>
-      <w:r>
-        <w:rPr>
-          <w:rFonts w:ascii="Courier New" w:eastAsia="Times New Roman" w:hAnsi="Courier New" w:cs="Courier New"/>
-          <w:color w:val="BCBEC4"/>
-          <w:sz w:val="20"/>
-          <w:szCs w:val="20"/>
-          <w:lang w:val="en-US"/>
-        </w:rPr>
-        <w:t xml:space="preserve">=2, </w:t>
-      </w:r>
-      <w:proofErr w:type="spellStart"/>
-      <w:r>
-        <w:rPr>
-          <w:rFonts w:ascii="Courier New" w:eastAsia="Times New Roman" w:hAnsi="Courier New" w:cs="Courier New"/>
-          <w:color w:val="BCBEC4"/>
-          <w:sz w:val="20"/>
-          <w:szCs w:val="20"/>
-          <w:lang w:val="en-US"/>
-        </w:rPr>
-        <w:t>totalArea</w:t>
-      </w:r>
-      <w:proofErr w:type="spellEnd"/>
-      <w:r>
-        <w:rPr>
-          <w:rFonts w:ascii="Courier New" w:eastAsia="Times New Roman" w:hAnsi="Courier New" w:cs="Courier New"/>
-          <w:color w:val="BCBEC4"/>
-          <w:sz w:val="20"/>
-          <w:szCs w:val="20"/>
-          <w:lang w:val="en-US"/>
-        </w:rPr>
-        <w:t xml:space="preserve">=80.0, floor=4, address='Pine Road', </w:t>
-      </w:r>
-      <w:proofErr w:type="spellStart"/>
-      <w:r>
-        <w:rPr>
-          <w:rFonts w:ascii="Courier New" w:eastAsia="Times New Roman" w:hAnsi="Courier New" w:cs="Courier New"/>
-          <w:color w:val="BCBEC4"/>
-          <w:sz w:val="20"/>
-          <w:szCs w:val="20"/>
-          <w:lang w:val="en-US"/>
-        </w:rPr>
-        <w:t>rentPrice</w:t>
-      </w:r>
-      <w:proofErr w:type="spellEnd"/>
-      <w:r>
-        <w:rPr>
-          <w:rFonts w:ascii="Courier New" w:eastAsia="Times New Roman" w:hAnsi="Courier New" w:cs="Courier New"/>
-          <w:color w:val="BCBEC4"/>
-          <w:sz w:val="20"/>
-          <w:szCs w:val="20"/>
-          <w:lang w:val="en-US"/>
-        </w:rPr>
-        <w:t xml:space="preserve">=101.0, </w:t>
-      </w:r>
-      <w:proofErr w:type="spellStart"/>
-      <w:r>
-        <w:rPr>
-          <w:rFonts w:ascii="Courier New" w:eastAsia="Times New Roman" w:hAnsi="Courier New" w:cs="Courier New"/>
-          <w:color w:val="BCBEC4"/>
-          <w:sz w:val="20"/>
-          <w:szCs w:val="20"/>
-          <w:lang w:val="en-US"/>
-        </w:rPr>
-        <w:t>isOccupied</w:t>
-      </w:r>
-      <w:proofErr w:type="spellEnd"/>
-      <w:r>
-        <w:rPr>
-          <w:rFonts w:ascii="Courier New" w:eastAsia="Times New Roman" w:hAnsi="Courier New" w:cs="Courier New"/>
-          <w:color w:val="BCBEC4"/>
-          <w:sz w:val="20"/>
-          <w:szCs w:val="20"/>
-          <w:lang w:val="en-US"/>
-        </w:rPr>
-        <w:t>=</w:t>
+        <w:t>}]</w:t>
+      </w:r>
+      <w:r>
+        <w:rPr>
+          <w:rFonts w:ascii="Courier New" w:eastAsia="Times New Roman" w:hAnsi="Courier New" w:cs="Courier New"/>
+          <w:color w:val="BCBEC4"/>
+          <w:sz w:val="20"/>
+          <w:szCs w:val="20"/>
+          <w:lang w:val="en-US"/>
+        </w:rPr>
+        <w:br/>
+        <w:t xml:space="preserve">Apartments with 2 rooms and floor between 1 and 5: [Apartment{Rooms=2, Area=80.0, floor=4, address='Pine Road 101', Price=1300.0, </w:t>
       </w:r>
       <w:r>
         <w:rPr>
@@ -20749,106 +20807,7 @@
           <w:szCs w:val="20"/>
           <w:lang w:val="en-US"/>
         </w:rPr>
-        <w:t>}</w:t>
-      </w:r>
-      <w:r>
-        <w:rPr>
-          <w:rFonts w:ascii="Courier New" w:eastAsia="Times New Roman" w:hAnsi="Courier New" w:cs="Courier New"/>
-          <w:color w:val="BCBEC4"/>
-          <w:sz w:val="20"/>
-          <w:szCs w:val="20"/>
-          <w:lang w:val="en-US"/>
-        </w:rPr>
-        <w:br/>
-        <w:t>Apartment{</w:t>
-      </w:r>
-      <w:proofErr w:type="spellStart"/>
-      <w:r>
-        <w:rPr>
-          <w:rFonts w:ascii="Courier New" w:eastAsia="Times New Roman" w:hAnsi="Courier New" w:cs="Courier New"/>
-          <w:color w:val="BCBEC4"/>
-          <w:sz w:val="20"/>
-          <w:szCs w:val="20"/>
-          <w:lang w:val="en-US"/>
-        </w:rPr>
-        <w:t>numberOfRooms</w:t>
-      </w:r>
-      <w:proofErr w:type="spellEnd"/>
-      <w:r>
-        <w:rPr>
-          <w:rFonts w:ascii="Courier New" w:eastAsia="Times New Roman" w:hAnsi="Courier New" w:cs="Courier New"/>
-          <w:color w:val="BCBEC4"/>
-          <w:sz w:val="20"/>
-          <w:szCs w:val="20"/>
-          <w:lang w:val="en-US"/>
-        </w:rPr>
-        <w:t xml:space="preserve">=2, </w:t>
-      </w:r>
-      <w:proofErr w:type="spellStart"/>
-      <w:r>
-        <w:rPr>
-          <w:rFonts w:ascii="Courier New" w:eastAsia="Times New Roman" w:hAnsi="Courier New" w:cs="Courier New"/>
-          <w:color w:val="BCBEC4"/>
-          <w:sz w:val="20"/>
-          <w:szCs w:val="20"/>
-          <w:lang w:val="en-US"/>
-        </w:rPr>
-        <w:t>totalArea</w:t>
-      </w:r>
-      <w:proofErr w:type="spellEnd"/>
-      <w:r>
-        <w:rPr>
-          <w:rFonts w:ascii="Courier New" w:eastAsia="Times New Roman" w:hAnsi="Courier New" w:cs="Courier New"/>
-          <w:color w:val="BCBEC4"/>
-          <w:sz w:val="20"/>
-          <w:szCs w:val="20"/>
-          <w:lang w:val="en-US"/>
-        </w:rPr>
-        <w:t xml:space="preserve">=80.0, floor=3, address='Pine Road', </w:t>
-      </w:r>
-      <w:proofErr w:type="spellStart"/>
-      <w:r>
-        <w:rPr>
-          <w:rFonts w:ascii="Courier New" w:eastAsia="Times New Roman" w:hAnsi="Courier New" w:cs="Courier New"/>
-          <w:color w:val="BCBEC4"/>
-          <w:sz w:val="20"/>
-          <w:szCs w:val="20"/>
-          <w:lang w:val="en-US"/>
-        </w:rPr>
-        <w:t>rentPrice</w:t>
-      </w:r>
-      <w:proofErr w:type="spellEnd"/>
-      <w:r>
-        <w:rPr>
-          <w:rFonts w:ascii="Courier New" w:eastAsia="Times New Roman" w:hAnsi="Courier New" w:cs="Courier New"/>
-          <w:color w:val="BCBEC4"/>
-          <w:sz w:val="20"/>
-          <w:szCs w:val="20"/>
-          <w:lang w:val="en-US"/>
-        </w:rPr>
-        <w:t xml:space="preserve">=102.0, </w:t>
-      </w:r>
-      <w:proofErr w:type="spellStart"/>
-      <w:r>
-        <w:rPr>
-          <w:rFonts w:ascii="Courier New" w:eastAsia="Times New Roman" w:hAnsi="Courier New" w:cs="Courier New"/>
-          <w:color w:val="BCBEC4"/>
-          <w:sz w:val="20"/>
-          <w:szCs w:val="20"/>
-          <w:lang w:val="en-US"/>
-        </w:rPr>
-        <w:t>isOccupied</w:t>
-      </w:r>
-      <w:proofErr w:type="spellEnd"/>
-      <w:r>
-        <w:rPr>
-          <w:rFonts w:ascii="Courier New" w:eastAsia="Times New Roman" w:hAnsi="Courier New" w:cs="Courier New"/>
-          <w:color w:val="BCBEC4"/>
-          <w:sz w:val="20"/>
-          <w:szCs w:val="20"/>
-          <w:lang w:val="en-US"/>
-        </w:rPr>
-        <w:t>=</w:t>
+        <w:t xml:space="preserve">}, Apartment{Rooms=2, Area=80.0, floor=3, address='Pine Road 102', Price=1400.0, </w:t>
       </w:r>
       <w:r>
         <w:rPr>
@@ -20867,106 +20826,18 @@
           <w:szCs w:val="20"/>
           <w:lang w:val="en-US"/>
         </w:rPr>
-        <w:t>}</w:t>
-      </w:r>
-      <w:r>
-        <w:rPr>
-          <w:rFonts w:ascii="Courier New" w:eastAsia="Times New Roman" w:hAnsi="Courier New" w:cs="Courier New"/>
-          <w:color w:val="BCBEC4"/>
-          <w:sz w:val="20"/>
-          <w:szCs w:val="20"/>
-          <w:lang w:val="en-US"/>
-        </w:rPr>
-        <w:br/>
-        <w:t>Apartment{</w:t>
-      </w:r>
-      <w:proofErr w:type="spellStart"/>
-      <w:r>
-        <w:rPr>
-          <w:rFonts w:ascii="Courier New" w:eastAsia="Times New Roman" w:hAnsi="Courier New" w:cs="Courier New"/>
-          <w:color w:val="BCBEC4"/>
-          <w:sz w:val="20"/>
-          <w:szCs w:val="20"/>
-          <w:lang w:val="en-US"/>
-        </w:rPr>
-        <w:t>numberOfRooms</w:t>
-      </w:r>
-      <w:proofErr w:type="spellEnd"/>
-      <w:r>
-        <w:rPr>
-          <w:rFonts w:ascii="Courier New" w:eastAsia="Times New Roman" w:hAnsi="Courier New" w:cs="Courier New"/>
-          <w:color w:val="BCBEC4"/>
-          <w:sz w:val="20"/>
-          <w:szCs w:val="20"/>
-          <w:lang w:val="en-US"/>
-        </w:rPr>
-        <w:t xml:space="preserve">=2, </w:t>
-      </w:r>
-      <w:proofErr w:type="spellStart"/>
-      <w:r>
-        <w:rPr>
-          <w:rFonts w:ascii="Courier New" w:eastAsia="Times New Roman" w:hAnsi="Courier New" w:cs="Courier New"/>
-          <w:color w:val="BCBEC4"/>
-          <w:sz w:val="20"/>
-          <w:szCs w:val="20"/>
-          <w:lang w:val="en-US"/>
-        </w:rPr>
-        <w:t>totalArea</w:t>
-      </w:r>
-      <w:proofErr w:type="spellEnd"/>
-      <w:r>
-        <w:rPr>
-          <w:rFonts w:ascii="Courier New" w:eastAsia="Times New Roman" w:hAnsi="Courier New" w:cs="Courier New"/>
-          <w:color w:val="BCBEC4"/>
-          <w:sz w:val="20"/>
-          <w:szCs w:val="20"/>
-          <w:lang w:val="en-US"/>
-        </w:rPr>
-        <w:t xml:space="preserve">=80.0, floor=6, address='Pine Road', </w:t>
-      </w:r>
-      <w:proofErr w:type="spellStart"/>
-      <w:r>
-        <w:rPr>
-          <w:rFonts w:ascii="Courier New" w:eastAsia="Times New Roman" w:hAnsi="Courier New" w:cs="Courier New"/>
-          <w:color w:val="BCBEC4"/>
-          <w:sz w:val="20"/>
-          <w:szCs w:val="20"/>
-          <w:lang w:val="en-US"/>
-        </w:rPr>
-        <w:t>rentPrice</w:t>
-      </w:r>
-      <w:proofErr w:type="spellEnd"/>
-      <w:r>
-        <w:rPr>
-          <w:rFonts w:ascii="Courier New" w:eastAsia="Times New Roman" w:hAnsi="Courier New" w:cs="Courier New"/>
-          <w:color w:val="BCBEC4"/>
-          <w:sz w:val="20"/>
-          <w:szCs w:val="20"/>
-          <w:lang w:val="en-US"/>
-        </w:rPr>
-        <w:t xml:space="preserve">=102.0, </w:t>
-      </w:r>
-      <w:proofErr w:type="spellStart"/>
-      <w:r>
-        <w:rPr>
-          <w:rFonts w:ascii="Courier New" w:eastAsia="Times New Roman" w:hAnsi="Courier New" w:cs="Courier New"/>
-          <w:color w:val="BCBEC4"/>
-          <w:sz w:val="20"/>
-          <w:szCs w:val="20"/>
-          <w:lang w:val="en-US"/>
-        </w:rPr>
-        <w:t>isOccupied</w:t>
-      </w:r>
-      <w:proofErr w:type="spellEnd"/>
-      <w:r>
-        <w:rPr>
-          <w:rFonts w:ascii="Courier New" w:eastAsia="Times New Roman" w:hAnsi="Courier New" w:cs="Courier New"/>
-          <w:color w:val="BCBEC4"/>
-          <w:sz w:val="20"/>
-          <w:szCs w:val="20"/>
-          <w:lang w:val="en-US"/>
-        </w:rPr>
-        <w:t>=</w:t>
+        <w:t>}]</w:t>
+      </w:r>
+      <w:r>
+        <w:rPr>
+          <w:rFonts w:ascii="Courier New" w:eastAsia="Times New Roman" w:hAnsi="Courier New" w:cs="Courier New"/>
+          <w:color w:val="BCBEC4"/>
+          <w:sz w:val="20"/>
+          <w:szCs w:val="20"/>
+          <w:lang w:val="en-US"/>
+        </w:rPr>
+        <w:br/>
+        <w:t xml:space="preserve">Apartments with area greater than 80: [Apartment{Rooms=3, Area=90.0, floor=5, address='Oak Avenue 456', Price=1500.0, </w:t>
       </w:r>
       <w:r>
         <w:rPr>
@@ -20985,1799 +20856,7 @@
           <w:szCs w:val="20"/>
           <w:lang w:val="en-US"/>
         </w:rPr>
-        <w:t>}</w:t>
-      </w:r>
-      <w:r>
-        <w:rPr>
-          <w:rFonts w:ascii="Courier New" w:eastAsia="Times New Roman" w:hAnsi="Courier New" w:cs="Courier New"/>
-          <w:color w:val="BCBEC4"/>
-          <w:sz w:val="20"/>
-          <w:szCs w:val="20"/>
-          <w:lang w:val="en-US"/>
-        </w:rPr>
-        <w:br/>
-        <w:t>Occupied Apartments:</w:t>
-      </w:r>
-      <w:r>
-        <w:rPr>
-          <w:rFonts w:ascii="Courier New" w:eastAsia="Times New Roman" w:hAnsi="Courier New" w:cs="Courier New"/>
-          <w:color w:val="BCBEC4"/>
-          <w:sz w:val="20"/>
-          <w:szCs w:val="20"/>
-          <w:lang w:val="en-US"/>
-        </w:rPr>
-        <w:br/>
-        <w:t>Apartment rented successfully: Apartment{</w:t>
-      </w:r>
-      <w:proofErr w:type="spellStart"/>
-      <w:r>
-        <w:rPr>
-          <w:rFonts w:ascii="Courier New" w:eastAsia="Times New Roman" w:hAnsi="Courier New" w:cs="Courier New"/>
-          <w:color w:val="BCBEC4"/>
-          <w:sz w:val="20"/>
-          <w:szCs w:val="20"/>
-          <w:lang w:val="en-US"/>
-        </w:rPr>
-        <w:t>numberOfRooms</w:t>
-      </w:r>
-      <w:proofErr w:type="spellEnd"/>
-      <w:r>
-        <w:rPr>
-          <w:rFonts w:ascii="Courier New" w:eastAsia="Times New Roman" w:hAnsi="Courier New" w:cs="Courier New"/>
-          <w:color w:val="BCBEC4"/>
-          <w:sz w:val="20"/>
-          <w:szCs w:val="20"/>
-          <w:lang w:val="en-US"/>
-        </w:rPr>
-        <w:t xml:space="preserve">=2, </w:t>
-      </w:r>
-      <w:proofErr w:type="spellStart"/>
-      <w:r>
-        <w:rPr>
-          <w:rFonts w:ascii="Courier New" w:eastAsia="Times New Roman" w:hAnsi="Courier New" w:cs="Courier New"/>
-          <w:color w:val="BCBEC4"/>
-          <w:sz w:val="20"/>
-          <w:szCs w:val="20"/>
-          <w:lang w:val="en-US"/>
-        </w:rPr>
-        <w:t>totalArea</w:t>
-      </w:r>
-      <w:proofErr w:type="spellEnd"/>
-      <w:r>
-        <w:rPr>
-          <w:rFonts w:ascii="Courier New" w:eastAsia="Times New Roman" w:hAnsi="Courier New" w:cs="Courier New"/>
-          <w:color w:val="BCBEC4"/>
-          <w:sz w:val="20"/>
-          <w:szCs w:val="20"/>
-          <w:lang w:val="en-US"/>
-        </w:rPr>
-        <w:t xml:space="preserve">=75.5, floor=3, address='First Street', </w:t>
-      </w:r>
-      <w:proofErr w:type="spellStart"/>
-      <w:r>
-        <w:rPr>
-          <w:rFonts w:ascii="Courier New" w:eastAsia="Times New Roman" w:hAnsi="Courier New" w:cs="Courier New"/>
-          <w:color w:val="BCBEC4"/>
-          <w:sz w:val="20"/>
-          <w:szCs w:val="20"/>
-          <w:lang w:val="en-US"/>
-        </w:rPr>
-        <w:t>rentPrice</w:t>
-      </w:r>
-      <w:proofErr w:type="spellEnd"/>
-      <w:r>
-        <w:rPr>
-          <w:rFonts w:ascii="Courier New" w:eastAsia="Times New Roman" w:hAnsi="Courier New" w:cs="Courier New"/>
-          <w:color w:val="BCBEC4"/>
-          <w:sz w:val="20"/>
-          <w:szCs w:val="20"/>
-          <w:lang w:val="en-US"/>
-        </w:rPr>
-        <w:t xml:space="preserve">=123.0, </w:t>
-      </w:r>
-      <w:proofErr w:type="spellStart"/>
-      <w:r>
-        <w:rPr>
-          <w:rFonts w:ascii="Courier New" w:eastAsia="Times New Roman" w:hAnsi="Courier New" w:cs="Courier New"/>
-          <w:color w:val="BCBEC4"/>
-          <w:sz w:val="20"/>
-          <w:szCs w:val="20"/>
-          <w:lang w:val="en-US"/>
-        </w:rPr>
-        <w:t>isOccupied</w:t>
-      </w:r>
-      <w:proofErr w:type="spellEnd"/>
-      <w:r>
-        <w:rPr>
-          <w:rFonts w:ascii="Courier New" w:eastAsia="Times New Roman" w:hAnsi="Courier New" w:cs="Courier New"/>
-          <w:color w:val="BCBEC4"/>
-          <w:sz w:val="20"/>
-          <w:szCs w:val="20"/>
-          <w:lang w:val="en-US"/>
-        </w:rPr>
-        <w:t>=</w:t>
-      </w:r>
-      <w:r>
-        <w:rPr>
-          <w:rFonts w:ascii="Courier New" w:eastAsia="Times New Roman" w:hAnsi="Courier New" w:cs="Courier New"/>
-          <w:color w:val="BCBEC4"/>
-          <w:sz w:val="20"/>
-          <w:szCs w:val="20"/>
-        </w:rPr>
-        <w:t>Сдана</w:t>
-      </w:r>
-      <w:r>
-        <w:rPr>
-          <w:rFonts w:ascii="Courier New" w:eastAsia="Times New Roman" w:hAnsi="Courier New" w:cs="Courier New"/>
-          <w:color w:val="BCBEC4"/>
-          <w:sz w:val="20"/>
-          <w:szCs w:val="20"/>
-          <w:lang w:val="en-US"/>
-        </w:rPr>
-        <w:t>}</w:t>
-      </w:r>
-      <w:r>
-        <w:rPr>
-          <w:rFonts w:ascii="Courier New" w:eastAsia="Times New Roman" w:hAnsi="Courier New" w:cs="Courier New"/>
-          <w:color w:val="BCBEC4"/>
-          <w:sz w:val="20"/>
-          <w:szCs w:val="20"/>
-          <w:lang w:val="en-US"/>
-        </w:rPr>
-        <w:br/>
-        <w:t>Available Apartments:</w:t>
-      </w:r>
-      <w:r>
-        <w:rPr>
-          <w:rFonts w:ascii="Courier New" w:eastAsia="Times New Roman" w:hAnsi="Courier New" w:cs="Courier New"/>
-          <w:color w:val="BCBEC4"/>
-          <w:sz w:val="20"/>
-          <w:szCs w:val="20"/>
-          <w:lang w:val="en-US"/>
-        </w:rPr>
-        <w:br/>
-        <w:t>Apartment{</w:t>
-      </w:r>
-      <w:proofErr w:type="spellStart"/>
-      <w:r>
-        <w:rPr>
-          <w:rFonts w:ascii="Courier New" w:eastAsia="Times New Roman" w:hAnsi="Courier New" w:cs="Courier New"/>
-          <w:color w:val="BCBEC4"/>
-          <w:sz w:val="20"/>
-          <w:szCs w:val="20"/>
-          <w:lang w:val="en-US"/>
-        </w:rPr>
-        <w:t>numberOfRooms</w:t>
-      </w:r>
-      <w:proofErr w:type="spellEnd"/>
-      <w:r>
-        <w:rPr>
-          <w:rFonts w:ascii="Courier New" w:eastAsia="Times New Roman" w:hAnsi="Courier New" w:cs="Courier New"/>
-          <w:color w:val="BCBEC4"/>
-          <w:sz w:val="20"/>
-          <w:szCs w:val="20"/>
-          <w:lang w:val="en-US"/>
-        </w:rPr>
-        <w:t xml:space="preserve">=3, </w:t>
-      </w:r>
-      <w:proofErr w:type="spellStart"/>
-      <w:r>
-        <w:rPr>
-          <w:rFonts w:ascii="Courier New" w:eastAsia="Times New Roman" w:hAnsi="Courier New" w:cs="Courier New"/>
-          <w:color w:val="BCBEC4"/>
-          <w:sz w:val="20"/>
-          <w:szCs w:val="20"/>
-          <w:lang w:val="en-US"/>
-        </w:rPr>
-        <w:t>totalArea</w:t>
-      </w:r>
-      <w:proofErr w:type="spellEnd"/>
-      <w:r>
-        <w:rPr>
-          <w:rFonts w:ascii="Courier New" w:eastAsia="Times New Roman" w:hAnsi="Courier New" w:cs="Courier New"/>
-          <w:color w:val="BCBEC4"/>
-          <w:sz w:val="20"/>
-          <w:szCs w:val="20"/>
-          <w:lang w:val="en-US"/>
-        </w:rPr>
-        <w:t xml:space="preserve">=90.0, floor=5, address='Oak Avenue', </w:t>
-      </w:r>
-      <w:proofErr w:type="spellStart"/>
-      <w:r>
-        <w:rPr>
-          <w:rFonts w:ascii="Courier New" w:eastAsia="Times New Roman" w:hAnsi="Courier New" w:cs="Courier New"/>
-          <w:color w:val="BCBEC4"/>
-          <w:sz w:val="20"/>
-          <w:szCs w:val="20"/>
-          <w:lang w:val="en-US"/>
-        </w:rPr>
-        <w:t>rentPrice</w:t>
-      </w:r>
-      <w:proofErr w:type="spellEnd"/>
-      <w:r>
-        <w:rPr>
-          <w:rFonts w:ascii="Courier New" w:eastAsia="Times New Roman" w:hAnsi="Courier New" w:cs="Courier New"/>
-          <w:color w:val="BCBEC4"/>
-          <w:sz w:val="20"/>
-          <w:szCs w:val="20"/>
-          <w:lang w:val="en-US"/>
-        </w:rPr>
-        <w:t xml:space="preserve">=456.0, </w:t>
-      </w:r>
-      <w:proofErr w:type="spellStart"/>
-      <w:r>
-        <w:rPr>
-          <w:rFonts w:ascii="Courier New" w:eastAsia="Times New Roman" w:hAnsi="Courier New" w:cs="Courier New"/>
-          <w:color w:val="BCBEC4"/>
-          <w:sz w:val="20"/>
-          <w:szCs w:val="20"/>
-          <w:lang w:val="en-US"/>
-        </w:rPr>
-        <w:t>isOccupied</w:t>
-      </w:r>
-      <w:proofErr w:type="spellEnd"/>
-      <w:r>
-        <w:rPr>
-          <w:rFonts w:ascii="Courier New" w:eastAsia="Times New Roman" w:hAnsi="Courier New" w:cs="Courier New"/>
-          <w:color w:val="BCBEC4"/>
-          <w:sz w:val="20"/>
-          <w:szCs w:val="20"/>
-          <w:lang w:val="en-US"/>
-        </w:rPr>
-        <w:t>=</w:t>
-      </w:r>
-      <w:r>
-        <w:rPr>
-          <w:rFonts w:ascii="Courier New" w:eastAsia="Times New Roman" w:hAnsi="Courier New" w:cs="Courier New"/>
-          <w:color w:val="BCBEC4"/>
-          <w:sz w:val="20"/>
-          <w:szCs w:val="20"/>
-        </w:rPr>
-        <w:t>Сдаётся</w:t>
-      </w:r>
-      <w:r>
-        <w:rPr>
-          <w:rFonts w:ascii="Courier New" w:eastAsia="Times New Roman" w:hAnsi="Courier New" w:cs="Courier New"/>
-          <w:color w:val="BCBEC4"/>
-          <w:sz w:val="20"/>
-          <w:szCs w:val="20"/>
-          <w:lang w:val="en-US"/>
-        </w:rPr>
-        <w:t>}</w:t>
-      </w:r>
-      <w:r>
-        <w:rPr>
-          <w:rFonts w:ascii="Courier New" w:eastAsia="Times New Roman" w:hAnsi="Courier New" w:cs="Courier New"/>
-          <w:color w:val="BCBEC4"/>
-          <w:sz w:val="20"/>
-          <w:szCs w:val="20"/>
-          <w:lang w:val="en-US"/>
-        </w:rPr>
-        <w:br/>
-        <w:t>Apartment{</w:t>
-      </w:r>
-      <w:proofErr w:type="spellStart"/>
-      <w:r>
-        <w:rPr>
-          <w:rFonts w:ascii="Courier New" w:eastAsia="Times New Roman" w:hAnsi="Courier New" w:cs="Courier New"/>
-          <w:color w:val="BCBEC4"/>
-          <w:sz w:val="20"/>
-          <w:szCs w:val="20"/>
-          <w:lang w:val="en-US"/>
-        </w:rPr>
-        <w:t>numberOfRooms</w:t>
-      </w:r>
-      <w:proofErr w:type="spellEnd"/>
-      <w:r>
-        <w:rPr>
-          <w:rFonts w:ascii="Courier New" w:eastAsia="Times New Roman" w:hAnsi="Courier New" w:cs="Courier New"/>
-          <w:color w:val="BCBEC4"/>
-          <w:sz w:val="20"/>
-          <w:szCs w:val="20"/>
-          <w:lang w:val="en-US"/>
-        </w:rPr>
-        <w:t xml:space="preserve">=1, </w:t>
-      </w:r>
-      <w:proofErr w:type="spellStart"/>
-      <w:r>
-        <w:rPr>
-          <w:rFonts w:ascii="Courier New" w:eastAsia="Times New Roman" w:hAnsi="Courier New" w:cs="Courier New"/>
-          <w:color w:val="BCBEC4"/>
-          <w:sz w:val="20"/>
-          <w:szCs w:val="20"/>
-          <w:lang w:val="en-US"/>
-        </w:rPr>
-        <w:t>totalArea</w:t>
-      </w:r>
-      <w:proofErr w:type="spellEnd"/>
-      <w:r>
-        <w:rPr>
-          <w:rFonts w:ascii="Courier New" w:eastAsia="Times New Roman" w:hAnsi="Courier New" w:cs="Courier New"/>
-          <w:color w:val="BCBEC4"/>
-          <w:sz w:val="20"/>
-          <w:szCs w:val="20"/>
-          <w:lang w:val="en-US"/>
-        </w:rPr>
-        <w:t xml:space="preserve">=50.0, floor=2, address='Maple Lane', </w:t>
-      </w:r>
-      <w:proofErr w:type="spellStart"/>
-      <w:r>
-        <w:rPr>
-          <w:rFonts w:ascii="Courier New" w:eastAsia="Times New Roman" w:hAnsi="Courier New" w:cs="Courier New"/>
-          <w:color w:val="BCBEC4"/>
-          <w:sz w:val="20"/>
-          <w:szCs w:val="20"/>
-          <w:lang w:val="en-US"/>
-        </w:rPr>
-        <w:t>rentPrice</w:t>
-      </w:r>
-      <w:proofErr w:type="spellEnd"/>
-      <w:r>
-        <w:rPr>
-          <w:rFonts w:ascii="Courier New" w:eastAsia="Times New Roman" w:hAnsi="Courier New" w:cs="Courier New"/>
-          <w:color w:val="BCBEC4"/>
-          <w:sz w:val="20"/>
-          <w:szCs w:val="20"/>
-          <w:lang w:val="en-US"/>
-        </w:rPr>
-        <w:t xml:space="preserve">=789.0, </w:t>
-      </w:r>
-      <w:proofErr w:type="spellStart"/>
-      <w:r>
-        <w:rPr>
-          <w:rFonts w:ascii="Courier New" w:eastAsia="Times New Roman" w:hAnsi="Courier New" w:cs="Courier New"/>
-          <w:color w:val="BCBEC4"/>
-          <w:sz w:val="20"/>
-          <w:szCs w:val="20"/>
-          <w:lang w:val="en-US"/>
-        </w:rPr>
-        <w:t>isOccupied</w:t>
-      </w:r>
-      <w:proofErr w:type="spellEnd"/>
-      <w:r>
-        <w:rPr>
-          <w:rFonts w:ascii="Courier New" w:eastAsia="Times New Roman" w:hAnsi="Courier New" w:cs="Courier New"/>
-          <w:color w:val="BCBEC4"/>
-          <w:sz w:val="20"/>
-          <w:szCs w:val="20"/>
-          <w:lang w:val="en-US"/>
-        </w:rPr>
-        <w:t>=</w:t>
-      </w:r>
-      <w:r>
-        <w:rPr>
-          <w:rFonts w:ascii="Courier New" w:eastAsia="Times New Roman" w:hAnsi="Courier New" w:cs="Courier New"/>
-          <w:color w:val="BCBEC4"/>
-          <w:sz w:val="20"/>
-          <w:szCs w:val="20"/>
-        </w:rPr>
-        <w:t>Сдаётся</w:t>
-      </w:r>
-      <w:r>
-        <w:rPr>
-          <w:rFonts w:ascii="Courier New" w:eastAsia="Times New Roman" w:hAnsi="Courier New" w:cs="Courier New"/>
-          <w:color w:val="BCBEC4"/>
-          <w:sz w:val="20"/>
-          <w:szCs w:val="20"/>
-          <w:lang w:val="en-US"/>
-        </w:rPr>
-        <w:t>}</w:t>
-      </w:r>
-      <w:r>
-        <w:rPr>
-          <w:rFonts w:ascii="Courier New" w:eastAsia="Times New Roman" w:hAnsi="Courier New" w:cs="Courier New"/>
-          <w:color w:val="BCBEC4"/>
-          <w:sz w:val="20"/>
-          <w:szCs w:val="20"/>
-          <w:lang w:val="en-US"/>
-        </w:rPr>
-        <w:br/>
-        <w:t>Apartment{</w:t>
-      </w:r>
-      <w:proofErr w:type="spellStart"/>
-      <w:r>
-        <w:rPr>
-          <w:rFonts w:ascii="Courier New" w:eastAsia="Times New Roman" w:hAnsi="Courier New" w:cs="Courier New"/>
-          <w:color w:val="BCBEC4"/>
-          <w:sz w:val="20"/>
-          <w:szCs w:val="20"/>
-          <w:lang w:val="en-US"/>
-        </w:rPr>
-        <w:t>numberOfRooms</w:t>
-      </w:r>
-      <w:proofErr w:type="spellEnd"/>
-      <w:r>
-        <w:rPr>
-          <w:rFonts w:ascii="Courier New" w:eastAsia="Times New Roman" w:hAnsi="Courier New" w:cs="Courier New"/>
-          <w:color w:val="BCBEC4"/>
-          <w:sz w:val="20"/>
-          <w:szCs w:val="20"/>
-          <w:lang w:val="en-US"/>
-        </w:rPr>
-        <w:t xml:space="preserve">=2, </w:t>
-      </w:r>
-      <w:proofErr w:type="spellStart"/>
-      <w:r>
-        <w:rPr>
-          <w:rFonts w:ascii="Courier New" w:eastAsia="Times New Roman" w:hAnsi="Courier New" w:cs="Courier New"/>
-          <w:color w:val="BCBEC4"/>
-          <w:sz w:val="20"/>
-          <w:szCs w:val="20"/>
-          <w:lang w:val="en-US"/>
-        </w:rPr>
-        <w:t>totalArea</w:t>
-      </w:r>
-      <w:proofErr w:type="spellEnd"/>
-      <w:r>
-        <w:rPr>
-          <w:rFonts w:ascii="Courier New" w:eastAsia="Times New Roman" w:hAnsi="Courier New" w:cs="Courier New"/>
-          <w:color w:val="BCBEC4"/>
-          <w:sz w:val="20"/>
-          <w:szCs w:val="20"/>
-          <w:lang w:val="en-US"/>
-        </w:rPr>
-        <w:t xml:space="preserve">=80.0, floor=4, address='Pine Road', </w:t>
-      </w:r>
-      <w:proofErr w:type="spellStart"/>
-      <w:r>
-        <w:rPr>
-          <w:rFonts w:ascii="Courier New" w:eastAsia="Times New Roman" w:hAnsi="Courier New" w:cs="Courier New"/>
-          <w:color w:val="BCBEC4"/>
-          <w:sz w:val="20"/>
-          <w:szCs w:val="20"/>
-          <w:lang w:val="en-US"/>
-        </w:rPr>
-        <w:t>rentPrice</w:t>
-      </w:r>
-      <w:proofErr w:type="spellEnd"/>
-      <w:r>
-        <w:rPr>
-          <w:rFonts w:ascii="Courier New" w:eastAsia="Times New Roman" w:hAnsi="Courier New" w:cs="Courier New"/>
-          <w:color w:val="BCBEC4"/>
-          <w:sz w:val="20"/>
-          <w:szCs w:val="20"/>
-          <w:lang w:val="en-US"/>
-        </w:rPr>
-        <w:t xml:space="preserve">=101.0, </w:t>
-      </w:r>
-      <w:proofErr w:type="spellStart"/>
-      <w:r>
-        <w:rPr>
-          <w:rFonts w:ascii="Courier New" w:eastAsia="Times New Roman" w:hAnsi="Courier New" w:cs="Courier New"/>
-          <w:color w:val="BCBEC4"/>
-          <w:sz w:val="20"/>
-          <w:szCs w:val="20"/>
-          <w:lang w:val="en-US"/>
-        </w:rPr>
-        <w:t>isOccupied</w:t>
-      </w:r>
-      <w:proofErr w:type="spellEnd"/>
-      <w:r>
-        <w:rPr>
-          <w:rFonts w:ascii="Courier New" w:eastAsia="Times New Roman" w:hAnsi="Courier New" w:cs="Courier New"/>
-          <w:color w:val="BCBEC4"/>
-          <w:sz w:val="20"/>
-          <w:szCs w:val="20"/>
-          <w:lang w:val="en-US"/>
-        </w:rPr>
-        <w:t>=</w:t>
-      </w:r>
-      <w:r>
-        <w:rPr>
-          <w:rFonts w:ascii="Courier New" w:eastAsia="Times New Roman" w:hAnsi="Courier New" w:cs="Courier New"/>
-          <w:color w:val="BCBEC4"/>
-          <w:sz w:val="20"/>
-          <w:szCs w:val="20"/>
-        </w:rPr>
-        <w:t>Сдаётся</w:t>
-      </w:r>
-      <w:r>
-        <w:rPr>
-          <w:rFonts w:ascii="Courier New" w:eastAsia="Times New Roman" w:hAnsi="Courier New" w:cs="Courier New"/>
-          <w:color w:val="BCBEC4"/>
-          <w:sz w:val="20"/>
-          <w:szCs w:val="20"/>
-          <w:lang w:val="en-US"/>
-        </w:rPr>
-        <w:t>}</w:t>
-      </w:r>
-      <w:r>
-        <w:rPr>
-          <w:rFonts w:ascii="Courier New" w:eastAsia="Times New Roman" w:hAnsi="Courier New" w:cs="Courier New"/>
-          <w:color w:val="BCBEC4"/>
-          <w:sz w:val="20"/>
-          <w:szCs w:val="20"/>
-          <w:lang w:val="en-US"/>
-        </w:rPr>
-        <w:br/>
-        <w:t>Apartment{</w:t>
-      </w:r>
-      <w:proofErr w:type="spellStart"/>
-      <w:r>
-        <w:rPr>
-          <w:rFonts w:ascii="Courier New" w:eastAsia="Times New Roman" w:hAnsi="Courier New" w:cs="Courier New"/>
-          <w:color w:val="BCBEC4"/>
-          <w:sz w:val="20"/>
-          <w:szCs w:val="20"/>
-          <w:lang w:val="en-US"/>
-        </w:rPr>
-        <w:t>numberOfRooms</w:t>
-      </w:r>
-      <w:proofErr w:type="spellEnd"/>
-      <w:r>
-        <w:rPr>
-          <w:rFonts w:ascii="Courier New" w:eastAsia="Times New Roman" w:hAnsi="Courier New" w:cs="Courier New"/>
-          <w:color w:val="BCBEC4"/>
-          <w:sz w:val="20"/>
-          <w:szCs w:val="20"/>
-          <w:lang w:val="en-US"/>
-        </w:rPr>
-        <w:t xml:space="preserve">=2, </w:t>
-      </w:r>
-      <w:proofErr w:type="spellStart"/>
-      <w:r>
-        <w:rPr>
-          <w:rFonts w:ascii="Courier New" w:eastAsia="Times New Roman" w:hAnsi="Courier New" w:cs="Courier New"/>
-          <w:color w:val="BCBEC4"/>
-          <w:sz w:val="20"/>
-          <w:szCs w:val="20"/>
-          <w:lang w:val="en-US"/>
-        </w:rPr>
-        <w:t>totalArea</w:t>
-      </w:r>
-      <w:proofErr w:type="spellEnd"/>
-      <w:r>
-        <w:rPr>
-          <w:rFonts w:ascii="Courier New" w:eastAsia="Times New Roman" w:hAnsi="Courier New" w:cs="Courier New"/>
-          <w:color w:val="BCBEC4"/>
-          <w:sz w:val="20"/>
-          <w:szCs w:val="20"/>
-          <w:lang w:val="en-US"/>
-        </w:rPr>
-        <w:t xml:space="preserve">=80.0, floor=3, address='Pine Road', </w:t>
-      </w:r>
-      <w:proofErr w:type="spellStart"/>
-      <w:r>
-        <w:rPr>
-          <w:rFonts w:ascii="Courier New" w:eastAsia="Times New Roman" w:hAnsi="Courier New" w:cs="Courier New"/>
-          <w:color w:val="BCBEC4"/>
-          <w:sz w:val="20"/>
-          <w:szCs w:val="20"/>
-          <w:lang w:val="en-US"/>
-        </w:rPr>
-        <w:t>rentPrice</w:t>
-      </w:r>
-      <w:proofErr w:type="spellEnd"/>
-      <w:r>
-        <w:rPr>
-          <w:rFonts w:ascii="Courier New" w:eastAsia="Times New Roman" w:hAnsi="Courier New" w:cs="Courier New"/>
-          <w:color w:val="BCBEC4"/>
-          <w:sz w:val="20"/>
-          <w:szCs w:val="20"/>
-          <w:lang w:val="en-US"/>
-        </w:rPr>
-        <w:t xml:space="preserve">=102.0, </w:t>
-      </w:r>
-      <w:proofErr w:type="spellStart"/>
-      <w:r>
-        <w:rPr>
-          <w:rFonts w:ascii="Courier New" w:eastAsia="Times New Roman" w:hAnsi="Courier New" w:cs="Courier New"/>
-          <w:color w:val="BCBEC4"/>
-          <w:sz w:val="20"/>
-          <w:szCs w:val="20"/>
-          <w:lang w:val="en-US"/>
-        </w:rPr>
-        <w:t>isOccupied</w:t>
-      </w:r>
-      <w:proofErr w:type="spellEnd"/>
-      <w:r>
-        <w:rPr>
-          <w:rFonts w:ascii="Courier New" w:eastAsia="Times New Roman" w:hAnsi="Courier New" w:cs="Courier New"/>
-          <w:color w:val="BCBEC4"/>
-          <w:sz w:val="20"/>
-          <w:szCs w:val="20"/>
-          <w:lang w:val="en-US"/>
-        </w:rPr>
-        <w:t>=</w:t>
-      </w:r>
-      <w:r>
-        <w:rPr>
-          <w:rFonts w:ascii="Courier New" w:eastAsia="Times New Roman" w:hAnsi="Courier New" w:cs="Courier New"/>
-          <w:color w:val="BCBEC4"/>
-          <w:sz w:val="20"/>
-          <w:szCs w:val="20"/>
-        </w:rPr>
-        <w:t>Сдаётся</w:t>
-      </w:r>
-      <w:r>
-        <w:rPr>
-          <w:rFonts w:ascii="Courier New" w:eastAsia="Times New Roman" w:hAnsi="Courier New" w:cs="Courier New"/>
-          <w:color w:val="BCBEC4"/>
-          <w:sz w:val="20"/>
-          <w:szCs w:val="20"/>
-          <w:lang w:val="en-US"/>
-        </w:rPr>
-        <w:t>}</w:t>
-      </w:r>
-      <w:r>
-        <w:rPr>
-          <w:rFonts w:ascii="Courier New" w:eastAsia="Times New Roman" w:hAnsi="Courier New" w:cs="Courier New"/>
-          <w:color w:val="BCBEC4"/>
-          <w:sz w:val="20"/>
-          <w:szCs w:val="20"/>
-          <w:lang w:val="en-US"/>
-        </w:rPr>
-        <w:br/>
-        <w:t>Apartment{</w:t>
-      </w:r>
-      <w:proofErr w:type="spellStart"/>
-      <w:r>
-        <w:rPr>
-          <w:rFonts w:ascii="Courier New" w:eastAsia="Times New Roman" w:hAnsi="Courier New" w:cs="Courier New"/>
-          <w:color w:val="BCBEC4"/>
-          <w:sz w:val="20"/>
-          <w:szCs w:val="20"/>
-          <w:lang w:val="en-US"/>
-        </w:rPr>
-        <w:t>numberOfRooms</w:t>
-      </w:r>
-      <w:proofErr w:type="spellEnd"/>
-      <w:r>
-        <w:rPr>
-          <w:rFonts w:ascii="Courier New" w:eastAsia="Times New Roman" w:hAnsi="Courier New" w:cs="Courier New"/>
-          <w:color w:val="BCBEC4"/>
-          <w:sz w:val="20"/>
-          <w:szCs w:val="20"/>
-          <w:lang w:val="en-US"/>
-        </w:rPr>
-        <w:t xml:space="preserve">=2, </w:t>
-      </w:r>
-      <w:proofErr w:type="spellStart"/>
-      <w:r>
-        <w:rPr>
-          <w:rFonts w:ascii="Courier New" w:eastAsia="Times New Roman" w:hAnsi="Courier New" w:cs="Courier New"/>
-          <w:color w:val="BCBEC4"/>
-          <w:sz w:val="20"/>
-          <w:szCs w:val="20"/>
-          <w:lang w:val="en-US"/>
-        </w:rPr>
-        <w:t>totalArea</w:t>
-      </w:r>
-      <w:proofErr w:type="spellEnd"/>
-      <w:r>
-        <w:rPr>
-          <w:rFonts w:ascii="Courier New" w:eastAsia="Times New Roman" w:hAnsi="Courier New" w:cs="Courier New"/>
-          <w:color w:val="BCBEC4"/>
-          <w:sz w:val="20"/>
-          <w:szCs w:val="20"/>
-          <w:lang w:val="en-US"/>
-        </w:rPr>
-        <w:t xml:space="preserve">=80.0, floor=6, address='Pine Road', </w:t>
-      </w:r>
-      <w:proofErr w:type="spellStart"/>
-      <w:r>
-        <w:rPr>
-          <w:rFonts w:ascii="Courier New" w:eastAsia="Times New Roman" w:hAnsi="Courier New" w:cs="Courier New"/>
-          <w:color w:val="BCBEC4"/>
-          <w:sz w:val="20"/>
-          <w:szCs w:val="20"/>
-          <w:lang w:val="en-US"/>
-        </w:rPr>
-        <w:t>rentPrice</w:t>
-      </w:r>
-      <w:proofErr w:type="spellEnd"/>
-      <w:r>
-        <w:rPr>
-          <w:rFonts w:ascii="Courier New" w:eastAsia="Times New Roman" w:hAnsi="Courier New" w:cs="Courier New"/>
-          <w:color w:val="BCBEC4"/>
-          <w:sz w:val="20"/>
-          <w:szCs w:val="20"/>
-          <w:lang w:val="en-US"/>
-        </w:rPr>
-        <w:t xml:space="preserve">=102.0, </w:t>
-      </w:r>
-      <w:proofErr w:type="spellStart"/>
-      <w:r>
-        <w:rPr>
-          <w:rFonts w:ascii="Courier New" w:eastAsia="Times New Roman" w:hAnsi="Courier New" w:cs="Courier New"/>
-          <w:color w:val="BCBEC4"/>
-          <w:sz w:val="20"/>
-          <w:szCs w:val="20"/>
-          <w:lang w:val="en-US"/>
-        </w:rPr>
-        <w:t>isOccupied</w:t>
-      </w:r>
-      <w:proofErr w:type="spellEnd"/>
-      <w:r>
-        <w:rPr>
-          <w:rFonts w:ascii="Courier New" w:eastAsia="Times New Roman" w:hAnsi="Courier New" w:cs="Courier New"/>
-          <w:color w:val="BCBEC4"/>
-          <w:sz w:val="20"/>
-          <w:szCs w:val="20"/>
-          <w:lang w:val="en-US"/>
-        </w:rPr>
-        <w:t>=</w:t>
-      </w:r>
-      <w:r>
-        <w:rPr>
-          <w:rFonts w:ascii="Courier New" w:eastAsia="Times New Roman" w:hAnsi="Courier New" w:cs="Courier New"/>
-          <w:color w:val="BCBEC4"/>
-          <w:sz w:val="20"/>
-          <w:szCs w:val="20"/>
-        </w:rPr>
-        <w:t>Сдаётся</w:t>
-      </w:r>
-      <w:r>
-        <w:rPr>
-          <w:rFonts w:ascii="Courier New" w:eastAsia="Times New Roman" w:hAnsi="Courier New" w:cs="Courier New"/>
-          <w:color w:val="BCBEC4"/>
-          <w:sz w:val="20"/>
-          <w:szCs w:val="20"/>
-          <w:lang w:val="en-US"/>
-        </w:rPr>
-        <w:t>}</w:t>
-      </w:r>
-      <w:r>
-        <w:rPr>
-          <w:rFonts w:ascii="Courier New" w:eastAsia="Times New Roman" w:hAnsi="Courier New" w:cs="Courier New"/>
-          <w:color w:val="BCBEC4"/>
-          <w:sz w:val="20"/>
-          <w:szCs w:val="20"/>
-          <w:lang w:val="en-US"/>
-        </w:rPr>
-        <w:br/>
-        <w:t>Occupied Apartments:</w:t>
-      </w:r>
-      <w:r>
-        <w:rPr>
-          <w:rFonts w:ascii="Courier New" w:eastAsia="Times New Roman" w:hAnsi="Courier New" w:cs="Courier New"/>
-          <w:color w:val="BCBEC4"/>
-          <w:sz w:val="20"/>
-          <w:szCs w:val="20"/>
-          <w:lang w:val="en-US"/>
-        </w:rPr>
-        <w:br/>
-        <w:t>Apartment{</w:t>
-      </w:r>
-      <w:proofErr w:type="spellStart"/>
-      <w:r>
-        <w:rPr>
-          <w:rFonts w:ascii="Courier New" w:eastAsia="Times New Roman" w:hAnsi="Courier New" w:cs="Courier New"/>
-          <w:color w:val="BCBEC4"/>
-          <w:sz w:val="20"/>
-          <w:szCs w:val="20"/>
-          <w:lang w:val="en-US"/>
-        </w:rPr>
-        <w:t>numberOfRooms</w:t>
-      </w:r>
-      <w:proofErr w:type="spellEnd"/>
-      <w:r>
-        <w:rPr>
-          <w:rFonts w:ascii="Courier New" w:eastAsia="Times New Roman" w:hAnsi="Courier New" w:cs="Courier New"/>
-          <w:color w:val="BCBEC4"/>
-          <w:sz w:val="20"/>
-          <w:szCs w:val="20"/>
-          <w:lang w:val="en-US"/>
-        </w:rPr>
-        <w:t xml:space="preserve">=2, </w:t>
-      </w:r>
-      <w:proofErr w:type="spellStart"/>
-      <w:r>
-        <w:rPr>
-          <w:rFonts w:ascii="Courier New" w:eastAsia="Times New Roman" w:hAnsi="Courier New" w:cs="Courier New"/>
-          <w:color w:val="BCBEC4"/>
-          <w:sz w:val="20"/>
-          <w:szCs w:val="20"/>
-          <w:lang w:val="en-US"/>
-        </w:rPr>
-        <w:t>totalArea</w:t>
-      </w:r>
-      <w:proofErr w:type="spellEnd"/>
-      <w:r>
-        <w:rPr>
-          <w:rFonts w:ascii="Courier New" w:eastAsia="Times New Roman" w:hAnsi="Courier New" w:cs="Courier New"/>
-          <w:color w:val="BCBEC4"/>
-          <w:sz w:val="20"/>
-          <w:szCs w:val="20"/>
-          <w:lang w:val="en-US"/>
-        </w:rPr>
-        <w:t xml:space="preserve">=75.5, floor=3, address='First Street', </w:t>
-      </w:r>
-      <w:proofErr w:type="spellStart"/>
-      <w:r>
-        <w:rPr>
-          <w:rFonts w:ascii="Courier New" w:eastAsia="Times New Roman" w:hAnsi="Courier New" w:cs="Courier New"/>
-          <w:color w:val="BCBEC4"/>
-          <w:sz w:val="20"/>
-          <w:szCs w:val="20"/>
-          <w:lang w:val="en-US"/>
-        </w:rPr>
-        <w:t>rentPrice</w:t>
-      </w:r>
-      <w:proofErr w:type="spellEnd"/>
-      <w:r>
-        <w:rPr>
-          <w:rFonts w:ascii="Courier New" w:eastAsia="Times New Roman" w:hAnsi="Courier New" w:cs="Courier New"/>
-          <w:color w:val="BCBEC4"/>
-          <w:sz w:val="20"/>
-          <w:szCs w:val="20"/>
-          <w:lang w:val="en-US"/>
-        </w:rPr>
-        <w:t xml:space="preserve">=123.0, </w:t>
-      </w:r>
-      <w:proofErr w:type="spellStart"/>
-      <w:r>
-        <w:rPr>
-          <w:rFonts w:ascii="Courier New" w:eastAsia="Times New Roman" w:hAnsi="Courier New" w:cs="Courier New"/>
-          <w:color w:val="BCBEC4"/>
-          <w:sz w:val="20"/>
-          <w:szCs w:val="20"/>
-          <w:lang w:val="en-US"/>
-        </w:rPr>
-        <w:t>isOccupied</w:t>
-      </w:r>
-      <w:proofErr w:type="spellEnd"/>
-      <w:r>
-        <w:rPr>
-          <w:rFonts w:ascii="Courier New" w:eastAsia="Times New Roman" w:hAnsi="Courier New" w:cs="Courier New"/>
-          <w:color w:val="BCBEC4"/>
-          <w:sz w:val="20"/>
-          <w:szCs w:val="20"/>
-          <w:lang w:val="en-US"/>
-        </w:rPr>
-        <w:t>=</w:t>
-      </w:r>
-      <w:r>
-        <w:rPr>
-          <w:rFonts w:ascii="Courier New" w:eastAsia="Times New Roman" w:hAnsi="Courier New" w:cs="Courier New"/>
-          <w:color w:val="BCBEC4"/>
-          <w:sz w:val="20"/>
-          <w:szCs w:val="20"/>
-        </w:rPr>
-        <w:t>Сдана</w:t>
-      </w:r>
-      <w:r>
-        <w:rPr>
-          <w:rFonts w:ascii="Courier New" w:eastAsia="Times New Roman" w:hAnsi="Courier New" w:cs="Courier New"/>
-          <w:color w:val="BCBEC4"/>
-          <w:sz w:val="20"/>
-          <w:szCs w:val="20"/>
-          <w:lang w:val="en-US"/>
-        </w:rPr>
-        <w:t>}</w:t>
-      </w:r>
-      <w:r>
-        <w:rPr>
-          <w:rFonts w:ascii="Courier New" w:eastAsia="Times New Roman" w:hAnsi="Courier New" w:cs="Courier New"/>
-          <w:color w:val="BCBEC4"/>
-          <w:sz w:val="20"/>
-          <w:szCs w:val="20"/>
-          <w:lang w:val="en-US"/>
-        </w:rPr>
-        <w:br/>
-        <w:t>Matching Apartment found: Apartment{</w:t>
-      </w:r>
-      <w:proofErr w:type="spellStart"/>
-      <w:r>
-        <w:rPr>
-          <w:rFonts w:ascii="Courier New" w:eastAsia="Times New Roman" w:hAnsi="Courier New" w:cs="Courier New"/>
-          <w:color w:val="BCBEC4"/>
-          <w:sz w:val="20"/>
-          <w:szCs w:val="20"/>
-          <w:lang w:val="en-US"/>
-        </w:rPr>
-        <w:t>numberOfRooms</w:t>
-      </w:r>
-      <w:proofErr w:type="spellEnd"/>
-      <w:r>
-        <w:rPr>
-          <w:rFonts w:ascii="Courier New" w:eastAsia="Times New Roman" w:hAnsi="Courier New" w:cs="Courier New"/>
-          <w:color w:val="BCBEC4"/>
-          <w:sz w:val="20"/>
-          <w:szCs w:val="20"/>
-          <w:lang w:val="en-US"/>
-        </w:rPr>
-        <w:t xml:space="preserve">=2, </w:t>
-      </w:r>
-      <w:proofErr w:type="spellStart"/>
-      <w:r>
-        <w:rPr>
-          <w:rFonts w:ascii="Courier New" w:eastAsia="Times New Roman" w:hAnsi="Courier New" w:cs="Courier New"/>
-          <w:color w:val="BCBEC4"/>
-          <w:sz w:val="20"/>
-          <w:szCs w:val="20"/>
-          <w:lang w:val="en-US"/>
-        </w:rPr>
-        <w:t>totalArea</w:t>
-      </w:r>
-      <w:proofErr w:type="spellEnd"/>
-      <w:r>
-        <w:rPr>
-          <w:rFonts w:ascii="Courier New" w:eastAsia="Times New Roman" w:hAnsi="Courier New" w:cs="Courier New"/>
-          <w:color w:val="BCBEC4"/>
-          <w:sz w:val="20"/>
-          <w:szCs w:val="20"/>
-          <w:lang w:val="en-US"/>
-        </w:rPr>
-        <w:t xml:space="preserve">=80.0, floor=3, address='Pine Road', </w:t>
-      </w:r>
-      <w:proofErr w:type="spellStart"/>
-      <w:r>
-        <w:rPr>
-          <w:rFonts w:ascii="Courier New" w:eastAsia="Times New Roman" w:hAnsi="Courier New" w:cs="Courier New"/>
-          <w:color w:val="BCBEC4"/>
-          <w:sz w:val="20"/>
-          <w:szCs w:val="20"/>
-          <w:lang w:val="en-US"/>
-        </w:rPr>
-        <w:t>rentPrice</w:t>
-      </w:r>
-      <w:proofErr w:type="spellEnd"/>
-      <w:r>
-        <w:rPr>
-          <w:rFonts w:ascii="Courier New" w:eastAsia="Times New Roman" w:hAnsi="Courier New" w:cs="Courier New"/>
-          <w:color w:val="BCBEC4"/>
-          <w:sz w:val="20"/>
-          <w:szCs w:val="20"/>
-          <w:lang w:val="en-US"/>
-        </w:rPr>
-        <w:t xml:space="preserve">=102.0, </w:t>
-      </w:r>
-      <w:proofErr w:type="spellStart"/>
-      <w:r>
-        <w:rPr>
-          <w:rFonts w:ascii="Courier New" w:eastAsia="Times New Roman" w:hAnsi="Courier New" w:cs="Courier New"/>
-          <w:color w:val="BCBEC4"/>
-          <w:sz w:val="20"/>
-          <w:szCs w:val="20"/>
-          <w:lang w:val="en-US"/>
-        </w:rPr>
-        <w:t>isOccupied</w:t>
-      </w:r>
-      <w:proofErr w:type="spellEnd"/>
-      <w:r>
-        <w:rPr>
-          <w:rFonts w:ascii="Courier New" w:eastAsia="Times New Roman" w:hAnsi="Courier New" w:cs="Courier New"/>
-          <w:color w:val="BCBEC4"/>
-          <w:sz w:val="20"/>
-          <w:szCs w:val="20"/>
-          <w:lang w:val="en-US"/>
-        </w:rPr>
-        <w:t>=</w:t>
-      </w:r>
-      <w:r>
-        <w:rPr>
-          <w:rFonts w:ascii="Courier New" w:eastAsia="Times New Roman" w:hAnsi="Courier New" w:cs="Courier New"/>
-          <w:color w:val="BCBEC4"/>
-          <w:sz w:val="20"/>
-          <w:szCs w:val="20"/>
-        </w:rPr>
-        <w:t>Сдаётся</w:t>
-      </w:r>
-      <w:r>
-        <w:rPr>
-          <w:rFonts w:ascii="Courier New" w:eastAsia="Times New Roman" w:hAnsi="Courier New" w:cs="Courier New"/>
-          <w:color w:val="BCBEC4"/>
-          <w:sz w:val="20"/>
-          <w:szCs w:val="20"/>
-          <w:lang w:val="en-US"/>
-        </w:rPr>
-        <w:t>}</w:t>
-      </w:r>
-      <w:r>
-        <w:rPr>
-          <w:rFonts w:ascii="Courier New" w:eastAsia="Times New Roman" w:hAnsi="Courier New" w:cs="Courier New"/>
-          <w:color w:val="BCBEC4"/>
-          <w:sz w:val="20"/>
-          <w:szCs w:val="20"/>
-          <w:lang w:val="en-US"/>
-        </w:rPr>
-        <w:br/>
-        <w:t>Matching Apartment found: Apartment{</w:t>
-      </w:r>
-      <w:proofErr w:type="spellStart"/>
-      <w:r>
-        <w:rPr>
-          <w:rFonts w:ascii="Courier New" w:eastAsia="Times New Roman" w:hAnsi="Courier New" w:cs="Courier New"/>
-          <w:color w:val="BCBEC4"/>
-          <w:sz w:val="20"/>
-          <w:szCs w:val="20"/>
-          <w:lang w:val="en-US"/>
-        </w:rPr>
-        <w:t>numberOfRooms</w:t>
-      </w:r>
-      <w:proofErr w:type="spellEnd"/>
-      <w:r>
-        <w:rPr>
-          <w:rFonts w:ascii="Courier New" w:eastAsia="Times New Roman" w:hAnsi="Courier New" w:cs="Courier New"/>
-          <w:color w:val="BCBEC4"/>
-          <w:sz w:val="20"/>
-          <w:szCs w:val="20"/>
-          <w:lang w:val="en-US"/>
-        </w:rPr>
-        <w:t xml:space="preserve">=2, </w:t>
-      </w:r>
-      <w:proofErr w:type="spellStart"/>
-      <w:r>
-        <w:rPr>
-          <w:rFonts w:ascii="Courier New" w:eastAsia="Times New Roman" w:hAnsi="Courier New" w:cs="Courier New"/>
-          <w:color w:val="BCBEC4"/>
-          <w:sz w:val="20"/>
-          <w:szCs w:val="20"/>
-          <w:lang w:val="en-US"/>
-        </w:rPr>
-        <w:t>totalArea</w:t>
-      </w:r>
-      <w:proofErr w:type="spellEnd"/>
-      <w:r>
-        <w:rPr>
-          <w:rFonts w:ascii="Courier New" w:eastAsia="Times New Roman" w:hAnsi="Courier New" w:cs="Courier New"/>
-          <w:color w:val="BCBEC4"/>
-          <w:sz w:val="20"/>
-          <w:szCs w:val="20"/>
-          <w:lang w:val="en-US"/>
-        </w:rPr>
-        <w:t xml:space="preserve">=80.0, floor=4, address='Pine Road', </w:t>
-      </w:r>
-      <w:proofErr w:type="spellStart"/>
-      <w:r>
-        <w:rPr>
-          <w:rFonts w:ascii="Courier New" w:eastAsia="Times New Roman" w:hAnsi="Courier New" w:cs="Courier New"/>
-          <w:color w:val="BCBEC4"/>
-          <w:sz w:val="20"/>
-          <w:szCs w:val="20"/>
-          <w:lang w:val="en-US"/>
-        </w:rPr>
-        <w:t>rentPrice</w:t>
-      </w:r>
-      <w:proofErr w:type="spellEnd"/>
-      <w:r>
-        <w:rPr>
-          <w:rFonts w:ascii="Courier New" w:eastAsia="Times New Roman" w:hAnsi="Courier New" w:cs="Courier New"/>
-          <w:color w:val="BCBEC4"/>
-          <w:sz w:val="20"/>
-          <w:szCs w:val="20"/>
-          <w:lang w:val="en-US"/>
-        </w:rPr>
-        <w:t xml:space="preserve">=101.0, </w:t>
-      </w:r>
-      <w:proofErr w:type="spellStart"/>
-      <w:r>
-        <w:rPr>
-          <w:rFonts w:ascii="Courier New" w:eastAsia="Times New Roman" w:hAnsi="Courier New" w:cs="Courier New"/>
-          <w:color w:val="BCBEC4"/>
-          <w:sz w:val="20"/>
-          <w:szCs w:val="20"/>
-          <w:lang w:val="en-US"/>
-        </w:rPr>
-        <w:t>isOccupied</w:t>
-      </w:r>
-      <w:proofErr w:type="spellEnd"/>
-      <w:r>
-        <w:rPr>
-          <w:rFonts w:ascii="Courier New" w:eastAsia="Times New Roman" w:hAnsi="Courier New" w:cs="Courier New"/>
-          <w:color w:val="BCBEC4"/>
-          <w:sz w:val="20"/>
-          <w:szCs w:val="20"/>
-          <w:lang w:val="en-US"/>
-        </w:rPr>
-        <w:t>=</w:t>
-      </w:r>
-      <w:r>
-        <w:rPr>
-          <w:rFonts w:ascii="Courier New" w:eastAsia="Times New Roman" w:hAnsi="Courier New" w:cs="Courier New"/>
-          <w:color w:val="BCBEC4"/>
-          <w:sz w:val="20"/>
-          <w:szCs w:val="20"/>
-        </w:rPr>
-        <w:t>Сдаётся</w:t>
-      </w:r>
-      <w:r>
-        <w:rPr>
-          <w:rFonts w:ascii="Courier New" w:eastAsia="Times New Roman" w:hAnsi="Courier New" w:cs="Courier New"/>
-          <w:color w:val="BCBEC4"/>
-          <w:sz w:val="20"/>
-          <w:szCs w:val="20"/>
-          <w:lang w:val="en-US"/>
-        </w:rPr>
-        <w:t>}</w:t>
-      </w:r>
-      <w:r>
-        <w:rPr>
-          <w:rFonts w:ascii="Courier New" w:eastAsia="Times New Roman" w:hAnsi="Courier New" w:cs="Courier New"/>
-          <w:color w:val="BCBEC4"/>
-          <w:sz w:val="20"/>
-          <w:szCs w:val="20"/>
-          <w:lang w:val="en-US"/>
-        </w:rPr>
-        <w:br/>
-        <w:t>Apartments with 2 rooms: [Apartment{</w:t>
-      </w:r>
-      <w:proofErr w:type="spellStart"/>
-      <w:r>
-        <w:rPr>
-          <w:rFonts w:ascii="Courier New" w:eastAsia="Times New Roman" w:hAnsi="Courier New" w:cs="Courier New"/>
-          <w:color w:val="BCBEC4"/>
-          <w:sz w:val="20"/>
-          <w:szCs w:val="20"/>
-          <w:lang w:val="en-US"/>
-        </w:rPr>
-        <w:t>numberOfRooms</w:t>
-      </w:r>
-      <w:proofErr w:type="spellEnd"/>
-      <w:r>
-        <w:rPr>
-          <w:rFonts w:ascii="Courier New" w:eastAsia="Times New Roman" w:hAnsi="Courier New" w:cs="Courier New"/>
-          <w:color w:val="BCBEC4"/>
-          <w:sz w:val="20"/>
-          <w:szCs w:val="20"/>
-          <w:lang w:val="en-US"/>
-        </w:rPr>
-        <w:t xml:space="preserve">=2, </w:t>
-      </w:r>
-      <w:proofErr w:type="spellStart"/>
-      <w:r>
-        <w:rPr>
-          <w:rFonts w:ascii="Courier New" w:eastAsia="Times New Roman" w:hAnsi="Courier New" w:cs="Courier New"/>
-          <w:color w:val="BCBEC4"/>
-          <w:sz w:val="20"/>
-          <w:szCs w:val="20"/>
-          <w:lang w:val="en-US"/>
-        </w:rPr>
-        <w:t>totalArea</w:t>
-      </w:r>
-      <w:proofErr w:type="spellEnd"/>
-      <w:r>
-        <w:rPr>
-          <w:rFonts w:ascii="Courier New" w:eastAsia="Times New Roman" w:hAnsi="Courier New" w:cs="Courier New"/>
-          <w:color w:val="BCBEC4"/>
-          <w:sz w:val="20"/>
-          <w:szCs w:val="20"/>
-          <w:lang w:val="en-US"/>
-        </w:rPr>
-        <w:t xml:space="preserve">=80.0, floor=4, address='Pine Road', </w:t>
-      </w:r>
-      <w:proofErr w:type="spellStart"/>
-      <w:r>
-        <w:rPr>
-          <w:rFonts w:ascii="Courier New" w:eastAsia="Times New Roman" w:hAnsi="Courier New" w:cs="Courier New"/>
-          <w:color w:val="BCBEC4"/>
-          <w:sz w:val="20"/>
-          <w:szCs w:val="20"/>
-          <w:lang w:val="en-US"/>
-        </w:rPr>
-        <w:t>rentPrice</w:t>
-      </w:r>
-      <w:proofErr w:type="spellEnd"/>
-      <w:r>
-        <w:rPr>
-          <w:rFonts w:ascii="Courier New" w:eastAsia="Times New Roman" w:hAnsi="Courier New" w:cs="Courier New"/>
-          <w:color w:val="BCBEC4"/>
-          <w:sz w:val="20"/>
-          <w:szCs w:val="20"/>
-          <w:lang w:val="en-US"/>
-        </w:rPr>
-        <w:t xml:space="preserve">=101.0, </w:t>
-      </w:r>
-      <w:proofErr w:type="spellStart"/>
-      <w:r>
-        <w:rPr>
-          <w:rFonts w:ascii="Courier New" w:eastAsia="Times New Roman" w:hAnsi="Courier New" w:cs="Courier New"/>
-          <w:color w:val="BCBEC4"/>
-          <w:sz w:val="20"/>
-          <w:szCs w:val="20"/>
-          <w:lang w:val="en-US"/>
-        </w:rPr>
-        <w:t>isOccupied</w:t>
-      </w:r>
-      <w:proofErr w:type="spellEnd"/>
-      <w:r>
-        <w:rPr>
-          <w:rFonts w:ascii="Courier New" w:eastAsia="Times New Roman" w:hAnsi="Courier New" w:cs="Courier New"/>
-          <w:color w:val="BCBEC4"/>
-          <w:sz w:val="20"/>
-          <w:szCs w:val="20"/>
-          <w:lang w:val="en-US"/>
-        </w:rPr>
-        <w:t>=</w:t>
-      </w:r>
-      <w:r>
-        <w:rPr>
-          <w:rFonts w:ascii="Courier New" w:eastAsia="Times New Roman" w:hAnsi="Courier New" w:cs="Courier New"/>
-          <w:color w:val="BCBEC4"/>
-          <w:sz w:val="20"/>
-          <w:szCs w:val="20"/>
-        </w:rPr>
-        <w:t>Сдаётся</w:t>
-      </w:r>
-      <w:r>
-        <w:rPr>
-          <w:rFonts w:ascii="Courier New" w:eastAsia="Times New Roman" w:hAnsi="Courier New" w:cs="Courier New"/>
-          <w:color w:val="BCBEC4"/>
-          <w:sz w:val="20"/>
-          <w:szCs w:val="20"/>
-          <w:lang w:val="en-US"/>
-        </w:rPr>
-        <w:t>}, Apartment{</w:t>
-      </w:r>
-      <w:proofErr w:type="spellStart"/>
-      <w:r>
-        <w:rPr>
-          <w:rFonts w:ascii="Courier New" w:eastAsia="Times New Roman" w:hAnsi="Courier New" w:cs="Courier New"/>
-          <w:color w:val="BCBEC4"/>
-          <w:sz w:val="20"/>
-          <w:szCs w:val="20"/>
-          <w:lang w:val="en-US"/>
-        </w:rPr>
-        <w:t>numberOfRooms</w:t>
-      </w:r>
-      <w:proofErr w:type="spellEnd"/>
-      <w:r>
-        <w:rPr>
-          <w:rFonts w:ascii="Courier New" w:eastAsia="Times New Roman" w:hAnsi="Courier New" w:cs="Courier New"/>
-          <w:color w:val="BCBEC4"/>
-          <w:sz w:val="20"/>
-          <w:szCs w:val="20"/>
-          <w:lang w:val="en-US"/>
-        </w:rPr>
-        <w:t xml:space="preserve">=2, </w:t>
-      </w:r>
-      <w:proofErr w:type="spellStart"/>
-      <w:r>
-        <w:rPr>
-          <w:rFonts w:ascii="Courier New" w:eastAsia="Times New Roman" w:hAnsi="Courier New" w:cs="Courier New"/>
-          <w:color w:val="BCBEC4"/>
-          <w:sz w:val="20"/>
-          <w:szCs w:val="20"/>
-          <w:lang w:val="en-US"/>
-        </w:rPr>
-        <w:t>totalArea</w:t>
-      </w:r>
-      <w:proofErr w:type="spellEnd"/>
-      <w:r>
-        <w:rPr>
-          <w:rFonts w:ascii="Courier New" w:eastAsia="Times New Roman" w:hAnsi="Courier New" w:cs="Courier New"/>
-          <w:color w:val="BCBEC4"/>
-          <w:sz w:val="20"/>
-          <w:szCs w:val="20"/>
-          <w:lang w:val="en-US"/>
-        </w:rPr>
-        <w:t xml:space="preserve">=80.0, floor=3, address='Pine Road', </w:t>
-      </w:r>
-      <w:proofErr w:type="spellStart"/>
-      <w:r>
-        <w:rPr>
-          <w:rFonts w:ascii="Courier New" w:eastAsia="Times New Roman" w:hAnsi="Courier New" w:cs="Courier New"/>
-          <w:color w:val="BCBEC4"/>
-          <w:sz w:val="20"/>
-          <w:szCs w:val="20"/>
-          <w:lang w:val="en-US"/>
-        </w:rPr>
-        <w:lastRenderedPageBreak/>
-        <w:t>rentPrice</w:t>
-      </w:r>
-      <w:proofErr w:type="spellEnd"/>
-      <w:r>
-        <w:rPr>
-          <w:rFonts w:ascii="Courier New" w:eastAsia="Times New Roman" w:hAnsi="Courier New" w:cs="Courier New"/>
-          <w:color w:val="BCBEC4"/>
-          <w:sz w:val="20"/>
-          <w:szCs w:val="20"/>
-          <w:lang w:val="en-US"/>
-        </w:rPr>
-        <w:t xml:space="preserve">=102.0, </w:t>
-      </w:r>
-      <w:proofErr w:type="spellStart"/>
-      <w:r>
-        <w:rPr>
-          <w:rFonts w:ascii="Courier New" w:eastAsia="Times New Roman" w:hAnsi="Courier New" w:cs="Courier New"/>
-          <w:color w:val="BCBEC4"/>
-          <w:sz w:val="20"/>
-          <w:szCs w:val="20"/>
-          <w:lang w:val="en-US"/>
-        </w:rPr>
-        <w:t>isOccupied</w:t>
-      </w:r>
-      <w:proofErr w:type="spellEnd"/>
-      <w:r>
-        <w:rPr>
-          <w:rFonts w:ascii="Courier New" w:eastAsia="Times New Roman" w:hAnsi="Courier New" w:cs="Courier New"/>
-          <w:color w:val="BCBEC4"/>
-          <w:sz w:val="20"/>
-          <w:szCs w:val="20"/>
-          <w:lang w:val="en-US"/>
-        </w:rPr>
-        <w:t>=</w:t>
-      </w:r>
-      <w:r>
-        <w:rPr>
-          <w:rFonts w:ascii="Courier New" w:eastAsia="Times New Roman" w:hAnsi="Courier New" w:cs="Courier New"/>
-          <w:color w:val="BCBEC4"/>
-          <w:sz w:val="20"/>
-          <w:szCs w:val="20"/>
-        </w:rPr>
-        <w:t>Сдаётся</w:t>
-      </w:r>
-      <w:r>
-        <w:rPr>
-          <w:rFonts w:ascii="Courier New" w:eastAsia="Times New Roman" w:hAnsi="Courier New" w:cs="Courier New"/>
-          <w:color w:val="BCBEC4"/>
-          <w:sz w:val="20"/>
-          <w:szCs w:val="20"/>
-          <w:lang w:val="en-US"/>
-        </w:rPr>
-        <w:t>}, Apartment{</w:t>
-      </w:r>
-      <w:proofErr w:type="spellStart"/>
-      <w:r>
-        <w:rPr>
-          <w:rFonts w:ascii="Courier New" w:eastAsia="Times New Roman" w:hAnsi="Courier New" w:cs="Courier New"/>
-          <w:color w:val="BCBEC4"/>
-          <w:sz w:val="20"/>
-          <w:szCs w:val="20"/>
-          <w:lang w:val="en-US"/>
-        </w:rPr>
-        <w:t>numberOfRooms</w:t>
-      </w:r>
-      <w:proofErr w:type="spellEnd"/>
-      <w:r>
-        <w:rPr>
-          <w:rFonts w:ascii="Courier New" w:eastAsia="Times New Roman" w:hAnsi="Courier New" w:cs="Courier New"/>
-          <w:color w:val="BCBEC4"/>
-          <w:sz w:val="20"/>
-          <w:szCs w:val="20"/>
-          <w:lang w:val="en-US"/>
-        </w:rPr>
-        <w:t xml:space="preserve">=2, </w:t>
-      </w:r>
-      <w:proofErr w:type="spellStart"/>
-      <w:r>
-        <w:rPr>
-          <w:rFonts w:ascii="Courier New" w:eastAsia="Times New Roman" w:hAnsi="Courier New" w:cs="Courier New"/>
-          <w:color w:val="BCBEC4"/>
-          <w:sz w:val="20"/>
-          <w:szCs w:val="20"/>
-          <w:lang w:val="en-US"/>
-        </w:rPr>
-        <w:t>totalArea</w:t>
-      </w:r>
-      <w:proofErr w:type="spellEnd"/>
-      <w:r>
-        <w:rPr>
-          <w:rFonts w:ascii="Courier New" w:eastAsia="Times New Roman" w:hAnsi="Courier New" w:cs="Courier New"/>
-          <w:color w:val="BCBEC4"/>
-          <w:sz w:val="20"/>
-          <w:szCs w:val="20"/>
-          <w:lang w:val="en-US"/>
-        </w:rPr>
-        <w:t xml:space="preserve">=80.0, floor=6, address='Pine Road', </w:t>
-      </w:r>
-      <w:proofErr w:type="spellStart"/>
-      <w:r>
-        <w:rPr>
-          <w:rFonts w:ascii="Courier New" w:eastAsia="Times New Roman" w:hAnsi="Courier New" w:cs="Courier New"/>
-          <w:color w:val="BCBEC4"/>
-          <w:sz w:val="20"/>
-          <w:szCs w:val="20"/>
-          <w:lang w:val="en-US"/>
-        </w:rPr>
-        <w:t>rentPrice</w:t>
-      </w:r>
-      <w:proofErr w:type="spellEnd"/>
-      <w:r>
-        <w:rPr>
-          <w:rFonts w:ascii="Courier New" w:eastAsia="Times New Roman" w:hAnsi="Courier New" w:cs="Courier New"/>
-          <w:color w:val="BCBEC4"/>
-          <w:sz w:val="20"/>
-          <w:szCs w:val="20"/>
-          <w:lang w:val="en-US"/>
-        </w:rPr>
-        <w:t xml:space="preserve">=102.0, </w:t>
-      </w:r>
-      <w:proofErr w:type="spellStart"/>
-      <w:r>
-        <w:rPr>
-          <w:rFonts w:ascii="Courier New" w:eastAsia="Times New Roman" w:hAnsi="Courier New" w:cs="Courier New"/>
-          <w:color w:val="BCBEC4"/>
-          <w:sz w:val="20"/>
-          <w:szCs w:val="20"/>
-          <w:lang w:val="en-US"/>
-        </w:rPr>
-        <w:t>isOccupied</w:t>
-      </w:r>
-      <w:proofErr w:type="spellEnd"/>
-      <w:r>
-        <w:rPr>
-          <w:rFonts w:ascii="Courier New" w:eastAsia="Times New Roman" w:hAnsi="Courier New" w:cs="Courier New"/>
-          <w:color w:val="BCBEC4"/>
-          <w:sz w:val="20"/>
-          <w:szCs w:val="20"/>
-          <w:lang w:val="en-US"/>
-        </w:rPr>
-        <w:t>=</w:t>
-      </w:r>
-      <w:r>
-        <w:rPr>
-          <w:rFonts w:ascii="Courier New" w:eastAsia="Times New Roman" w:hAnsi="Courier New" w:cs="Courier New"/>
-          <w:color w:val="BCBEC4"/>
-          <w:sz w:val="20"/>
-          <w:szCs w:val="20"/>
-        </w:rPr>
-        <w:t>Сдаётся</w:t>
-      </w:r>
-      <w:r>
-        <w:rPr>
-          <w:rFonts w:ascii="Courier New" w:eastAsia="Times New Roman" w:hAnsi="Courier New" w:cs="Courier New"/>
-          <w:color w:val="BCBEC4"/>
-          <w:sz w:val="20"/>
-          <w:szCs w:val="20"/>
-          <w:lang w:val="en-US"/>
-        </w:rPr>
         <w:t>}]</w:t>
-      </w:r>
-      <w:r>
-        <w:rPr>
-          <w:rFonts w:ascii="Courier New" w:eastAsia="Times New Roman" w:hAnsi="Courier New" w:cs="Courier New"/>
-          <w:color w:val="BCBEC4"/>
-          <w:sz w:val="20"/>
-          <w:szCs w:val="20"/>
-          <w:lang w:val="en-US"/>
-        </w:rPr>
-        <w:br/>
-        <w:t>Apartments with 2 rooms and floor between 1 and 5: [Apartment{</w:t>
-      </w:r>
-      <w:proofErr w:type="spellStart"/>
-      <w:r>
-        <w:rPr>
-          <w:rFonts w:ascii="Courier New" w:eastAsia="Times New Roman" w:hAnsi="Courier New" w:cs="Courier New"/>
-          <w:color w:val="BCBEC4"/>
-          <w:sz w:val="20"/>
-          <w:szCs w:val="20"/>
-          <w:lang w:val="en-US"/>
-        </w:rPr>
-        <w:t>numberOfRooms</w:t>
-      </w:r>
-      <w:proofErr w:type="spellEnd"/>
-      <w:r>
-        <w:rPr>
-          <w:rFonts w:ascii="Courier New" w:eastAsia="Times New Roman" w:hAnsi="Courier New" w:cs="Courier New"/>
-          <w:color w:val="BCBEC4"/>
-          <w:sz w:val="20"/>
-          <w:szCs w:val="20"/>
-          <w:lang w:val="en-US"/>
-        </w:rPr>
-        <w:t xml:space="preserve">=2, </w:t>
-      </w:r>
-      <w:proofErr w:type="spellStart"/>
-      <w:r>
-        <w:rPr>
-          <w:rFonts w:ascii="Courier New" w:eastAsia="Times New Roman" w:hAnsi="Courier New" w:cs="Courier New"/>
-          <w:color w:val="BCBEC4"/>
-          <w:sz w:val="20"/>
-          <w:szCs w:val="20"/>
-          <w:lang w:val="en-US"/>
-        </w:rPr>
-        <w:t>totalArea</w:t>
-      </w:r>
-      <w:proofErr w:type="spellEnd"/>
-      <w:r>
-        <w:rPr>
-          <w:rFonts w:ascii="Courier New" w:eastAsia="Times New Roman" w:hAnsi="Courier New" w:cs="Courier New"/>
-          <w:color w:val="BCBEC4"/>
-          <w:sz w:val="20"/>
-          <w:szCs w:val="20"/>
-          <w:lang w:val="en-US"/>
-        </w:rPr>
-        <w:t xml:space="preserve">=80.0, floor=4, address='Pine Road', </w:t>
-      </w:r>
-      <w:proofErr w:type="spellStart"/>
-      <w:r>
-        <w:rPr>
-          <w:rFonts w:ascii="Courier New" w:eastAsia="Times New Roman" w:hAnsi="Courier New" w:cs="Courier New"/>
-          <w:color w:val="BCBEC4"/>
-          <w:sz w:val="20"/>
-          <w:szCs w:val="20"/>
-          <w:lang w:val="en-US"/>
-        </w:rPr>
-        <w:t>rentPrice</w:t>
-      </w:r>
-      <w:proofErr w:type="spellEnd"/>
-      <w:r>
-        <w:rPr>
-          <w:rFonts w:ascii="Courier New" w:eastAsia="Times New Roman" w:hAnsi="Courier New" w:cs="Courier New"/>
-          <w:color w:val="BCBEC4"/>
-          <w:sz w:val="20"/>
-          <w:szCs w:val="20"/>
-          <w:lang w:val="en-US"/>
-        </w:rPr>
-        <w:t xml:space="preserve">=101.0, </w:t>
-      </w:r>
-      <w:proofErr w:type="spellStart"/>
-      <w:r>
-        <w:rPr>
-          <w:rFonts w:ascii="Courier New" w:eastAsia="Times New Roman" w:hAnsi="Courier New" w:cs="Courier New"/>
-          <w:color w:val="BCBEC4"/>
-          <w:sz w:val="20"/>
-          <w:szCs w:val="20"/>
-          <w:lang w:val="en-US"/>
-        </w:rPr>
-        <w:t>isOccupied</w:t>
-      </w:r>
-      <w:proofErr w:type="spellEnd"/>
-      <w:r>
-        <w:rPr>
-          <w:rFonts w:ascii="Courier New" w:eastAsia="Times New Roman" w:hAnsi="Courier New" w:cs="Courier New"/>
-          <w:color w:val="BCBEC4"/>
-          <w:sz w:val="20"/>
-          <w:szCs w:val="20"/>
-          <w:lang w:val="en-US"/>
-        </w:rPr>
-        <w:t>=</w:t>
-      </w:r>
-      <w:r>
-        <w:rPr>
-          <w:rFonts w:ascii="Courier New" w:eastAsia="Times New Roman" w:hAnsi="Courier New" w:cs="Courier New"/>
-          <w:color w:val="BCBEC4"/>
-          <w:sz w:val="20"/>
-          <w:szCs w:val="20"/>
-        </w:rPr>
-        <w:t>Сдаётся</w:t>
-      </w:r>
-      <w:r>
-        <w:rPr>
-          <w:rFonts w:ascii="Courier New" w:eastAsia="Times New Roman" w:hAnsi="Courier New" w:cs="Courier New"/>
-          <w:color w:val="BCBEC4"/>
-          <w:sz w:val="20"/>
-          <w:szCs w:val="20"/>
-          <w:lang w:val="en-US"/>
-        </w:rPr>
-        <w:t>}, Apartment{</w:t>
-      </w:r>
-      <w:proofErr w:type="spellStart"/>
-      <w:r>
-        <w:rPr>
-          <w:rFonts w:ascii="Courier New" w:eastAsia="Times New Roman" w:hAnsi="Courier New" w:cs="Courier New"/>
-          <w:color w:val="BCBEC4"/>
-          <w:sz w:val="20"/>
-          <w:szCs w:val="20"/>
-          <w:lang w:val="en-US"/>
-        </w:rPr>
-        <w:t>numberOfRooms</w:t>
-      </w:r>
-      <w:proofErr w:type="spellEnd"/>
-      <w:r>
-        <w:rPr>
-          <w:rFonts w:ascii="Courier New" w:eastAsia="Times New Roman" w:hAnsi="Courier New" w:cs="Courier New"/>
-          <w:color w:val="BCBEC4"/>
-          <w:sz w:val="20"/>
-          <w:szCs w:val="20"/>
-          <w:lang w:val="en-US"/>
-        </w:rPr>
-        <w:t xml:space="preserve">=2, </w:t>
-      </w:r>
-      <w:proofErr w:type="spellStart"/>
-      <w:r>
-        <w:rPr>
-          <w:rFonts w:ascii="Courier New" w:eastAsia="Times New Roman" w:hAnsi="Courier New" w:cs="Courier New"/>
-          <w:color w:val="BCBEC4"/>
-          <w:sz w:val="20"/>
-          <w:szCs w:val="20"/>
-          <w:lang w:val="en-US"/>
-        </w:rPr>
-        <w:t>totalArea</w:t>
-      </w:r>
-      <w:proofErr w:type="spellEnd"/>
-      <w:r>
-        <w:rPr>
-          <w:rFonts w:ascii="Courier New" w:eastAsia="Times New Roman" w:hAnsi="Courier New" w:cs="Courier New"/>
-          <w:color w:val="BCBEC4"/>
-          <w:sz w:val="20"/>
-          <w:szCs w:val="20"/>
-          <w:lang w:val="en-US"/>
-        </w:rPr>
-        <w:t xml:space="preserve">=80.0, floor=3, address='Pine Road', </w:t>
-      </w:r>
-      <w:proofErr w:type="spellStart"/>
-      <w:r>
-        <w:rPr>
-          <w:rFonts w:ascii="Courier New" w:eastAsia="Times New Roman" w:hAnsi="Courier New" w:cs="Courier New"/>
-          <w:color w:val="BCBEC4"/>
-          <w:sz w:val="20"/>
-          <w:szCs w:val="20"/>
-          <w:lang w:val="en-US"/>
-        </w:rPr>
-        <w:t>rentPrice</w:t>
-      </w:r>
-      <w:proofErr w:type="spellEnd"/>
-      <w:r>
-        <w:rPr>
-          <w:rFonts w:ascii="Courier New" w:eastAsia="Times New Roman" w:hAnsi="Courier New" w:cs="Courier New"/>
-          <w:color w:val="BCBEC4"/>
-          <w:sz w:val="20"/>
-          <w:szCs w:val="20"/>
-          <w:lang w:val="en-US"/>
-        </w:rPr>
-        <w:t xml:space="preserve">=102.0, </w:t>
-      </w:r>
-      <w:proofErr w:type="spellStart"/>
-      <w:r>
-        <w:rPr>
-          <w:rFonts w:ascii="Courier New" w:eastAsia="Times New Roman" w:hAnsi="Courier New" w:cs="Courier New"/>
-          <w:color w:val="BCBEC4"/>
-          <w:sz w:val="20"/>
-          <w:szCs w:val="20"/>
-          <w:lang w:val="en-US"/>
-        </w:rPr>
-        <w:t>isOccupied</w:t>
-      </w:r>
-      <w:proofErr w:type="spellEnd"/>
-      <w:r>
-        <w:rPr>
-          <w:rFonts w:ascii="Courier New" w:eastAsia="Times New Roman" w:hAnsi="Courier New" w:cs="Courier New"/>
-          <w:color w:val="BCBEC4"/>
-          <w:sz w:val="20"/>
-          <w:szCs w:val="20"/>
-          <w:lang w:val="en-US"/>
-        </w:rPr>
-        <w:t>=</w:t>
-      </w:r>
-      <w:r>
-        <w:rPr>
-          <w:rFonts w:ascii="Courier New" w:eastAsia="Times New Roman" w:hAnsi="Courier New" w:cs="Courier New"/>
-          <w:color w:val="BCBEC4"/>
-          <w:sz w:val="20"/>
-          <w:szCs w:val="20"/>
-        </w:rPr>
-        <w:t>Сдаётся</w:t>
-      </w:r>
-      <w:r>
-        <w:rPr>
-          <w:rFonts w:ascii="Courier New" w:eastAsia="Times New Roman" w:hAnsi="Courier New" w:cs="Courier New"/>
-          <w:color w:val="BCBEC4"/>
-          <w:sz w:val="20"/>
-          <w:szCs w:val="20"/>
-          <w:lang w:val="en-US"/>
-        </w:rPr>
-        <w:t>}]</w:t>
-      </w:r>
-      <w:r>
-        <w:rPr>
-          <w:rFonts w:ascii="Courier New" w:eastAsia="Times New Roman" w:hAnsi="Courier New" w:cs="Courier New"/>
-          <w:color w:val="BCBEC4"/>
-          <w:sz w:val="20"/>
-          <w:szCs w:val="20"/>
-          <w:lang w:val="en-US"/>
-        </w:rPr>
-        <w:br/>
-        <w:t>Apartments with area greater than 80: [Apartment{</w:t>
-      </w:r>
-      <w:proofErr w:type="spellStart"/>
-      <w:r>
-        <w:rPr>
-          <w:rFonts w:ascii="Courier New" w:eastAsia="Times New Roman" w:hAnsi="Courier New" w:cs="Courier New"/>
-          <w:color w:val="BCBEC4"/>
-          <w:sz w:val="20"/>
-          <w:szCs w:val="20"/>
-          <w:lang w:val="en-US"/>
-        </w:rPr>
-        <w:t>numberOfRooms</w:t>
-      </w:r>
-      <w:proofErr w:type="spellEnd"/>
-      <w:r>
-        <w:rPr>
-          <w:rFonts w:ascii="Courier New" w:eastAsia="Times New Roman" w:hAnsi="Courier New" w:cs="Courier New"/>
-          <w:color w:val="BCBEC4"/>
-          <w:sz w:val="20"/>
-          <w:szCs w:val="20"/>
-          <w:lang w:val="en-US"/>
-        </w:rPr>
-        <w:t xml:space="preserve">=3, </w:t>
-      </w:r>
-      <w:proofErr w:type="spellStart"/>
-      <w:r>
-        <w:rPr>
-          <w:rFonts w:ascii="Courier New" w:eastAsia="Times New Roman" w:hAnsi="Courier New" w:cs="Courier New"/>
-          <w:color w:val="BCBEC4"/>
-          <w:sz w:val="20"/>
-          <w:szCs w:val="20"/>
-          <w:lang w:val="en-US"/>
-        </w:rPr>
-        <w:t>totalArea</w:t>
-      </w:r>
-      <w:proofErr w:type="spellEnd"/>
-      <w:r>
-        <w:rPr>
-          <w:rFonts w:ascii="Courier New" w:eastAsia="Times New Roman" w:hAnsi="Courier New" w:cs="Courier New"/>
-          <w:color w:val="BCBEC4"/>
-          <w:sz w:val="20"/>
-          <w:szCs w:val="20"/>
-          <w:lang w:val="en-US"/>
-        </w:rPr>
-        <w:t xml:space="preserve">=90.0, floor=5, address='Oak Avenue', </w:t>
-      </w:r>
-      <w:proofErr w:type="spellStart"/>
-      <w:r>
-        <w:rPr>
-          <w:rFonts w:ascii="Courier New" w:eastAsia="Times New Roman" w:hAnsi="Courier New" w:cs="Courier New"/>
-          <w:color w:val="BCBEC4"/>
-          <w:sz w:val="20"/>
-          <w:szCs w:val="20"/>
-          <w:lang w:val="en-US"/>
-        </w:rPr>
-        <w:t>rentPrice</w:t>
-      </w:r>
-      <w:proofErr w:type="spellEnd"/>
-      <w:r>
-        <w:rPr>
-          <w:rFonts w:ascii="Courier New" w:eastAsia="Times New Roman" w:hAnsi="Courier New" w:cs="Courier New"/>
-          <w:color w:val="BCBEC4"/>
-          <w:sz w:val="20"/>
-          <w:szCs w:val="20"/>
-          <w:lang w:val="en-US"/>
-        </w:rPr>
-        <w:t xml:space="preserve">=456.0, </w:t>
-      </w:r>
-      <w:proofErr w:type="spellStart"/>
-      <w:r>
-        <w:rPr>
-          <w:rFonts w:ascii="Courier New" w:eastAsia="Times New Roman" w:hAnsi="Courier New" w:cs="Courier New"/>
-          <w:color w:val="BCBEC4"/>
-          <w:sz w:val="20"/>
-          <w:szCs w:val="20"/>
-          <w:lang w:val="en-US"/>
-        </w:rPr>
-        <w:t>isOccupied</w:t>
-      </w:r>
-      <w:proofErr w:type="spellEnd"/>
-      <w:r>
-        <w:rPr>
-          <w:rFonts w:ascii="Courier New" w:eastAsia="Times New Roman" w:hAnsi="Courier New" w:cs="Courier New"/>
-          <w:color w:val="BCBEC4"/>
-          <w:sz w:val="20"/>
-          <w:szCs w:val="20"/>
-          <w:lang w:val="en-US"/>
-        </w:rPr>
-        <w:t>=</w:t>
-      </w:r>
-      <w:r>
-        <w:rPr>
-          <w:rFonts w:ascii="Courier New" w:eastAsia="Times New Roman" w:hAnsi="Courier New" w:cs="Courier New"/>
-          <w:color w:val="BCBEC4"/>
-          <w:sz w:val="20"/>
-          <w:szCs w:val="20"/>
-        </w:rPr>
-        <w:t>Сдаётся</w:t>
-      </w:r>
-      <w:r>
-        <w:rPr>
-          <w:rFonts w:ascii="Courier New" w:eastAsia="Times New Roman" w:hAnsi="Courier New" w:cs="Courier New"/>
-          <w:color w:val="BCBEC4"/>
-          <w:sz w:val="20"/>
-          <w:szCs w:val="20"/>
-          <w:lang w:val="en-US"/>
-        </w:rPr>
-        <w:t>}]</w:t>
-      </w:r>
-      <w:r>
-        <w:rPr>
-          <w:rFonts w:ascii="Courier New" w:eastAsia="Times New Roman" w:hAnsi="Courier New" w:cs="Courier New"/>
-          <w:color w:val="BCBEC4"/>
-          <w:sz w:val="20"/>
-          <w:szCs w:val="20"/>
-          <w:lang w:val="en-US"/>
-        </w:rPr>
-        <w:br/>
-      </w:r>
-      <w:r>
-        <w:rPr>
-          <w:rFonts w:ascii="Courier New" w:eastAsia="Times New Roman" w:hAnsi="Courier New" w:cs="Courier New"/>
-          <w:color w:val="BCBEC4"/>
-          <w:sz w:val="20"/>
-          <w:szCs w:val="20"/>
-          <w:lang w:val="en-US"/>
-        </w:rPr>
-        <w:br/>
-        <w:t>Process finished with exit code 0</w:t>
       </w:r>
     </w:p>
     <w:p>
@@ -22786,6 +20865,7 @@
         <w:rPr>
           <w:rFonts w:ascii="Calibri" w:eastAsia="Calibri" w:hAnsi="Calibri" w:cs="Calibri"/>
           <w:b/>
+          <w:lang w:val="en-US"/>
         </w:rPr>
       </w:pPr>
     </w:p>
@@ -23269,7 +21349,7 @@
   <w:style w:type="paragraph" w:default="1" w:styleId="a">
     <w:name w:val="Normal"/>
     <w:qFormat/>
-    <w:rsid w:val="00E12EE5"/>
+    <w:rsid w:val="00FC0C32"/>
   </w:style>
   <w:style w:type="paragraph" w:styleId="1">
     <w:name w:val="heading 1"/>

</xml_diff>